<commit_message>
manuscript and cover letter updated based on comments from authors
</commit_message>
<xml_diff>
--- a/manuscript/Supplementary Online Materials - Reviewed.docx
+++ b/manuscript/Supplementary Online Materials - Reviewed.docx
@@ -45,7 +45,19 @@
         <w:ind w:left="0" w:firstLine="720"/>
       </w:pPr>
       <w:r>
-        <w:t>In order to maximize evidential value and transparency, we document all divergences from preregistration/Stage 1 accepted manuscript below.</w:t>
+        <w:t xml:space="preserve">In order to maximize evidential value and transparency, we document all divergences from </w:t>
+      </w:r>
+      <w:r>
+        <w:t xml:space="preserve">the </w:t>
+      </w:r>
+      <w:r>
+        <w:t xml:space="preserve">preregistration/Stage 1 accepted manuscript </w:t>
+      </w:r>
+      <w:r>
+        <w:t xml:space="preserve">to Stage 2 manuscript </w:t>
+      </w:r>
+      <w:r>
+        <w:t>below.</w:t>
       </w:r>
     </w:p>
     <w:p>
@@ -55,12 +67,60 @@
       <w:r>
         <w:t>Change in terminology from ‘confirmatory’/‘exploratory’ to ‘primary’/‘secondary’ analyses</w:t>
       </w:r>
-      <w:bookmarkStart w:id="0" w:name="_GoBack"/>
-      <w:bookmarkEnd w:id="0"/>
     </w:p>
     <w:p>
       <w:r>
-        <w:t xml:space="preserve">After writing the Stage 2 manuscript and soliciting comments from co-authors, there was consensus that the terminology of ‘confirmatory’ vs. ‘exploratory’ analyses was confusing given that all analyses were preregistered (both descriptions and the code implementing them). However, we were also acutely aware of the potential pitfalls of relabeling these analyses given the Registered Report format. We therefore sought advice from Christ Chambers, creator of the Registered Report format and editor for a large number of RR articles to date, about the relative benefits and costs of changing vs. not changing this terminology here. His expert opinion was that the term exploratory should not be employed within a preregistered analysis that has little ‘wiggle room’ such as ours. As such, we have changed the Stage 2 manuscript to refer to ‘primary’ analyses (i.e., those that most directly replicate the original Fazio &amp; Olson, 2001 study) versus ‘secondary’ analyses (i.e., those that test the robustness of any EC effect to other exclusion criteria). We felt this this modification to the Stage 1 accepted manuscript was justified on the basis of improving clarity and readability. This change, along with reference to this document, is now footnoted in the manuscript. </w:t>
+        <w:t xml:space="preserve">After writing the Stage 2 manuscript and soliciting comments from </w:t>
+      </w:r>
+      <w:r>
+        <w:t xml:space="preserve">the </w:t>
+      </w:r>
+      <w:r>
+        <w:t xml:space="preserve">co-authors, there was consensus that the terminology of ‘confirmatory’ vs. ‘exploratory’ analyses was confusing given that all analyses were preregistered (both descriptions and the code implementing them). However, we were also acutely aware of the potential pitfalls of relabeling these analyses given the Registered Report format. We therefore sought advice from Christ Chambers, creator of the Registered Report format and editor for a large number of RR articles to date, about the relative benefits and costs of changing vs. not changing this terminology. His expert opinion was that the term </w:t>
+      </w:r>
+      <w:r>
+        <w:t>‘</w:t>
+      </w:r>
+      <w:r>
+        <w:t>exploratory</w:t>
+      </w:r>
+      <w:r>
+        <w:t>’</w:t>
+      </w:r>
+      <w:r>
+        <w:t xml:space="preserve"> should not be employed within a preregistered analysis. As such, we have changed the Stage 2 manuscript to refer to ‘primary’ analyses (i.e., those that most directly replicate the original Fazio &amp; Olson, 2001 study) versus ‘secondary’ analyses (i.e., those that test the robustness of </w:t>
+      </w:r>
+      <w:r>
+        <w:t>the</w:t>
+      </w:r>
+      <w:r>
+        <w:t xml:space="preserve"> </w:t>
+      </w:r>
+      <w:r>
+        <w:t xml:space="preserve">EC effect to other exclusion criteria). We felt </w:t>
+      </w:r>
+      <w:r>
+        <w:t>that</w:t>
+      </w:r>
+      <w:r>
+        <w:t xml:space="preserve"> </w:t>
+      </w:r>
+      <w:r>
+        <w:t xml:space="preserve">this modification to the Stage 1 accepted manuscript was justified on the basis of improving clarity and readability. This change, along with reference to this document, is now footnoted in the manuscript. </w:t>
+      </w:r>
+    </w:p>
+    <w:p>
+      <w:pPr>
+        <w:spacing w:after="160" w:line="259" w:lineRule="auto"/>
+        <w:ind w:firstLine="0"/>
+        <w:outlineLvl w:val="9"/>
+        <w:rPr>
+          <w:b/>
+          <w:bCs w:val="0"/>
+        </w:rPr>
+      </w:pPr>
+      <w:r>
+        <w:br w:type="page"/>
       </w:r>
     </w:p>
     <w:p>
@@ -68,12 +128,12 @@
         <w:pStyle w:val="Heading2"/>
       </w:pPr>
       <w:r>
+        <w:lastRenderedPageBreak/>
         <w:t>Data collection stopping rule</w:t>
       </w:r>
     </w:p>
     <w:p>
       <w:r>
-        <w:lastRenderedPageBreak/>
         <w:t xml:space="preserve">Due to unforeseen delays, one site was unable to collect data from the specified planned number of participants (100 to 150 per site) within the informally agreed upon timeframe. We provided this lab will additional time insofar as was possible. However, we realized that no maximum timeframe was specified in our preregistration. In order to resolve the situation, we made an updated preregistration that modified our data collection stopping rule (see </w:t>
       </w:r>
       <w:hyperlink r:id="rId7" w:history="1">
@@ -122,7 +182,22 @@
     </w:p>
     <w:p>
       <w:r>
-        <w:t xml:space="preserve">The preregistered implementation of the analyses employed a bootstrapping method to calculate effect sizes at each site prior to meta-analyses. However, due to the change in the data collection stopping rule (see above) one site collected a far smaller than predicted number of participants. </w:t>
+        <w:t>The preregistered implementation of the analyses employed a bootstrapping method to calculate effect sizes at each site prior to meta-analyses. However, due to the change in the data collection stopping rule (see above) one site collected a far smaller than predicted number of participants</w:t>
+      </w:r>
+      <w:r>
+        <w:t xml:space="preserve"> (</w:t>
+      </w:r>
+      <w:r>
+        <w:rPr>
+          <w:i/>
+        </w:rPr>
+        <w:t>n</w:t>
+      </w:r>
+      <w:r>
+        <w:t xml:space="preserve"> = 21)</w:t>
+      </w:r>
+      <w:r>
+        <w:t xml:space="preserve">. </w:t>
       </w:r>
       <w:r>
         <w:t>H</w:t>
@@ -170,7 +245,11 @@
         <w:t xml:space="preserve">observed to </w:t>
       </w:r>
       <w:r>
-        <w:t xml:space="preserve">computationally unstable when re-running the analysis script. For the sake of computational reproducibility, we therefore exchanged the bootstrapping method for the arithmetic method throughout. Inspection of the effect sizes and CIs suggested the impact of this decision on the </w:t>
+        <w:t xml:space="preserve">computationally unstable when re-running the analysis script. For the sake of computational reproducibility, we therefore exchanged the bootstrapping method for the arithmetic method </w:t>
+      </w:r>
+      <w:r>
+        <w:lastRenderedPageBreak/>
+        <w:t xml:space="preserve">throughout. Inspection of the effect sizes and CIs suggested the impact of this decision on the </w:t>
       </w:r>
       <w:r>
         <w:t>meta effect size estimates and its confidence intervals</w:t>
@@ -195,13 +274,6 @@
       </w:r>
       <w:r>
         <w:t xml:space="preserve"> </w:t>
-      </w:r>
-      <w:r>
-        <w:t xml:space="preserve">This </w:t>
-      </w:r>
-      <w:r>
-        <w:lastRenderedPageBreak/>
-        <w:t>decision was driven in part by the fact that this lab was that of one of the original authors, who we felt it was therefore particularly important to include in the replication.</w:t>
       </w:r>
     </w:p>
     <w:p>
@@ -247,7 +319,31 @@
         <w:t>p</w:t>
       </w:r>
       <w:r>
-        <w:t xml:space="preserve"> values was specified or implemented in our written preregistration or preregistered code. The preregistered implementation of the moderator meta-analysis models return values for the difference in effect size between the two subsets (aware vs. unaware) and the </w:t>
+        <w:t xml:space="preserve"> values was specified or implemented in our written preregistration or preregistered code. The preregistered implementation of the moderator meta-analysis models return values for the difference in effect size between the two subsets (</w:t>
+      </w:r>
+      <w:r>
+        <w:t>‘</w:t>
+      </w:r>
+      <w:r>
+        <w:t>aware</w:t>
+      </w:r>
+      <w:r>
+        <w:t>’</w:t>
+      </w:r>
+      <w:r>
+        <w:t xml:space="preserve"> vs. </w:t>
+      </w:r>
+      <w:r>
+        <w:t>‘</w:t>
+      </w:r>
+      <w:r>
+        <w:t>unaware</w:t>
+      </w:r>
+      <w:r>
+        <w:t>’</w:t>
+      </w:r>
+      <w:r>
+        <w:t xml:space="preserve">) and the </w:t>
       </w:r>
       <w:r>
         <w:rPr>
@@ -283,7 +379,19 @@
         <w:t>p</w:t>
       </w:r>
       <w:r>
-        <w:t xml:space="preserve"> values for each subset. In order to employ the identical method to how these values were calculated for the unaware subset, we therefore fitted (non-moderator) meta-analyses to just the aware subset of participants. The only results reported from these models were the effect sizes, 95% CIs, </w:t>
+        <w:t xml:space="preserve"> values for each subset. In order to employ the identical method to how these values were calculated for the </w:t>
+      </w:r>
+      <w:r>
+        <w:t>‘</w:t>
+      </w:r>
+      <w:r>
+        <w:t>unaware</w:t>
+      </w:r>
+      <w:r>
+        <w:t>’</w:t>
+      </w:r>
+      <w:r>
+        <w:t xml:space="preserve"> subset, we therefore fitted (non-moderator) meta-analyses to just the aware subset of participants. The only results reported from these models were the effect sizes, 95% CIs, </w:t>
       </w:r>
       <w:r>
         <w:rPr>
@@ -314,7 +422,16 @@
     </w:p>
     <w:p>
       <w:r>
-        <w:t xml:space="preserve">After writing the Stage 2 manuscript and soliciting comments from co-authors, there was consensus that the description of the four exclusion criteria was unclear and confusing. We therefore elected to rewrite this section (pp. 17-19 in the submitted manuscript). Importantly, it is only the </w:t>
+        <w:t xml:space="preserve">After writing the Stage 2 manuscript and soliciting comments from co-authors, there was consensus that the description of the four exclusion criteria was unclear and confusing. We therefore elected to rewrite this section (pp. </w:t>
+      </w:r>
+      <w:r>
+        <w:t>1</w:t>
+      </w:r>
+      <w:r>
+        <w:t>6</w:t>
+      </w:r>
+      <w:r>
+        <w:t xml:space="preserve">-19 in the manuscript). Importantly, it is only the </w:t>
       </w:r>
       <w:r>
         <w:rPr>
@@ -335,17 +452,18 @@
         <w:t xml:space="preserve"> of what these criteria consisted of and how they were applied that changed. Their implementation did not change between preregistration/Stage 1 acceptance and the Stage 2 manuscript. In fact, the revised descriptions of the criteria in this section are more closely aligned with the actual preregistered protocol and instructions distributed to the sites than the descriptions in the Stage 1 accepted manuscript. We therefore felt this this modification to the Stage 1 accepted manuscript was justified on the basis of improving clarity and readability. </w:t>
       </w:r>
     </w:p>
+    <w:p/>
     <w:p>
       <w:pPr>
         <w:pStyle w:val="Heading2"/>
       </w:pPr>
       <w:r>
+        <w:lastRenderedPageBreak/>
         <w:t xml:space="preserve">Non-preregistered analyses </w:t>
       </w:r>
     </w:p>
     <w:p>
       <w:r>
-        <w:lastRenderedPageBreak/>
         <w:t xml:space="preserve">All non-preregistered analyses are clearly marked in both the code implementation and the manuscript. These fully reported in the manuscript. </w:t>
       </w:r>
     </w:p>
@@ -398,12 +516,19 @@
       </w:pPr>
     </w:p>
     <w:p>
+      <w:pPr>
+        <w:ind w:firstLine="0"/>
+      </w:pPr>
+      <w:bookmarkStart w:id="0" w:name="_GoBack"/>
       <w:r>
         <w:lastRenderedPageBreak/>
         <w:t>Table S1</w:t>
       </w:r>
     </w:p>
     <w:p>
+      <w:pPr>
+        <w:ind w:firstLine="0"/>
+      </w:pPr>
       <w:r>
         <w:t>Sample size, sample characteristics</w:t>
       </w:r>
@@ -414,6 +539,7 @@
         <w:t xml:space="preserve"> and percent of exclusions for each of the contingency awareness/recollective memory exclusion criteria, as a function of data-collection site.</w:t>
       </w:r>
     </w:p>
+    <w:bookmarkEnd w:id="0"/>
     <w:tbl>
       <w:tblPr>
         <w:tblStyle w:val="TableGrid"/>
@@ -7838,6 +7964,7 @@
   <w:style w:type="character" w:default="1" w:styleId="DefaultParagraphFont">
     <w:name w:val="Default Paragraph Font"/>
     <w:uiPriority w:val="1"/>
+    <w:semiHidden/>
     <w:unhideWhenUsed/>
   </w:style>
   <w:style w:type="table" w:default="1" w:styleId="TableNormal">
@@ -8104,8 +8231,8 @@
       <w:szCs w:val="24"/>
     </w:rPr>
   </w:style>
-  <w:style w:type="character" w:styleId="UnresolvedMention">
-    <w:name w:val="Unresolved Mention"/>
+  <w:style w:type="character" w:customStyle="1" w:styleId="UnresolvedMention1">
+    <w:name w:val="Unresolved Mention1"/>
     <w:basedOn w:val="DefaultParagraphFont"/>
     <w:uiPriority w:val="99"/>
     <w:semiHidden/>

</xml_diff>

<commit_message>
manuscript, SOM-R, changes doc updates.
</commit_message>
<xml_diff>
--- a/manuscript/Supplementary Online Materials - Reviewed.docx
+++ b/manuscript/Supplementary Online Materials - Reviewed.docx
@@ -8,7 +8,36 @@
         <w:jc w:val="center"/>
       </w:pPr>
       <w:r>
-        <w:t>Incidental Attitude Formation via the Surveillance Task: A Pre-Registered Replication of Olson and Fazio (2001)</w:t>
+        <w:t xml:space="preserve">Incidental Attitude Formation via the Surveillance Task: A </w:t>
+      </w:r>
+      <w:ins w:id="0" w:author="Ian Hussey" w:date="2020-04-03T16:13:00Z">
+        <w:r>
+          <w:t>R</w:t>
+        </w:r>
+      </w:ins>
+      <w:del w:id="1" w:author="Ian Hussey" w:date="2020-04-03T16:13:00Z">
+        <w:r>
+          <w:delText>Pre</w:delText>
+        </w:r>
+        <w:r>
+          <w:delText>r</w:delText>
+        </w:r>
+      </w:del>
+      <w:r>
+        <w:t>egistered Replication</w:t>
+      </w:r>
+      <w:r>
+        <w:t xml:space="preserve"> </w:t>
+      </w:r>
+      <w:ins w:id="2" w:author="Ian Hussey" w:date="2020-04-03T16:13:00Z">
+        <w:r>
+          <w:t xml:space="preserve">Report </w:t>
+        </w:r>
+      </w:ins>
+      <w:bookmarkStart w:id="3" w:name="_GoBack"/>
+      <w:bookmarkEnd w:id="3"/>
+      <w:r>
+        <w:t>of Olson and Fazio (2001)</w:t>
       </w:r>
     </w:p>
     <w:p>
@@ -40,10 +69,6 @@
       </w:r>
     </w:p>
     <w:p>
-      <w:pPr>
-        <w:pStyle w:val="references"/>
-        <w:ind w:left="0" w:firstLine="720"/>
-      </w:pPr>
       <w:r>
         <w:t xml:space="preserve">In order to maximize evidential value and transparency, we document all divergences from </w:t>
       </w:r>
@@ -129,14 +154,2861 @@
       </w:pPr>
       <w:r>
         <w:lastRenderedPageBreak/>
-        <w:t>Data collection stopping rule</w:t>
+        <w:t xml:space="preserve">Interpretation of the results </w:t>
       </w:r>
     </w:p>
     <w:p>
+      <w:pPr>
+        <w:rPr>
+          <w:lang w:val="en-IE"/>
+        </w:rPr>
+      </w:pPr>
+      <w:r>
+        <w:rPr>
+          <w:lang w:val="en-IE"/>
+        </w:rPr>
+        <w:t xml:space="preserve">When we came to the </w:t>
+      </w:r>
+      <w:r>
+        <w:rPr>
+          <w:lang w:val="en-IE"/>
+        </w:rPr>
+        <w:t>interpret</w:t>
+      </w:r>
+      <w:r>
+        <w:rPr>
+          <w:lang w:val="en-IE"/>
+        </w:rPr>
+        <w:t>ation</w:t>
+      </w:r>
+      <w:r>
+        <w:rPr>
+          <w:lang w:val="en-IE"/>
+        </w:rPr>
+        <w:t xml:space="preserve"> </w:t>
+      </w:r>
+      <w:r>
+        <w:rPr>
+          <w:lang w:val="en-IE"/>
+        </w:rPr>
+        <w:t xml:space="preserve">of </w:t>
+      </w:r>
+      <w:r>
+        <w:rPr>
+          <w:lang w:val="en-IE"/>
+        </w:rPr>
+        <w:t xml:space="preserve">the results </w:t>
+      </w:r>
+      <w:r>
+        <w:rPr>
+          <w:lang w:val="en-IE"/>
+        </w:rPr>
+        <w:t xml:space="preserve">based on </w:t>
+      </w:r>
+      <w:r>
+        <w:rPr>
+          <w:lang w:val="en-IE"/>
+        </w:rPr>
+        <w:t xml:space="preserve">our preregistered criteria, we realised that </w:t>
+      </w:r>
+      <w:r>
+        <w:rPr>
+          <w:lang w:val="en-IE"/>
+        </w:rPr>
+        <w:t xml:space="preserve">there was </w:t>
+      </w:r>
+      <w:r>
+        <w:rPr>
+          <w:lang w:val="en-IE"/>
+        </w:rPr>
+        <w:t xml:space="preserve">an </w:t>
+      </w:r>
+      <w:r>
+        <w:rPr>
+          <w:lang w:val="en-IE"/>
+        </w:rPr>
+        <w:t xml:space="preserve">incongruence </w:t>
+      </w:r>
+      <w:r>
+        <w:rPr>
+          <w:lang w:val="en-IE"/>
+        </w:rPr>
+        <w:t xml:space="preserve">between the analyses </w:t>
+      </w:r>
+      <w:r>
+        <w:rPr>
+          <w:lang w:val="en-IE"/>
+        </w:rPr>
+        <w:t xml:space="preserve">we had pre-registered </w:t>
+      </w:r>
+      <w:r>
+        <w:rPr>
+          <w:lang w:val="en-IE"/>
+        </w:rPr>
+        <w:t>and interpretations of these analyses</w:t>
+      </w:r>
+      <w:r>
+        <w:rPr>
+          <w:lang w:val="en-IE"/>
+        </w:rPr>
+        <w:t xml:space="preserve"> that we had pre-registered.</w:t>
+      </w:r>
+      <w:r>
+        <w:rPr>
+          <w:lang w:val="en-IE"/>
+        </w:rPr>
+        <w:t xml:space="preserve"> </w:t>
+      </w:r>
+      <w:r>
+        <w:rPr>
+          <w:lang w:val="en-IE"/>
+        </w:rPr>
+        <w:t xml:space="preserve">At this point we realized that </w:t>
+      </w:r>
+      <w:r>
+        <w:rPr>
+          <w:lang w:val="en-IE"/>
+        </w:rPr>
+        <w:t>a deviation from preregistration of some form was unavoidable</w:t>
+      </w:r>
+      <w:r>
+        <w:rPr>
+          <w:lang w:val="en-IE"/>
+        </w:rPr>
+        <w:t xml:space="preserve">. Given that the interpretation of results is central to the </w:t>
+      </w:r>
+      <w:r>
+        <w:rPr>
+          <w:lang w:val="en-IE"/>
+        </w:rPr>
+        <w:t xml:space="preserve">article, we therefore describe here a) what the Stage 1 Accepted manuscript stated, b) the incompatibility between our stated plans for analysis and interpretation, c) our priorities and goals when considering how to resolve this issue, and d) the strategy we adopted to do so. </w:t>
+      </w:r>
+    </w:p>
+    <w:p>
+      <w:pPr>
+        <w:rPr>
+          <w:lang w:val="en-IE"/>
+        </w:rPr>
+      </w:pPr>
+      <w:r>
+        <w:rPr>
+          <w:b/>
+          <w:lang w:val="en-IE"/>
+        </w:rPr>
+        <w:t xml:space="preserve">Plan as stated in </w:t>
+      </w:r>
+      <w:r>
+        <w:rPr>
+          <w:b/>
+          <w:lang w:val="en-IE"/>
+        </w:rPr>
+        <w:t xml:space="preserve">Stage 1 Accepted </w:t>
+      </w:r>
+      <w:r>
+        <w:rPr>
+          <w:b/>
+          <w:lang w:val="en-IE"/>
+        </w:rPr>
+        <w:t>m</w:t>
+      </w:r>
+      <w:r>
+        <w:rPr>
+          <w:b/>
+          <w:lang w:val="en-IE"/>
+        </w:rPr>
+        <w:t>anuscript</w:t>
+      </w:r>
+      <w:r>
+        <w:rPr>
+          <w:b/>
+          <w:lang w:val="en-IE"/>
+        </w:rPr>
+        <w:t>.</w:t>
+      </w:r>
+      <w:r>
+        <w:rPr>
+          <w:b/>
+          <w:lang w:val="en-IE"/>
+        </w:rPr>
+        <w:t xml:space="preserve"> </w:t>
+      </w:r>
+      <w:r>
+        <w:rPr>
+          <w:lang w:val="en-IE"/>
+        </w:rPr>
+        <w:t xml:space="preserve">Note that the below quotes are verbatim, retaining the original language of </w:t>
+      </w:r>
+      <w:r>
+        <w:rPr>
+          <w:lang w:val="en-IE"/>
+        </w:rPr>
+        <w:t>‘</w:t>
+      </w:r>
+      <w:r>
+        <w:rPr>
+          <w:lang w:val="en-IE"/>
+        </w:rPr>
+        <w:t>confirmatory</w:t>
+      </w:r>
+      <w:r>
+        <w:rPr>
+          <w:lang w:val="en-IE"/>
+        </w:rPr>
+        <w:t>’</w:t>
+      </w:r>
+      <w:r>
+        <w:rPr>
+          <w:lang w:val="en-IE"/>
+        </w:rPr>
+        <w:t xml:space="preserve"> vs. </w:t>
+      </w:r>
+      <w:r>
+        <w:rPr>
+          <w:lang w:val="en-IE"/>
+        </w:rPr>
+        <w:t>‘</w:t>
+      </w:r>
+      <w:r>
+        <w:rPr>
+          <w:lang w:val="en-IE"/>
+        </w:rPr>
+        <w:t>exploratory</w:t>
+      </w:r>
+      <w:r>
+        <w:rPr>
+          <w:lang w:val="en-IE"/>
+        </w:rPr>
+        <w:t>’</w:t>
+      </w:r>
+      <w:r>
+        <w:rPr>
+          <w:lang w:val="en-IE"/>
+        </w:rPr>
+        <w:t xml:space="preserve"> </w:t>
+      </w:r>
+      <w:r>
+        <w:rPr>
+          <w:lang w:val="en-IE"/>
+        </w:rPr>
+        <w:t>analyses and hypotheses</w:t>
+      </w:r>
+      <w:r>
+        <w:rPr>
+          <w:lang w:val="en-IE"/>
+        </w:rPr>
+        <w:t>.</w:t>
+      </w:r>
+      <w:r>
+        <w:rPr>
+          <w:lang w:val="en-IE"/>
+        </w:rPr>
+        <w:t xml:space="preserve"> However, we list them under the headings of what the article now refers to as </w:t>
+      </w:r>
+      <w:r>
+        <w:rPr>
+          <w:lang w:val="en-IE"/>
+        </w:rPr>
+        <w:t>‘</w:t>
+      </w:r>
+      <w:r>
+        <w:rPr>
+          <w:lang w:val="en-IE"/>
+        </w:rPr>
+        <w:t>primary</w:t>
+      </w:r>
+      <w:r>
+        <w:rPr>
+          <w:lang w:val="en-IE"/>
+        </w:rPr>
+        <w:t>’</w:t>
+      </w:r>
+      <w:r>
+        <w:rPr>
+          <w:lang w:val="en-IE"/>
+        </w:rPr>
+        <w:t xml:space="preserve"> vs. </w:t>
+      </w:r>
+      <w:r>
+        <w:rPr>
+          <w:lang w:val="en-IE"/>
+        </w:rPr>
+        <w:t>‘</w:t>
+      </w:r>
+      <w:r>
+        <w:rPr>
+          <w:lang w:val="en-IE"/>
+        </w:rPr>
+        <w:t>secondary</w:t>
+      </w:r>
+      <w:r>
+        <w:rPr>
+          <w:lang w:val="en-IE"/>
+        </w:rPr>
+        <w:t>’</w:t>
+      </w:r>
+      <w:r>
+        <w:rPr>
+          <w:lang w:val="en-IE"/>
+        </w:rPr>
+        <w:t xml:space="preserve"> analyses</w:t>
+      </w:r>
+      <w:r>
+        <w:rPr>
+          <w:lang w:val="en-IE"/>
+        </w:rPr>
+        <w:t xml:space="preserve"> (see above).</w:t>
+      </w:r>
+    </w:p>
+    <w:p>
+      <w:pPr>
+        <w:rPr>
+          <w:b/>
+          <w:i/>
+          <w:lang w:val="en-IE"/>
+        </w:rPr>
+      </w:pPr>
+      <w:r>
+        <w:rPr>
+          <w:b/>
+          <w:i/>
+          <w:lang w:val="en-IE"/>
+        </w:rPr>
+        <w:t>Primary analyses</w:t>
+      </w:r>
+      <w:r>
+        <w:rPr>
+          <w:b/>
+          <w:i/>
+          <w:lang w:val="en-IE"/>
+        </w:rPr>
+        <w:t xml:space="preserve"> and hypotheses</w:t>
+      </w:r>
+      <w:r>
+        <w:rPr>
+          <w:b/>
+          <w:i/>
+          <w:lang w:val="en-IE"/>
+        </w:rPr>
+        <w:t>.</w:t>
+      </w:r>
+    </w:p>
+    <w:p>
+      <w:r>
+        <w:rPr>
+          <w:i/>
+          <w:lang w:val="en-IE"/>
+        </w:rPr>
+        <w:t>“</w:t>
+      </w:r>
+      <w:r>
+        <w:rPr>
+          <w:i/>
+        </w:rPr>
+        <w:t>To determine if EC effects emerge in the absence of contingency</w:t>
+      </w:r>
+      <w:r>
+        <w:rPr>
+          <w:i/>
+        </w:rPr>
+        <w:t xml:space="preserve"> </w:t>
+      </w:r>
+      <w:r>
+        <w:rPr>
+          <w:i/>
+        </w:rPr>
+        <w:t>awareness/recollective memory, according to the original authors criteria, we will compute the EC effect size (Hedges’ g) from the mean and standard deviation of the self-reported preference score in the ‘unaware’ group. Thereafter we will meta-analyze these effect sizes in a meta-analysis using a random-effects model, using an alpha value of 0.05. Although all participating labs will use similar materials, differences may be introduced by the translation of materials, selection of stimuli, or characteristics of the samples. In order to account for this within the analyses, we will employ random effects meta-analysis models (specifically, using the Restricted Maximum Likelihood method).”</w:t>
+      </w:r>
+      <w:r>
+        <w:t xml:space="preserve"> (p.14)</w:t>
+      </w:r>
+    </w:p>
+    <w:p>
+      <w:pPr>
+        <w:rPr>
+          <w:lang w:val="en-IE"/>
+        </w:rPr>
+      </w:pPr>
+      <w:r>
+        <w:rPr>
+          <w:lang w:val="en-IE"/>
+        </w:rPr>
+        <w:lastRenderedPageBreak/>
+        <w:t>R code implementing this exact meta</w:t>
+      </w:r>
+      <w:r>
+        <w:rPr>
+          <w:lang w:val="en-IE"/>
+        </w:rPr>
+        <w:t>-</w:t>
+      </w:r>
+      <w:r>
+        <w:rPr>
+          <w:lang w:val="en-IE"/>
+        </w:rPr>
+        <w:t>analytic model was preregistered with the Stage 1 Accepted Manuscript</w:t>
+      </w:r>
+      <w:r>
+        <w:rPr>
+          <w:lang w:val="en-IE"/>
+        </w:rPr>
+        <w:t xml:space="preserve"> </w:t>
+      </w:r>
+      <w:r>
+        <w:rPr>
+          <w:lang w:val="en-IE"/>
+        </w:rPr>
+        <w:t xml:space="preserve">and was not subsequently </w:t>
+      </w:r>
+      <w:r>
+        <w:rPr>
+          <w:lang w:val="en-IE"/>
+        </w:rPr>
+        <w:t xml:space="preserve">changed </w:t>
+      </w:r>
+      <w:r>
+        <w:rPr>
+          <w:lang w:val="en-IE"/>
+        </w:rPr>
+        <w:t xml:space="preserve">(see </w:t>
+      </w:r>
+      <w:hyperlink r:id="rId8" w:history="1">
+        <w:r>
+          <w:rPr>
+            <w:rStyle w:val="Hyperlink"/>
+          </w:rPr>
+          <w:t>osf.io/3hjpf</w:t>
+        </w:r>
+      </w:hyperlink>
+      <w:r>
+        <w:rPr>
+          <w:lang w:val="en-IE"/>
+        </w:rPr>
+        <w:t xml:space="preserve"> f</w:t>
+      </w:r>
+      <w:r>
+        <w:rPr>
+          <w:lang w:val="en-IE"/>
+        </w:rPr>
+        <w:t xml:space="preserve">or all preregistered code, and </w:t>
+      </w:r>
+      <w:hyperlink r:id="rId9" w:history="1">
+        <w:r>
+          <w:rPr>
+            <w:rStyle w:val="Hyperlink"/>
+            <w:lang w:val="en-IE"/>
+          </w:rPr>
+          <w:t>osf.io/hs32y</w:t>
+        </w:r>
+      </w:hyperlink>
+      <w:r>
+        <w:rPr>
+          <w:lang w:val="en-IE"/>
+        </w:rPr>
+        <w:t xml:space="preserve"> </w:t>
+      </w:r>
+      <w:r>
+        <w:rPr>
+          <w:lang w:val="en-IE"/>
+        </w:rPr>
+        <w:t>for all finalized code</w:t>
+      </w:r>
+      <w:r>
+        <w:rPr>
+          <w:lang w:val="en-IE"/>
+        </w:rPr>
+        <w:t>)</w:t>
+      </w:r>
+      <w:r>
+        <w:rPr>
+          <w:lang w:val="en-IE"/>
+        </w:rPr>
+        <w:t>, i.e</w:t>
+      </w:r>
+      <w:r>
+        <w:rPr>
+          <w:lang w:val="en-IE"/>
+        </w:rPr>
+        <w:t xml:space="preserve">., </w:t>
+      </w:r>
+    </w:p>
+    <w:p>
+      <w:pPr>
+        <w:shd w:val="clear" w:color="auto" w:fill="2D2D2D"/>
+        <w:tabs>
+          <w:tab w:val="left" w:pos="916"/>
+          <w:tab w:val="left" w:pos="1832"/>
+          <w:tab w:val="left" w:pos="2748"/>
+          <w:tab w:val="left" w:pos="3664"/>
+          <w:tab w:val="left" w:pos="4580"/>
+          <w:tab w:val="left" w:pos="5496"/>
+          <w:tab w:val="left" w:pos="6412"/>
+          <w:tab w:val="left" w:pos="7328"/>
+          <w:tab w:val="left" w:pos="8244"/>
+          <w:tab w:val="left" w:pos="9160"/>
+          <w:tab w:val="left" w:pos="10076"/>
+          <w:tab w:val="left" w:pos="10992"/>
+          <w:tab w:val="left" w:pos="11908"/>
+          <w:tab w:val="left" w:pos="12824"/>
+          <w:tab w:val="left" w:pos="13740"/>
+          <w:tab w:val="left" w:pos="14656"/>
+        </w:tabs>
+        <w:spacing w:line="240" w:lineRule="auto"/>
+        <w:ind w:firstLine="0"/>
+        <w:outlineLvl w:val="9"/>
+        <w:rPr>
+          <w:rFonts w:ascii="Monaco" w:eastAsia="Times New Roman" w:hAnsi="Monaco" w:cs="Courier New"/>
+          <w:bCs w:val="0"/>
+          <w:color w:val="CCCCCC"/>
+          <w:sz w:val="18"/>
+          <w:szCs w:val="18"/>
+          <w:shd w:val="clear" w:color="auto" w:fill="auto"/>
+          <w:lang w:val="en-IE" w:bidi="ar-SA"/>
+        </w:rPr>
+      </w:pPr>
+      <w:proofErr w:type="spellStart"/>
+      <w:r>
+        <w:rPr>
+          <w:rFonts w:ascii="Monaco" w:eastAsia="Times New Roman" w:hAnsi="Monaco" w:cs="Courier New"/>
+          <w:bCs w:val="0"/>
+          <w:color w:val="CCCCCC"/>
+          <w:sz w:val="18"/>
+          <w:szCs w:val="18"/>
+          <w:shd w:val="clear" w:color="auto" w:fill="auto"/>
+          <w:lang w:val="en-IE" w:bidi="ar-SA"/>
+        </w:rPr>
+        <w:t>fitted_model</w:t>
+      </w:r>
+      <w:proofErr w:type="spellEnd"/>
+      <w:r>
+        <w:rPr>
+          <w:rFonts w:ascii="Monaco" w:eastAsia="Times New Roman" w:hAnsi="Monaco" w:cs="Courier New"/>
+          <w:bCs w:val="0"/>
+          <w:color w:val="CCCCCC"/>
+          <w:sz w:val="18"/>
+          <w:szCs w:val="18"/>
+          <w:shd w:val="clear" w:color="auto" w:fill="auto"/>
+          <w:lang w:val="en-IE" w:bidi="ar-SA"/>
+        </w:rPr>
+        <w:t xml:space="preserve"> &lt;- </w:t>
+      </w:r>
+    </w:p>
+    <w:p>
+      <w:pPr>
+        <w:shd w:val="clear" w:color="auto" w:fill="2D2D2D"/>
+        <w:tabs>
+          <w:tab w:val="left" w:pos="916"/>
+          <w:tab w:val="left" w:pos="1832"/>
+          <w:tab w:val="left" w:pos="2748"/>
+          <w:tab w:val="left" w:pos="3664"/>
+          <w:tab w:val="left" w:pos="4580"/>
+          <w:tab w:val="left" w:pos="5496"/>
+          <w:tab w:val="left" w:pos="6412"/>
+          <w:tab w:val="left" w:pos="7328"/>
+          <w:tab w:val="left" w:pos="8244"/>
+          <w:tab w:val="left" w:pos="9160"/>
+          <w:tab w:val="left" w:pos="10076"/>
+          <w:tab w:val="left" w:pos="10992"/>
+          <w:tab w:val="left" w:pos="11908"/>
+          <w:tab w:val="left" w:pos="12824"/>
+          <w:tab w:val="left" w:pos="13740"/>
+          <w:tab w:val="left" w:pos="14656"/>
+        </w:tabs>
+        <w:spacing w:line="240" w:lineRule="auto"/>
+        <w:ind w:firstLine="0"/>
+        <w:outlineLvl w:val="9"/>
+        <w:rPr>
+          <w:rFonts w:ascii="Monaco" w:eastAsia="Times New Roman" w:hAnsi="Monaco" w:cs="Courier New"/>
+          <w:bCs w:val="0"/>
+          <w:color w:val="CCCCCC"/>
+          <w:sz w:val="18"/>
+          <w:szCs w:val="18"/>
+          <w:shd w:val="clear" w:color="auto" w:fill="auto"/>
+          <w:lang w:val="en-IE" w:bidi="ar-SA"/>
+        </w:rPr>
+      </w:pPr>
+      <w:r>
+        <w:rPr>
+          <w:rFonts w:ascii="Monaco" w:eastAsia="Times New Roman" w:hAnsi="Monaco" w:cs="Courier New"/>
+          <w:bCs w:val="0"/>
+          <w:color w:val="CCCCCC"/>
+          <w:sz w:val="18"/>
+          <w:szCs w:val="18"/>
+          <w:shd w:val="clear" w:color="auto" w:fill="auto"/>
+          <w:lang w:val="en-IE" w:bidi="ar-SA"/>
+        </w:rPr>
+        <w:t xml:space="preserve">    </w:t>
+      </w:r>
+      <w:proofErr w:type="spellStart"/>
+      <w:r>
+        <w:rPr>
+          <w:rFonts w:ascii="Monaco" w:eastAsia="Times New Roman" w:hAnsi="Monaco" w:cs="Courier New"/>
+          <w:bCs w:val="0"/>
+          <w:color w:val="CCCCCC"/>
+          <w:sz w:val="18"/>
+          <w:szCs w:val="18"/>
+          <w:shd w:val="clear" w:color="auto" w:fill="auto"/>
+          <w:lang w:val="en-IE" w:bidi="ar-SA"/>
+        </w:rPr>
+        <w:t>rma</w:t>
+      </w:r>
+      <w:proofErr w:type="spellEnd"/>
+      <w:r>
+        <w:rPr>
+          <w:rFonts w:ascii="Monaco" w:eastAsia="Times New Roman" w:hAnsi="Monaco" w:cs="Courier New"/>
+          <w:bCs w:val="0"/>
+          <w:color w:val="CCCCCC"/>
+          <w:sz w:val="18"/>
+          <w:szCs w:val="18"/>
+          <w:shd w:val="clear" w:color="auto" w:fill="auto"/>
+          <w:lang w:val="en-IE" w:bidi="ar-SA"/>
+        </w:rPr>
+        <w:t>(</w:t>
+      </w:r>
+      <w:proofErr w:type="spellStart"/>
+      <w:r>
+        <w:rPr>
+          <w:rFonts w:ascii="Monaco" w:eastAsia="Times New Roman" w:hAnsi="Monaco" w:cs="Courier New"/>
+          <w:bCs w:val="0"/>
+          <w:color w:val="CCCCCC"/>
+          <w:sz w:val="18"/>
+          <w:szCs w:val="18"/>
+          <w:shd w:val="clear" w:color="auto" w:fill="auto"/>
+          <w:lang w:val="en-IE" w:bidi="ar-SA"/>
+        </w:rPr>
+        <w:t>yi</w:t>
+      </w:r>
+      <w:proofErr w:type="spellEnd"/>
+      <w:r>
+        <w:rPr>
+          <w:rFonts w:ascii="Monaco" w:eastAsia="Times New Roman" w:hAnsi="Monaco" w:cs="Courier New"/>
+          <w:bCs w:val="0"/>
+          <w:color w:val="CCCCCC"/>
+          <w:sz w:val="18"/>
+          <w:szCs w:val="18"/>
+          <w:shd w:val="clear" w:color="auto" w:fill="auto"/>
+          <w:lang w:val="en-IE" w:bidi="ar-SA"/>
+        </w:rPr>
+        <w:t xml:space="preserve">   = </w:t>
+      </w:r>
+      <w:proofErr w:type="spellStart"/>
+      <w:r>
+        <w:rPr>
+          <w:rFonts w:ascii="Monaco" w:eastAsia="Times New Roman" w:hAnsi="Monaco" w:cs="Courier New"/>
+          <w:bCs w:val="0"/>
+          <w:color w:val="CCCCCC"/>
+          <w:sz w:val="18"/>
+          <w:szCs w:val="18"/>
+          <w:shd w:val="clear" w:color="auto" w:fill="auto"/>
+          <w:lang w:val="en-IE" w:bidi="ar-SA"/>
+        </w:rPr>
+        <w:t>hedges_g</w:t>
+      </w:r>
+      <w:proofErr w:type="spellEnd"/>
+      <w:r>
+        <w:rPr>
+          <w:rFonts w:ascii="Monaco" w:eastAsia="Times New Roman" w:hAnsi="Monaco" w:cs="Courier New"/>
+          <w:bCs w:val="0"/>
+          <w:color w:val="CCCCCC"/>
+          <w:sz w:val="18"/>
+          <w:szCs w:val="18"/>
+          <w:shd w:val="clear" w:color="auto" w:fill="auto"/>
+          <w:lang w:val="en-IE" w:bidi="ar-SA"/>
+        </w:rPr>
+        <w:t>,</w:t>
+      </w:r>
+    </w:p>
+    <w:p>
+      <w:pPr>
+        <w:shd w:val="clear" w:color="auto" w:fill="2D2D2D"/>
+        <w:tabs>
+          <w:tab w:val="left" w:pos="916"/>
+          <w:tab w:val="left" w:pos="1832"/>
+          <w:tab w:val="left" w:pos="2748"/>
+          <w:tab w:val="left" w:pos="3664"/>
+          <w:tab w:val="left" w:pos="4580"/>
+          <w:tab w:val="left" w:pos="5496"/>
+          <w:tab w:val="left" w:pos="6412"/>
+          <w:tab w:val="left" w:pos="7328"/>
+          <w:tab w:val="left" w:pos="8244"/>
+          <w:tab w:val="left" w:pos="9160"/>
+          <w:tab w:val="left" w:pos="10076"/>
+          <w:tab w:val="left" w:pos="10992"/>
+          <w:tab w:val="left" w:pos="11908"/>
+          <w:tab w:val="left" w:pos="12824"/>
+          <w:tab w:val="left" w:pos="13740"/>
+          <w:tab w:val="left" w:pos="14656"/>
+        </w:tabs>
+        <w:spacing w:line="240" w:lineRule="auto"/>
+        <w:ind w:firstLine="0"/>
+        <w:outlineLvl w:val="9"/>
+        <w:rPr>
+          <w:rFonts w:ascii="Monaco" w:eastAsia="Times New Roman" w:hAnsi="Monaco" w:cs="Courier New"/>
+          <w:bCs w:val="0"/>
+          <w:color w:val="CCCCCC"/>
+          <w:sz w:val="18"/>
+          <w:szCs w:val="18"/>
+          <w:shd w:val="clear" w:color="auto" w:fill="auto"/>
+          <w:lang w:val="en-IE" w:bidi="ar-SA"/>
+        </w:rPr>
+      </w:pPr>
+      <w:r>
+        <w:rPr>
+          <w:rFonts w:ascii="Monaco" w:eastAsia="Times New Roman" w:hAnsi="Monaco" w:cs="Courier New"/>
+          <w:bCs w:val="0"/>
+          <w:color w:val="CCCCCC"/>
+          <w:sz w:val="18"/>
+          <w:szCs w:val="18"/>
+          <w:shd w:val="clear" w:color="auto" w:fill="auto"/>
+          <w:lang w:val="en-IE" w:bidi="ar-SA"/>
+        </w:rPr>
+        <w:t xml:space="preserve">        </w:t>
+      </w:r>
+      <w:proofErr w:type="spellStart"/>
+      <w:r>
+        <w:rPr>
+          <w:rFonts w:ascii="Monaco" w:eastAsia="Times New Roman" w:hAnsi="Monaco" w:cs="Courier New"/>
+          <w:bCs w:val="0"/>
+          <w:color w:val="CCCCCC"/>
+          <w:sz w:val="18"/>
+          <w:szCs w:val="18"/>
+          <w:shd w:val="clear" w:color="auto" w:fill="auto"/>
+          <w:lang w:val="en-IE" w:bidi="ar-SA"/>
+        </w:rPr>
+        <w:t>sei</w:t>
+      </w:r>
+      <w:proofErr w:type="spellEnd"/>
+      <w:r>
+        <w:rPr>
+          <w:rFonts w:ascii="Monaco" w:eastAsia="Times New Roman" w:hAnsi="Monaco" w:cs="Courier New"/>
+          <w:bCs w:val="0"/>
+          <w:color w:val="CCCCCC"/>
+          <w:sz w:val="18"/>
+          <w:szCs w:val="18"/>
+          <w:shd w:val="clear" w:color="auto" w:fill="auto"/>
+          <w:lang w:val="en-IE" w:bidi="ar-SA"/>
+        </w:rPr>
+        <w:t xml:space="preserve">  = </w:t>
+      </w:r>
+      <w:proofErr w:type="spellStart"/>
+      <w:r>
+        <w:rPr>
+          <w:rFonts w:ascii="Monaco" w:eastAsia="Times New Roman" w:hAnsi="Monaco" w:cs="Courier New"/>
+          <w:bCs w:val="0"/>
+          <w:color w:val="CCCCCC"/>
+          <w:sz w:val="18"/>
+          <w:szCs w:val="18"/>
+          <w:shd w:val="clear" w:color="auto" w:fill="auto"/>
+          <w:lang w:val="en-IE" w:bidi="ar-SA"/>
+        </w:rPr>
+        <w:t>hedges_g_se</w:t>
+      </w:r>
+      <w:proofErr w:type="spellEnd"/>
+      <w:r>
+        <w:rPr>
+          <w:rFonts w:ascii="Monaco" w:eastAsia="Times New Roman" w:hAnsi="Monaco" w:cs="Courier New"/>
+          <w:bCs w:val="0"/>
+          <w:color w:val="CCCCCC"/>
+          <w:sz w:val="18"/>
+          <w:szCs w:val="18"/>
+          <w:shd w:val="clear" w:color="auto" w:fill="auto"/>
+          <w:lang w:val="en-IE" w:bidi="ar-SA"/>
+        </w:rPr>
+        <w:t>,</w:t>
+      </w:r>
+    </w:p>
+    <w:p>
+      <w:pPr>
+        <w:shd w:val="clear" w:color="auto" w:fill="2D2D2D"/>
+        <w:tabs>
+          <w:tab w:val="left" w:pos="916"/>
+          <w:tab w:val="left" w:pos="1832"/>
+          <w:tab w:val="left" w:pos="2748"/>
+          <w:tab w:val="left" w:pos="3664"/>
+          <w:tab w:val="left" w:pos="4580"/>
+          <w:tab w:val="left" w:pos="5496"/>
+          <w:tab w:val="left" w:pos="6412"/>
+          <w:tab w:val="left" w:pos="7328"/>
+          <w:tab w:val="left" w:pos="8244"/>
+          <w:tab w:val="left" w:pos="9160"/>
+          <w:tab w:val="left" w:pos="10076"/>
+          <w:tab w:val="left" w:pos="10992"/>
+          <w:tab w:val="left" w:pos="11908"/>
+          <w:tab w:val="left" w:pos="12824"/>
+          <w:tab w:val="left" w:pos="13740"/>
+          <w:tab w:val="left" w:pos="14656"/>
+        </w:tabs>
+        <w:spacing w:line="240" w:lineRule="auto"/>
+        <w:ind w:firstLine="0"/>
+        <w:outlineLvl w:val="9"/>
+        <w:rPr>
+          <w:rFonts w:ascii="Monaco" w:eastAsia="Times New Roman" w:hAnsi="Monaco" w:cs="Courier New"/>
+          <w:bCs w:val="0"/>
+          <w:color w:val="CCCCCC"/>
+          <w:sz w:val="18"/>
+          <w:szCs w:val="18"/>
+          <w:shd w:val="clear" w:color="auto" w:fill="auto"/>
+          <w:lang w:val="en-IE" w:bidi="ar-SA"/>
+        </w:rPr>
+      </w:pPr>
+      <w:r>
+        <w:rPr>
+          <w:rFonts w:ascii="Monaco" w:eastAsia="Times New Roman" w:hAnsi="Monaco" w:cs="Courier New"/>
+          <w:bCs w:val="0"/>
+          <w:color w:val="CCCCCC"/>
+          <w:sz w:val="18"/>
+          <w:szCs w:val="18"/>
+          <w:shd w:val="clear" w:color="auto" w:fill="auto"/>
+          <w:lang w:val="en-IE" w:bidi="ar-SA"/>
+        </w:rPr>
+        <w:t xml:space="preserve">        data = </w:t>
+      </w:r>
+      <w:proofErr w:type="spellStart"/>
+      <w:r>
+        <w:rPr>
+          <w:rFonts w:ascii="Monaco" w:eastAsia="Times New Roman" w:hAnsi="Monaco" w:cs="Courier New"/>
+          <w:bCs w:val="0"/>
+          <w:color w:val="CCCCCC"/>
+          <w:sz w:val="18"/>
+          <w:szCs w:val="18"/>
+          <w:shd w:val="clear" w:color="auto" w:fill="auto"/>
+          <w:lang w:val="en-IE" w:bidi="ar-SA"/>
+        </w:rPr>
+        <w:t>data_effect_sizes</w:t>
+      </w:r>
+      <w:proofErr w:type="spellEnd"/>
+      <w:r>
+        <w:rPr>
+          <w:rFonts w:ascii="Monaco" w:eastAsia="Times New Roman" w:hAnsi="Monaco" w:cs="Courier New"/>
+          <w:bCs w:val="0"/>
+          <w:color w:val="CCCCCC"/>
+          <w:sz w:val="18"/>
+          <w:szCs w:val="18"/>
+          <w:shd w:val="clear" w:color="auto" w:fill="auto"/>
+          <w:lang w:val="en-IE" w:bidi="ar-SA"/>
+        </w:rPr>
+        <w:t>,</w:t>
+      </w:r>
+    </w:p>
+    <w:p>
+      <w:pPr>
+        <w:shd w:val="clear" w:color="auto" w:fill="2D2D2D"/>
+        <w:tabs>
+          <w:tab w:val="left" w:pos="916"/>
+          <w:tab w:val="left" w:pos="1832"/>
+          <w:tab w:val="left" w:pos="2748"/>
+          <w:tab w:val="left" w:pos="3664"/>
+          <w:tab w:val="left" w:pos="4580"/>
+          <w:tab w:val="left" w:pos="5496"/>
+          <w:tab w:val="left" w:pos="6412"/>
+          <w:tab w:val="left" w:pos="7328"/>
+          <w:tab w:val="left" w:pos="8244"/>
+          <w:tab w:val="left" w:pos="9160"/>
+          <w:tab w:val="left" w:pos="10076"/>
+          <w:tab w:val="left" w:pos="10992"/>
+          <w:tab w:val="left" w:pos="11908"/>
+          <w:tab w:val="left" w:pos="12824"/>
+          <w:tab w:val="left" w:pos="13740"/>
+          <w:tab w:val="left" w:pos="14656"/>
+        </w:tabs>
+        <w:spacing w:line="240" w:lineRule="auto"/>
+        <w:ind w:firstLine="0"/>
+        <w:outlineLvl w:val="9"/>
+        <w:rPr>
+          <w:rFonts w:ascii="Monaco" w:eastAsia="Times New Roman" w:hAnsi="Monaco" w:cs="Courier New"/>
+          <w:bCs w:val="0"/>
+          <w:color w:val="CCCCCC"/>
+          <w:sz w:val="18"/>
+          <w:szCs w:val="18"/>
+          <w:shd w:val="clear" w:color="auto" w:fill="auto"/>
+          <w:lang w:val="en-IE" w:bidi="ar-SA"/>
+        </w:rPr>
+      </w:pPr>
+      <w:r>
+        <w:rPr>
+          <w:rFonts w:ascii="Monaco" w:eastAsia="Times New Roman" w:hAnsi="Monaco" w:cs="Courier New"/>
+          <w:bCs w:val="0"/>
+          <w:color w:val="CCCCCC"/>
+          <w:sz w:val="18"/>
+          <w:szCs w:val="18"/>
+          <w:shd w:val="clear" w:color="auto" w:fill="auto"/>
+          <w:lang w:val="en-IE" w:bidi="ar-SA"/>
+        </w:rPr>
+        <w:t xml:space="preserve">        slab = </w:t>
+      </w:r>
+      <w:proofErr w:type="spellStart"/>
+      <w:r>
+        <w:rPr>
+          <w:rFonts w:ascii="Monaco" w:eastAsia="Times New Roman" w:hAnsi="Monaco" w:cs="Courier New"/>
+          <w:bCs w:val="0"/>
+          <w:color w:val="CCCCCC"/>
+          <w:sz w:val="18"/>
+          <w:szCs w:val="18"/>
+          <w:shd w:val="clear" w:color="auto" w:fill="auto"/>
+          <w:lang w:val="en-IE" w:bidi="ar-SA"/>
+        </w:rPr>
+        <w:t>data_collection_site</w:t>
+      </w:r>
+      <w:proofErr w:type="spellEnd"/>
+      <w:r>
+        <w:rPr>
+          <w:rFonts w:ascii="Monaco" w:eastAsia="Times New Roman" w:hAnsi="Monaco" w:cs="Courier New"/>
+          <w:bCs w:val="0"/>
+          <w:color w:val="CCCCCC"/>
+          <w:sz w:val="18"/>
+          <w:szCs w:val="18"/>
+          <w:shd w:val="clear" w:color="auto" w:fill="auto"/>
+          <w:lang w:val="en-IE" w:bidi="ar-SA"/>
+        </w:rPr>
+        <w:t>)</w:t>
+      </w:r>
+    </w:p>
+    <w:p>
+      <w:pPr>
+        <w:spacing w:line="240" w:lineRule="auto"/>
+        <w:ind w:firstLine="0"/>
+        <w:rPr>
+          <w:lang w:val="en-IE"/>
+        </w:rPr>
+      </w:pPr>
+    </w:p>
+    <w:p>
+      <w:pPr>
+        <w:rPr>
+          <w:lang w:val="en-IE"/>
+        </w:rPr>
+      </w:pPr>
+      <w:r>
+        <w:rPr>
+          <w:i/>
+          <w:lang w:val="en-IE"/>
+        </w:rPr>
+        <w:t>“Based on the above analyses, these findings [replicate/do not replicate] the original authors findings.”</w:t>
+      </w:r>
+      <w:r>
+        <w:rPr>
+          <w:lang w:val="en-IE"/>
+        </w:rPr>
+        <w:t xml:space="preserve"> (p.14)</w:t>
+      </w:r>
+    </w:p>
+    <w:p>
+      <w:pPr>
+        <w:rPr>
+          <w:rFonts w:eastAsia="Times New Roman"/>
+          <w:highlight w:val="white"/>
+        </w:rPr>
+      </w:pPr>
+      <w:r>
+        <w:rPr>
+          <w:b/>
+          <w:i/>
+          <w:lang w:val="en-IE"/>
+        </w:rPr>
+        <w:t>Secondary</w:t>
+      </w:r>
+      <w:r>
+        <w:rPr>
+          <w:b/>
+          <w:i/>
+          <w:lang w:val="en-IE"/>
+        </w:rPr>
+        <w:t xml:space="preserve"> analyses</w:t>
+      </w:r>
+      <w:r>
+        <w:rPr>
+          <w:b/>
+          <w:i/>
+          <w:lang w:val="en-IE"/>
+        </w:rPr>
+        <w:t xml:space="preserve"> and hypotheses</w:t>
+      </w:r>
+      <w:r>
+        <w:rPr>
+          <w:rFonts w:eastAsia="Times New Roman"/>
+          <w:highlight w:val="white"/>
+        </w:rPr>
+        <w:t xml:space="preserve">. </w:t>
+      </w:r>
+    </w:p>
+    <w:p>
+      <w:pPr>
+        <w:rPr>
+          <w:rFonts w:eastAsia="Times New Roman"/>
+          <w:highlight w:val="white"/>
+        </w:rPr>
+      </w:pPr>
+      <w:r>
+        <w:rPr>
+          <w:rFonts w:eastAsia="Times New Roman"/>
+          <w:i/>
+          <w:highlight w:val="white"/>
+        </w:rPr>
+        <w:t>“</w:t>
+      </w:r>
+      <w:r>
+        <w:rPr>
+          <w:rFonts w:eastAsia="Times New Roman"/>
+          <w:i/>
+          <w:highlight w:val="white"/>
+        </w:rPr>
+        <w:t xml:space="preserve">Three different groups will be created (i.e., those based on the modification to the original authors’ criteria, those based on the original Bar-Anan et al., criteria, and those based on the modified Bar-Anan et al. criteria). For each group </w:t>
+      </w:r>
+      <w:r>
+        <w:rPr>
+          <w:rFonts w:eastAsia="Times New Roman"/>
+          <w:i/>
+        </w:rPr>
+        <w:t xml:space="preserve">(in each lab) </w:t>
+      </w:r>
+      <w:r>
+        <w:rPr>
+          <w:rFonts w:eastAsia="Times New Roman"/>
+          <w:i/>
+          <w:highlight w:val="white"/>
+        </w:rPr>
+        <w:t xml:space="preserve">we will </w:t>
+      </w:r>
+      <w:r>
+        <w:rPr>
+          <w:rFonts w:eastAsia="Times New Roman"/>
+          <w:i/>
+        </w:rPr>
+        <w:t>compute the EC effect size</w:t>
+      </w:r>
+      <w:r>
+        <w:rPr>
+          <w:rFonts w:eastAsia="Times New Roman"/>
+          <w:i/>
+          <w:color w:val="500050"/>
+          <w:highlight w:val="white"/>
+        </w:rPr>
+        <w:t xml:space="preserve"> </w:t>
+      </w:r>
+      <w:r>
+        <w:rPr>
+          <w:rFonts w:eastAsia="Times New Roman"/>
+          <w:i/>
+          <w:highlight w:val="white"/>
+        </w:rPr>
+        <w:t>(Hedges’ g) from the mean and standard deviation of the self-reported preference score. Thereafter we will meta-analyze these effect sizes in three independent meta-analyses using a random-effects model.</w:t>
+      </w:r>
+      <w:r>
+        <w:rPr>
+          <w:rFonts w:eastAsia="Times New Roman"/>
+          <w:i/>
+          <w:highlight w:val="white"/>
+        </w:rPr>
+        <w:t>”</w:t>
+      </w:r>
+      <w:r>
+        <w:rPr>
+          <w:rFonts w:eastAsia="Times New Roman"/>
+          <w:highlight w:val="white"/>
+        </w:rPr>
+        <w:t xml:space="preserve"> (pp.14-15)</w:t>
+      </w:r>
+    </w:p>
+    <w:p>
+      <w:r>
+        <w:t xml:space="preserve">R code to implement these analyses was also preregistered. Specifically, the same R code used for the primary analysis above was employed, changing only the data being passed to the </w:t>
+      </w:r>
+      <w:r>
+        <w:t xml:space="preserve">same </w:t>
+      </w:r>
+      <w:r>
+        <w:t>function.</w:t>
+      </w:r>
+    </w:p>
+    <w:p>
+      <w:r>
+        <w:rPr>
+          <w:i/>
+        </w:rPr>
+        <w:t>“</w:t>
+      </w:r>
+      <w:r>
+        <w:rPr>
+          <w:i/>
+        </w:rPr>
+        <w:t>Finally, to investigate if the effect sizes computed based on the four awareness/recollective memory criteria differ from one another, we used a multilevel meta-analysis with the type of criteria as a moderator, adding a random intercept for laboratory to account for the statistical dependency between effect sizes coming from related samples.</w:t>
+      </w:r>
+      <w:r>
+        <w:rPr>
+          <w:i/>
+        </w:rPr>
+        <w:t>”</w:t>
+      </w:r>
+      <w:r>
+        <w:t xml:space="preserve"> </w:t>
+      </w:r>
+      <w:r>
+        <w:t>(p.</w:t>
+      </w:r>
+      <w:r>
+        <w:t>16</w:t>
+      </w:r>
+      <w:r>
+        <w:t>)</w:t>
+      </w:r>
+    </w:p>
+    <w:p>
+      <w:pPr>
+        <w:rPr>
+          <w:lang w:val="en-IE"/>
+        </w:rPr>
+      </w:pPr>
+      <w:r>
+        <w:rPr>
+          <w:lang w:val="en-IE"/>
+        </w:rPr>
+        <w:t>R code implementing this exact meta</w:t>
+      </w:r>
+      <w:r>
+        <w:rPr>
+          <w:lang w:val="en-IE"/>
+        </w:rPr>
+        <w:t>-</w:t>
+      </w:r>
+      <w:r>
+        <w:rPr>
+          <w:lang w:val="en-IE"/>
+        </w:rPr>
+        <w:t xml:space="preserve">analytic model was preregistered with the Stage 1 Accepted Manuscript and was not subsequently changed, i.e., </w:t>
+      </w:r>
+    </w:p>
+    <w:p>
+      <w:pPr>
+        <w:shd w:val="clear" w:color="auto" w:fill="2D2D2D"/>
+        <w:tabs>
+          <w:tab w:val="left" w:pos="916"/>
+          <w:tab w:val="left" w:pos="1832"/>
+          <w:tab w:val="left" w:pos="2748"/>
+          <w:tab w:val="left" w:pos="3664"/>
+          <w:tab w:val="left" w:pos="4580"/>
+          <w:tab w:val="left" w:pos="5496"/>
+          <w:tab w:val="left" w:pos="6412"/>
+          <w:tab w:val="left" w:pos="7328"/>
+          <w:tab w:val="left" w:pos="8244"/>
+          <w:tab w:val="left" w:pos="9160"/>
+          <w:tab w:val="left" w:pos="10076"/>
+          <w:tab w:val="left" w:pos="10992"/>
+          <w:tab w:val="left" w:pos="11908"/>
+          <w:tab w:val="left" w:pos="12824"/>
+          <w:tab w:val="left" w:pos="13740"/>
+          <w:tab w:val="left" w:pos="14656"/>
+        </w:tabs>
+        <w:spacing w:line="240" w:lineRule="auto"/>
+        <w:ind w:firstLine="0"/>
+        <w:outlineLvl w:val="9"/>
+        <w:rPr>
+          <w:rFonts w:ascii="Monaco" w:eastAsia="Times New Roman" w:hAnsi="Monaco" w:cs="Courier New"/>
+          <w:bCs w:val="0"/>
+          <w:color w:val="CCCCCC"/>
+          <w:sz w:val="18"/>
+          <w:szCs w:val="18"/>
+          <w:shd w:val="clear" w:color="auto" w:fill="auto"/>
+          <w:lang w:val="en-IE" w:bidi="ar-SA"/>
+        </w:rPr>
+      </w:pPr>
+      <w:proofErr w:type="spellStart"/>
+      <w:r>
+        <w:rPr>
+          <w:rFonts w:ascii="Monaco" w:eastAsia="Times New Roman" w:hAnsi="Monaco" w:cs="Courier New"/>
+          <w:bCs w:val="0"/>
+          <w:color w:val="CCCCCC"/>
+          <w:sz w:val="18"/>
+          <w:szCs w:val="18"/>
+          <w:shd w:val="clear" w:color="auto" w:fill="auto"/>
+          <w:lang w:val="en-IE" w:bidi="ar-SA"/>
+        </w:rPr>
+        <w:t>fitted_model</w:t>
+      </w:r>
+      <w:proofErr w:type="spellEnd"/>
+      <w:r>
+        <w:rPr>
+          <w:rFonts w:ascii="Monaco" w:eastAsia="Times New Roman" w:hAnsi="Monaco" w:cs="Courier New"/>
+          <w:bCs w:val="0"/>
+          <w:color w:val="CCCCCC"/>
+          <w:sz w:val="18"/>
+          <w:szCs w:val="18"/>
+          <w:shd w:val="clear" w:color="auto" w:fill="auto"/>
+          <w:lang w:val="en-IE" w:bidi="ar-SA"/>
+        </w:rPr>
+        <w:t xml:space="preserve"> &lt;- </w:t>
+      </w:r>
+    </w:p>
+    <w:p>
+      <w:pPr>
+        <w:shd w:val="clear" w:color="auto" w:fill="2D2D2D"/>
+        <w:tabs>
+          <w:tab w:val="left" w:pos="916"/>
+          <w:tab w:val="left" w:pos="1832"/>
+          <w:tab w:val="left" w:pos="2748"/>
+          <w:tab w:val="left" w:pos="3664"/>
+          <w:tab w:val="left" w:pos="4580"/>
+          <w:tab w:val="left" w:pos="5496"/>
+          <w:tab w:val="left" w:pos="6412"/>
+          <w:tab w:val="left" w:pos="7328"/>
+          <w:tab w:val="left" w:pos="8244"/>
+          <w:tab w:val="left" w:pos="9160"/>
+          <w:tab w:val="left" w:pos="10076"/>
+          <w:tab w:val="left" w:pos="10992"/>
+          <w:tab w:val="left" w:pos="11908"/>
+          <w:tab w:val="left" w:pos="12824"/>
+          <w:tab w:val="left" w:pos="13740"/>
+          <w:tab w:val="left" w:pos="14656"/>
+        </w:tabs>
+        <w:spacing w:line="240" w:lineRule="auto"/>
+        <w:ind w:firstLine="0"/>
+        <w:outlineLvl w:val="9"/>
+        <w:rPr>
+          <w:rFonts w:ascii="Monaco" w:eastAsia="Times New Roman" w:hAnsi="Monaco" w:cs="Courier New"/>
+          <w:bCs w:val="0"/>
+          <w:color w:val="CCCCCC"/>
+          <w:sz w:val="18"/>
+          <w:szCs w:val="18"/>
+          <w:shd w:val="clear" w:color="auto" w:fill="auto"/>
+          <w:lang w:val="en-IE" w:bidi="ar-SA"/>
+        </w:rPr>
+      </w:pPr>
+      <w:r>
+        <w:rPr>
+          <w:rFonts w:ascii="Monaco" w:eastAsia="Times New Roman" w:hAnsi="Monaco" w:cs="Courier New"/>
+          <w:bCs w:val="0"/>
+          <w:color w:val="CCCCCC"/>
+          <w:sz w:val="18"/>
+          <w:szCs w:val="18"/>
+          <w:shd w:val="clear" w:color="auto" w:fill="auto"/>
+          <w:lang w:val="en-IE" w:bidi="ar-SA"/>
+        </w:rPr>
+        <w:lastRenderedPageBreak/>
+        <w:t xml:space="preserve">    rma.mv(</w:t>
+      </w:r>
+      <w:proofErr w:type="spellStart"/>
+      <w:r>
+        <w:rPr>
+          <w:rFonts w:ascii="Monaco" w:eastAsia="Times New Roman" w:hAnsi="Monaco" w:cs="Courier New"/>
+          <w:bCs w:val="0"/>
+          <w:color w:val="CCCCCC"/>
+          <w:sz w:val="18"/>
+          <w:szCs w:val="18"/>
+          <w:shd w:val="clear" w:color="auto" w:fill="auto"/>
+          <w:lang w:val="en-IE" w:bidi="ar-SA"/>
+        </w:rPr>
+        <w:t>yi</w:t>
+      </w:r>
+      <w:proofErr w:type="spellEnd"/>
+      <w:r>
+        <w:rPr>
+          <w:rFonts w:ascii="Monaco" w:eastAsia="Times New Roman" w:hAnsi="Monaco" w:cs="Courier New"/>
+          <w:bCs w:val="0"/>
+          <w:color w:val="CCCCCC"/>
+          <w:sz w:val="18"/>
+          <w:szCs w:val="18"/>
+          <w:shd w:val="clear" w:color="auto" w:fill="auto"/>
+          <w:lang w:val="en-IE" w:bidi="ar-SA"/>
+        </w:rPr>
+        <w:t xml:space="preserve">     = </w:t>
+      </w:r>
+      <w:proofErr w:type="spellStart"/>
+      <w:r>
+        <w:rPr>
+          <w:rFonts w:ascii="Monaco" w:eastAsia="Times New Roman" w:hAnsi="Monaco" w:cs="Courier New"/>
+          <w:bCs w:val="0"/>
+          <w:color w:val="CCCCCC"/>
+          <w:sz w:val="18"/>
+          <w:szCs w:val="18"/>
+          <w:shd w:val="clear" w:color="auto" w:fill="auto"/>
+          <w:lang w:val="en-IE" w:bidi="ar-SA"/>
+        </w:rPr>
+        <w:t>hedges_g</w:t>
+      </w:r>
+      <w:proofErr w:type="spellEnd"/>
+      <w:r>
+        <w:rPr>
+          <w:rFonts w:ascii="Monaco" w:eastAsia="Times New Roman" w:hAnsi="Monaco" w:cs="Courier New"/>
+          <w:bCs w:val="0"/>
+          <w:color w:val="CCCCCC"/>
+          <w:sz w:val="18"/>
+          <w:szCs w:val="18"/>
+          <w:shd w:val="clear" w:color="auto" w:fill="auto"/>
+          <w:lang w:val="en-IE" w:bidi="ar-SA"/>
+        </w:rPr>
+        <w:t>,</w:t>
+      </w:r>
+    </w:p>
+    <w:p>
+      <w:pPr>
+        <w:shd w:val="clear" w:color="auto" w:fill="2D2D2D"/>
+        <w:tabs>
+          <w:tab w:val="left" w:pos="916"/>
+          <w:tab w:val="left" w:pos="1832"/>
+          <w:tab w:val="left" w:pos="2748"/>
+          <w:tab w:val="left" w:pos="3664"/>
+          <w:tab w:val="left" w:pos="4580"/>
+          <w:tab w:val="left" w:pos="5496"/>
+          <w:tab w:val="left" w:pos="6412"/>
+          <w:tab w:val="left" w:pos="7328"/>
+          <w:tab w:val="left" w:pos="8244"/>
+          <w:tab w:val="left" w:pos="9160"/>
+          <w:tab w:val="left" w:pos="10076"/>
+          <w:tab w:val="left" w:pos="10992"/>
+          <w:tab w:val="left" w:pos="11908"/>
+          <w:tab w:val="left" w:pos="12824"/>
+          <w:tab w:val="left" w:pos="13740"/>
+          <w:tab w:val="left" w:pos="14656"/>
+        </w:tabs>
+        <w:spacing w:line="240" w:lineRule="auto"/>
+        <w:ind w:firstLine="0"/>
+        <w:outlineLvl w:val="9"/>
+        <w:rPr>
+          <w:rFonts w:ascii="Monaco" w:eastAsia="Times New Roman" w:hAnsi="Monaco" w:cs="Courier New"/>
+          <w:bCs w:val="0"/>
+          <w:color w:val="CCCCCC"/>
+          <w:sz w:val="18"/>
+          <w:szCs w:val="18"/>
+          <w:shd w:val="clear" w:color="auto" w:fill="auto"/>
+          <w:lang w:val="en-IE" w:bidi="ar-SA"/>
+        </w:rPr>
+      </w:pPr>
+      <w:r>
+        <w:rPr>
+          <w:rFonts w:ascii="Monaco" w:eastAsia="Times New Roman" w:hAnsi="Monaco" w:cs="Courier New"/>
+          <w:bCs w:val="0"/>
+          <w:color w:val="CCCCCC"/>
+          <w:sz w:val="18"/>
+          <w:szCs w:val="18"/>
+          <w:shd w:val="clear" w:color="auto" w:fill="auto"/>
+          <w:lang w:val="en-IE" w:bidi="ar-SA"/>
+        </w:rPr>
+        <w:t xml:space="preserve">           V      = hedges_g_se^2,</w:t>
+      </w:r>
+    </w:p>
+    <w:p>
+      <w:pPr>
+        <w:shd w:val="clear" w:color="auto" w:fill="2D2D2D"/>
+        <w:tabs>
+          <w:tab w:val="left" w:pos="916"/>
+          <w:tab w:val="left" w:pos="1832"/>
+          <w:tab w:val="left" w:pos="2748"/>
+          <w:tab w:val="left" w:pos="3664"/>
+          <w:tab w:val="left" w:pos="4580"/>
+          <w:tab w:val="left" w:pos="5496"/>
+          <w:tab w:val="left" w:pos="6412"/>
+          <w:tab w:val="left" w:pos="7328"/>
+          <w:tab w:val="left" w:pos="8244"/>
+          <w:tab w:val="left" w:pos="9160"/>
+          <w:tab w:val="left" w:pos="10076"/>
+          <w:tab w:val="left" w:pos="10992"/>
+          <w:tab w:val="left" w:pos="11908"/>
+          <w:tab w:val="left" w:pos="12824"/>
+          <w:tab w:val="left" w:pos="13740"/>
+          <w:tab w:val="left" w:pos="14656"/>
+        </w:tabs>
+        <w:spacing w:line="240" w:lineRule="auto"/>
+        <w:ind w:firstLine="0"/>
+        <w:outlineLvl w:val="9"/>
+        <w:rPr>
+          <w:rFonts w:ascii="Monaco" w:eastAsia="Times New Roman" w:hAnsi="Monaco" w:cs="Courier New"/>
+          <w:bCs w:val="0"/>
+          <w:color w:val="CCCCCC"/>
+          <w:sz w:val="18"/>
+          <w:szCs w:val="18"/>
+          <w:shd w:val="clear" w:color="auto" w:fill="auto"/>
+          <w:lang w:val="en-IE" w:bidi="ar-SA"/>
+        </w:rPr>
+      </w:pPr>
+      <w:r>
+        <w:rPr>
+          <w:rFonts w:ascii="Monaco" w:eastAsia="Times New Roman" w:hAnsi="Monaco" w:cs="Courier New"/>
+          <w:bCs w:val="0"/>
+          <w:color w:val="CCCCCC"/>
+          <w:sz w:val="18"/>
+          <w:szCs w:val="18"/>
+          <w:shd w:val="clear" w:color="auto" w:fill="auto"/>
+          <w:lang w:val="en-IE" w:bidi="ar-SA"/>
+        </w:rPr>
+        <w:t xml:space="preserve">           mods   = ~ awareness,</w:t>
+      </w:r>
+    </w:p>
+    <w:p>
+      <w:pPr>
+        <w:shd w:val="clear" w:color="auto" w:fill="2D2D2D"/>
+        <w:tabs>
+          <w:tab w:val="left" w:pos="916"/>
+          <w:tab w:val="left" w:pos="1832"/>
+          <w:tab w:val="left" w:pos="2748"/>
+          <w:tab w:val="left" w:pos="3664"/>
+          <w:tab w:val="left" w:pos="4580"/>
+          <w:tab w:val="left" w:pos="5496"/>
+          <w:tab w:val="left" w:pos="6412"/>
+          <w:tab w:val="left" w:pos="7328"/>
+          <w:tab w:val="left" w:pos="8244"/>
+          <w:tab w:val="left" w:pos="9160"/>
+          <w:tab w:val="left" w:pos="10076"/>
+          <w:tab w:val="left" w:pos="10992"/>
+          <w:tab w:val="left" w:pos="11908"/>
+          <w:tab w:val="left" w:pos="12824"/>
+          <w:tab w:val="left" w:pos="13740"/>
+          <w:tab w:val="left" w:pos="14656"/>
+        </w:tabs>
+        <w:spacing w:line="240" w:lineRule="auto"/>
+        <w:ind w:firstLine="0"/>
+        <w:outlineLvl w:val="9"/>
+        <w:rPr>
+          <w:rFonts w:ascii="Monaco" w:eastAsia="Times New Roman" w:hAnsi="Monaco" w:cs="Courier New"/>
+          <w:bCs w:val="0"/>
+          <w:color w:val="CCCCCC"/>
+          <w:sz w:val="18"/>
+          <w:szCs w:val="18"/>
+          <w:shd w:val="clear" w:color="auto" w:fill="auto"/>
+          <w:lang w:val="en-IE" w:bidi="ar-SA"/>
+        </w:rPr>
+      </w:pPr>
+      <w:r>
+        <w:rPr>
+          <w:rFonts w:ascii="Monaco" w:eastAsia="Times New Roman" w:hAnsi="Monaco" w:cs="Courier New"/>
+          <w:bCs w:val="0"/>
+          <w:color w:val="CCCCCC"/>
+          <w:sz w:val="18"/>
+          <w:szCs w:val="18"/>
+          <w:shd w:val="clear" w:color="auto" w:fill="auto"/>
+          <w:lang w:val="en-IE" w:bidi="ar-SA"/>
+        </w:rPr>
+        <w:t xml:space="preserve">           random = ~ 1 | </w:t>
+      </w:r>
+      <w:proofErr w:type="spellStart"/>
+      <w:r>
+        <w:rPr>
+          <w:rFonts w:ascii="Monaco" w:eastAsia="Times New Roman" w:hAnsi="Monaco" w:cs="Courier New"/>
+          <w:bCs w:val="0"/>
+          <w:color w:val="CCCCCC"/>
+          <w:sz w:val="18"/>
+          <w:szCs w:val="18"/>
+          <w:shd w:val="clear" w:color="auto" w:fill="auto"/>
+          <w:lang w:val="en-IE" w:bidi="ar-SA"/>
+        </w:rPr>
+        <w:t>data_collection_site</w:t>
+      </w:r>
+      <w:proofErr w:type="spellEnd"/>
+      <w:r>
+        <w:rPr>
+          <w:rFonts w:ascii="Monaco" w:eastAsia="Times New Roman" w:hAnsi="Monaco" w:cs="Courier New"/>
+          <w:bCs w:val="0"/>
+          <w:color w:val="CCCCCC"/>
+          <w:sz w:val="18"/>
+          <w:szCs w:val="18"/>
+          <w:shd w:val="clear" w:color="auto" w:fill="auto"/>
+          <w:lang w:val="en-IE" w:bidi="ar-SA"/>
+        </w:rPr>
+        <w:t>,</w:t>
+      </w:r>
+    </w:p>
+    <w:p>
+      <w:pPr>
+        <w:shd w:val="clear" w:color="auto" w:fill="2D2D2D"/>
+        <w:tabs>
+          <w:tab w:val="left" w:pos="916"/>
+          <w:tab w:val="left" w:pos="1832"/>
+          <w:tab w:val="left" w:pos="2748"/>
+          <w:tab w:val="left" w:pos="3664"/>
+          <w:tab w:val="left" w:pos="4580"/>
+          <w:tab w:val="left" w:pos="5496"/>
+          <w:tab w:val="left" w:pos="6412"/>
+          <w:tab w:val="left" w:pos="7328"/>
+          <w:tab w:val="left" w:pos="8244"/>
+          <w:tab w:val="left" w:pos="9160"/>
+          <w:tab w:val="left" w:pos="10076"/>
+          <w:tab w:val="left" w:pos="10992"/>
+          <w:tab w:val="left" w:pos="11908"/>
+          <w:tab w:val="left" w:pos="12824"/>
+          <w:tab w:val="left" w:pos="13740"/>
+          <w:tab w:val="left" w:pos="14656"/>
+        </w:tabs>
+        <w:spacing w:line="240" w:lineRule="auto"/>
+        <w:ind w:firstLine="0"/>
+        <w:outlineLvl w:val="9"/>
+        <w:rPr>
+          <w:rFonts w:ascii="Monaco" w:eastAsia="Times New Roman" w:hAnsi="Monaco" w:cs="Courier New"/>
+          <w:bCs w:val="0"/>
+          <w:color w:val="CCCCCC"/>
+          <w:sz w:val="18"/>
+          <w:szCs w:val="18"/>
+          <w:shd w:val="clear" w:color="auto" w:fill="auto"/>
+          <w:lang w:val="en-IE" w:bidi="ar-SA"/>
+        </w:rPr>
+      </w:pPr>
+      <w:r>
+        <w:rPr>
+          <w:rFonts w:ascii="Monaco" w:eastAsia="Times New Roman" w:hAnsi="Monaco" w:cs="Courier New"/>
+          <w:bCs w:val="0"/>
+          <w:color w:val="CCCCCC"/>
+          <w:sz w:val="18"/>
+          <w:szCs w:val="18"/>
+          <w:shd w:val="clear" w:color="auto" w:fill="auto"/>
+          <w:lang w:val="en-IE" w:bidi="ar-SA"/>
+        </w:rPr>
+        <w:t xml:space="preserve">           data   = </w:t>
+      </w:r>
+      <w:proofErr w:type="spellStart"/>
+      <w:r>
+        <w:rPr>
+          <w:rFonts w:ascii="Monaco" w:eastAsia="Times New Roman" w:hAnsi="Monaco" w:cs="Courier New"/>
+          <w:bCs w:val="0"/>
+          <w:color w:val="CCCCCC"/>
+          <w:sz w:val="18"/>
+          <w:szCs w:val="18"/>
+          <w:shd w:val="clear" w:color="auto" w:fill="auto"/>
+          <w:lang w:val="en-IE" w:bidi="ar-SA"/>
+        </w:rPr>
+        <w:t>data_effect_sizes</w:t>
+      </w:r>
+      <w:proofErr w:type="spellEnd"/>
+      <w:r>
+        <w:rPr>
+          <w:rFonts w:ascii="Monaco" w:eastAsia="Times New Roman" w:hAnsi="Monaco" w:cs="Courier New"/>
+          <w:bCs w:val="0"/>
+          <w:color w:val="CCCCCC"/>
+          <w:sz w:val="18"/>
+          <w:szCs w:val="18"/>
+          <w:shd w:val="clear" w:color="auto" w:fill="auto"/>
+          <w:lang w:val="en-IE" w:bidi="ar-SA"/>
+        </w:rPr>
+        <w:t>,</w:t>
+      </w:r>
+    </w:p>
+    <w:p>
+      <w:pPr>
+        <w:shd w:val="clear" w:color="auto" w:fill="2D2D2D"/>
+        <w:tabs>
+          <w:tab w:val="left" w:pos="916"/>
+          <w:tab w:val="left" w:pos="1832"/>
+          <w:tab w:val="left" w:pos="2748"/>
+          <w:tab w:val="left" w:pos="3664"/>
+          <w:tab w:val="left" w:pos="4580"/>
+          <w:tab w:val="left" w:pos="5496"/>
+          <w:tab w:val="left" w:pos="6412"/>
+          <w:tab w:val="left" w:pos="7328"/>
+          <w:tab w:val="left" w:pos="8244"/>
+          <w:tab w:val="left" w:pos="9160"/>
+          <w:tab w:val="left" w:pos="10076"/>
+          <w:tab w:val="left" w:pos="10992"/>
+          <w:tab w:val="left" w:pos="11908"/>
+          <w:tab w:val="left" w:pos="12824"/>
+          <w:tab w:val="left" w:pos="13740"/>
+          <w:tab w:val="left" w:pos="14656"/>
+        </w:tabs>
+        <w:spacing w:line="240" w:lineRule="auto"/>
+        <w:ind w:firstLine="0"/>
+        <w:outlineLvl w:val="9"/>
+        <w:rPr>
+          <w:rFonts w:ascii="Monaco" w:eastAsia="Times New Roman" w:hAnsi="Monaco" w:cs="Courier New"/>
+          <w:bCs w:val="0"/>
+          <w:color w:val="CCCCCC"/>
+          <w:sz w:val="18"/>
+          <w:szCs w:val="18"/>
+          <w:shd w:val="clear" w:color="auto" w:fill="auto"/>
+          <w:lang w:val="en-IE" w:bidi="ar-SA"/>
+        </w:rPr>
+      </w:pPr>
+      <w:r>
+        <w:rPr>
+          <w:rFonts w:ascii="Monaco" w:eastAsia="Times New Roman" w:hAnsi="Monaco" w:cs="Courier New"/>
+          <w:bCs w:val="0"/>
+          <w:color w:val="CCCCCC"/>
+          <w:sz w:val="18"/>
+          <w:szCs w:val="18"/>
+          <w:shd w:val="clear" w:color="auto" w:fill="auto"/>
+          <w:lang w:val="en-IE" w:bidi="ar-SA"/>
+        </w:rPr>
+        <w:t xml:space="preserve">           slab   = </w:t>
+      </w:r>
+      <w:proofErr w:type="spellStart"/>
+      <w:r>
+        <w:rPr>
+          <w:rFonts w:ascii="Monaco" w:eastAsia="Times New Roman" w:hAnsi="Monaco" w:cs="Courier New"/>
+          <w:bCs w:val="0"/>
+          <w:color w:val="CCCCCC"/>
+          <w:sz w:val="18"/>
+          <w:szCs w:val="18"/>
+          <w:shd w:val="clear" w:color="auto" w:fill="auto"/>
+          <w:lang w:val="en-IE" w:bidi="ar-SA"/>
+        </w:rPr>
+        <w:t>data_collection_site</w:t>
+      </w:r>
+      <w:proofErr w:type="spellEnd"/>
+      <w:r>
+        <w:rPr>
+          <w:rFonts w:ascii="Monaco" w:eastAsia="Times New Roman" w:hAnsi="Monaco" w:cs="Courier New"/>
+          <w:bCs w:val="0"/>
+          <w:color w:val="CCCCCC"/>
+          <w:sz w:val="18"/>
+          <w:szCs w:val="18"/>
+          <w:shd w:val="clear" w:color="auto" w:fill="auto"/>
+          <w:lang w:val="en-IE" w:bidi="ar-SA"/>
+        </w:rPr>
+        <w:t>)</w:t>
+      </w:r>
+    </w:p>
+    <w:p>
+      <w:pPr>
+        <w:ind w:firstLine="0"/>
+      </w:pPr>
+    </w:p>
+    <w:p>
+      <w:pPr>
+        <w:rPr>
+          <w:i/>
+          <w:lang w:val="en-IE"/>
+        </w:rPr>
+      </w:pPr>
+      <w:r>
+        <w:rPr>
+          <w:i/>
+          <w:lang w:val="en-IE"/>
+        </w:rPr>
+        <w:t>“</w:t>
+      </w:r>
+      <w:r>
+        <w:rPr>
+          <w:i/>
+          <w:lang w:val="en-IE"/>
+        </w:rPr>
+        <w:t>There are three outcomes that we have </w:t>
+      </w:r>
+      <w:r>
+        <w:rPr>
+          <w:i/>
+          <w:iCs/>
+          <w:lang w:val="en-IE"/>
+        </w:rPr>
+        <w:t>a priori</w:t>
+      </w:r>
+      <w:r>
+        <w:rPr>
+          <w:i/>
+          <w:lang w:val="en-IE"/>
+        </w:rPr>
+        <w:t> hypotheses for.</w:t>
+      </w:r>
+      <w:r>
+        <w:rPr>
+          <w:i/>
+          <w:lang w:val="en-IE"/>
+        </w:rPr>
+        <w:t xml:space="preserve"> </w:t>
+      </w:r>
+      <w:r>
+        <w:rPr>
+          <w:i/>
+          <w:lang w:val="en-IE"/>
+        </w:rPr>
+        <w:t>The first is a situation where the multilevel meta-analysis returns a significant overall EC effect, but no significant effect for the type of criteria. In this case, we will conclude that EC effects do emerge in the surveillance task and do not depend on the specific way in which contingency awareness/recollective memory is measured. The second is where we find no evidence for an overall EC effect and the type of criteria also fails to moderate the size of EC. In this case, we will conclude that EC effects do not emerge in the surveillance task. The third is where we find a significant effect of type of criteria in the multilevel meta-analysis and the individual univariate meta-analysis reveal significant evidence for EC with the original authors' criteria but with none of the other three criteria. In this case, we will conclude that EC effects in the surveillance task strongly depend on the way that the original authors chose to assess contingency awareness/recollective memory.”</w:t>
+      </w:r>
+      <w:r>
+        <w:rPr>
+          <w:i/>
+          <w:lang w:val="en-IE"/>
+        </w:rPr>
+        <w:t xml:space="preserve"> </w:t>
+      </w:r>
+      <w:r>
+        <w:rPr>
+          <w:lang w:val="en-IE"/>
+        </w:rPr>
+        <w:t>(p.17)</w:t>
+      </w:r>
+    </w:p>
+    <w:p>
+      <w:pPr>
+        <w:rPr>
+          <w:lang w:val="en-IE"/>
+        </w:rPr>
+      </w:pPr>
+      <w:r>
+        <w:rPr>
+          <w:b/>
+          <w:lang w:val="en-IE"/>
+        </w:rPr>
+        <w:t>Incompatibilities detected in the preparation of the Stage 2 manuscript</w:t>
+      </w:r>
+      <w:r>
+        <w:rPr>
+          <w:b/>
+          <w:lang w:val="en-IE"/>
+        </w:rPr>
+        <w:t>.</w:t>
+      </w:r>
+      <w:r>
+        <w:rPr>
+          <w:b/>
+          <w:lang w:val="en-IE"/>
+        </w:rPr>
+        <w:t xml:space="preserve"> </w:t>
+      </w:r>
+      <w:r>
+        <w:rPr>
+          <w:lang w:val="en-IE"/>
+        </w:rPr>
+        <w:t>Critically,</w:t>
+      </w:r>
+      <w:r>
+        <w:rPr>
+          <w:b/>
+          <w:lang w:val="en-IE"/>
+        </w:rPr>
+        <w:t xml:space="preserve"> </w:t>
+      </w:r>
+      <w:r>
+        <w:rPr>
+          <w:lang w:val="en-IE"/>
+        </w:rPr>
+        <w:t>the previous</w:t>
+      </w:r>
+      <w:r>
+        <w:rPr>
+          <w:lang w:val="en-IE"/>
+        </w:rPr>
+        <w:t>ly</w:t>
+      </w:r>
+      <w:r>
+        <w:rPr>
+          <w:lang w:val="en-IE"/>
+        </w:rPr>
+        <w:t xml:space="preserve"> quoted paragraph, which describes how results of the individual meta-analyses and the multilevel moderator meta-analysis will be integrated, refers to results that </w:t>
+      </w:r>
+      <w:r>
+        <w:rPr>
+          <w:lang w:val="en-IE"/>
+        </w:rPr>
+        <w:t xml:space="preserve">our pre-registered </w:t>
+      </w:r>
+      <w:r>
+        <w:rPr>
+          <w:lang w:val="en-IE"/>
+        </w:rPr>
+        <w:t>model do</w:t>
+      </w:r>
+      <w:r>
+        <w:rPr>
+          <w:lang w:val="en-IE"/>
+        </w:rPr>
+        <w:t>es</w:t>
+      </w:r>
+      <w:r>
+        <w:rPr>
+          <w:lang w:val="en-IE"/>
+        </w:rPr>
+        <w:t xml:space="preserve"> not produce. </w:t>
+      </w:r>
+      <w:r>
+        <w:rPr>
+          <w:lang w:val="en-IE"/>
+        </w:rPr>
+        <w:t xml:space="preserve">Specifically, </w:t>
+      </w:r>
+      <w:r>
+        <w:rPr>
+          <w:lang w:val="en-IE"/>
+        </w:rPr>
+        <w:t>a</w:t>
+      </w:r>
+      <w:r>
+        <w:rPr>
+          <w:lang w:val="en-IE"/>
+        </w:rPr>
+        <w:t xml:space="preserve"> </w:t>
+      </w:r>
+      <w:r>
+        <w:rPr>
+          <w:lang w:val="en-IE"/>
+        </w:rPr>
+        <w:t xml:space="preserve">multilevel </w:t>
+      </w:r>
+      <w:r>
+        <w:rPr>
+          <w:lang w:val="en-IE"/>
+        </w:rPr>
+        <w:t xml:space="preserve">moderator </w:t>
+      </w:r>
+      <w:r>
+        <w:rPr>
+          <w:lang w:val="en-IE"/>
+        </w:rPr>
+        <w:t xml:space="preserve">meta-analysis </w:t>
+      </w:r>
+      <w:r>
+        <w:rPr>
+          <w:lang w:val="en-IE"/>
+        </w:rPr>
+        <w:t xml:space="preserve">model </w:t>
+      </w:r>
+      <w:r>
+        <w:rPr>
+          <w:lang w:val="en-IE"/>
+        </w:rPr>
+        <w:t xml:space="preserve">does not </w:t>
+      </w:r>
+      <w:r>
+        <w:rPr>
+          <w:lang w:val="en-IE"/>
+        </w:rPr>
+        <w:t xml:space="preserve">produce </w:t>
+      </w:r>
+      <w:r>
+        <w:rPr>
+          <w:lang w:val="en-IE"/>
+        </w:rPr>
+        <w:t>an estimat</w:t>
+      </w:r>
+      <w:r>
+        <w:rPr>
+          <w:lang w:val="en-IE"/>
+        </w:rPr>
+        <w:t>e</w:t>
+      </w:r>
+      <w:r>
+        <w:rPr>
+          <w:lang w:val="en-IE"/>
+        </w:rPr>
+        <w:t xml:space="preserve"> of an “</w:t>
+      </w:r>
+      <w:r>
+        <w:rPr>
+          <w:lang w:val="en-IE"/>
+        </w:rPr>
+        <w:t>overall EC effect</w:t>
+      </w:r>
+      <w:r>
+        <w:rPr>
+          <w:lang w:val="en-IE"/>
+        </w:rPr>
+        <w:t>”</w:t>
+      </w:r>
+      <w:r>
+        <w:rPr>
+          <w:lang w:val="en-IE"/>
+        </w:rPr>
+        <w:t xml:space="preserve">, but rather four separate </w:t>
+      </w:r>
+      <w:r>
+        <w:rPr>
+          <w:lang w:val="en-IE"/>
+        </w:rPr>
+        <w:t>estimate</w:t>
+      </w:r>
+      <w:r>
+        <w:rPr>
+          <w:lang w:val="en-IE"/>
+        </w:rPr>
+        <w:t>s</w:t>
+      </w:r>
+      <w:r>
+        <w:rPr>
+          <w:lang w:val="en-IE"/>
+        </w:rPr>
+        <w:t xml:space="preserve"> of the EC effect </w:t>
+      </w:r>
+      <w:r>
+        <w:rPr>
+          <w:lang w:val="en-IE"/>
+        </w:rPr>
+        <w:t xml:space="preserve">using </w:t>
+      </w:r>
+      <w:r>
+        <w:rPr>
+          <w:lang w:val="en-IE"/>
+        </w:rPr>
+        <w:t xml:space="preserve">each of the four exclusion criteria. </w:t>
+      </w:r>
+    </w:p>
+    <w:p>
+      <w:pPr>
+        <w:rPr>
+          <w:lang w:val="en-IE"/>
+        </w:rPr>
+      </w:pPr>
+      <w:r>
+        <w:rPr>
+          <w:lang w:val="en-IE"/>
+        </w:rPr>
+        <w:t xml:space="preserve">To recount the logic </w:t>
+      </w:r>
+      <w:r>
+        <w:rPr>
+          <w:lang w:val="en-IE"/>
+        </w:rPr>
+        <w:t xml:space="preserve">and action </w:t>
+      </w:r>
+      <w:r>
+        <w:rPr>
+          <w:lang w:val="en-IE"/>
+        </w:rPr>
+        <w:t xml:space="preserve">of the method here, a standard univariate meta-analytic model is effectively an intercept-only model (in terms of its ‘fixed’ effects). When extended to a moderator meta-analysis model, an additional fixed effect is added to the model. The standard coding strategy to implement this is to treat one of the levels of the moderator (i.e., </w:t>
+      </w:r>
+      <w:r>
+        <w:rPr>
+          <w:lang w:val="en-IE"/>
+        </w:rPr>
+        <w:lastRenderedPageBreak/>
+        <w:t xml:space="preserve">the exclusion criteria) as the intercept (i.e., as a reference category), with the other levels of the moderator estimated as main effects. Our preregistered code defined the Olson and Fazio (2001) criterion as the intercept. The meta-effect size for any of the three criteria is therefore calculated as intercept + main effect for that criterion. </w:t>
+      </w:r>
+      <w:r>
+        <w:rPr>
+          <w:lang w:val="en-IE"/>
+        </w:rPr>
+        <w:t xml:space="preserve">The key point to be appreciate here is that no ‘overall’ effect is estimated: estimates are made for each of the exclusion criteria. </w:t>
+      </w:r>
+      <w:r>
+        <w:rPr>
+          <w:lang w:val="en-IE"/>
+        </w:rPr>
+        <w:t>This is perhaps best understood by seeing the output itself:</w:t>
+      </w:r>
+    </w:p>
+    <w:p>
+      <w:pPr>
+        <w:shd w:val="clear" w:color="auto" w:fill="2D2D2D"/>
+        <w:tabs>
+          <w:tab w:val="left" w:pos="916"/>
+          <w:tab w:val="left" w:pos="1832"/>
+          <w:tab w:val="left" w:pos="2748"/>
+          <w:tab w:val="left" w:pos="3664"/>
+          <w:tab w:val="left" w:pos="4580"/>
+          <w:tab w:val="left" w:pos="5496"/>
+          <w:tab w:val="left" w:pos="6412"/>
+          <w:tab w:val="left" w:pos="7328"/>
+          <w:tab w:val="left" w:pos="8244"/>
+          <w:tab w:val="left" w:pos="9160"/>
+          <w:tab w:val="left" w:pos="10076"/>
+          <w:tab w:val="left" w:pos="10992"/>
+          <w:tab w:val="left" w:pos="11908"/>
+          <w:tab w:val="left" w:pos="12824"/>
+          <w:tab w:val="left" w:pos="13740"/>
+          <w:tab w:val="left" w:pos="14656"/>
+        </w:tabs>
+        <w:spacing w:line="240" w:lineRule="auto"/>
+        <w:ind w:firstLine="0"/>
+        <w:outlineLvl w:val="9"/>
+        <w:rPr>
+          <w:rFonts w:ascii="Monaco" w:eastAsia="Times New Roman" w:hAnsi="Monaco" w:cs="Courier New"/>
+          <w:bCs w:val="0"/>
+          <w:color w:val="CCCCCC"/>
+          <w:sz w:val="18"/>
+          <w:szCs w:val="18"/>
+          <w:shd w:val="clear" w:color="auto" w:fill="auto"/>
+          <w:lang w:val="en-IE" w:bidi="ar-SA"/>
+        </w:rPr>
+      </w:pPr>
+      <w:r>
+        <w:rPr>
+          <w:rFonts w:ascii="Monaco" w:eastAsia="Times New Roman" w:hAnsi="Monaco" w:cs="Courier New"/>
+          <w:bCs w:val="0"/>
+          <w:color w:val="CCCCCC"/>
+          <w:sz w:val="18"/>
+          <w:szCs w:val="18"/>
+          <w:shd w:val="clear" w:color="auto" w:fill="auto"/>
+          <w:lang w:val="en-IE" w:bidi="ar-SA"/>
+        </w:rPr>
+        <w:t>Model Results:</w:t>
+      </w:r>
+    </w:p>
+    <w:p>
+      <w:pPr>
+        <w:shd w:val="clear" w:color="auto" w:fill="2D2D2D"/>
+        <w:tabs>
+          <w:tab w:val="left" w:pos="916"/>
+          <w:tab w:val="left" w:pos="1832"/>
+          <w:tab w:val="left" w:pos="2748"/>
+          <w:tab w:val="left" w:pos="3664"/>
+          <w:tab w:val="left" w:pos="4580"/>
+          <w:tab w:val="left" w:pos="5496"/>
+          <w:tab w:val="left" w:pos="6412"/>
+          <w:tab w:val="left" w:pos="7328"/>
+          <w:tab w:val="left" w:pos="8244"/>
+          <w:tab w:val="left" w:pos="9160"/>
+          <w:tab w:val="left" w:pos="10076"/>
+          <w:tab w:val="left" w:pos="10992"/>
+          <w:tab w:val="left" w:pos="11908"/>
+          <w:tab w:val="left" w:pos="12824"/>
+          <w:tab w:val="left" w:pos="13740"/>
+          <w:tab w:val="left" w:pos="14656"/>
+        </w:tabs>
+        <w:spacing w:line="240" w:lineRule="auto"/>
+        <w:ind w:firstLine="0"/>
+        <w:outlineLvl w:val="9"/>
+        <w:rPr>
+          <w:rFonts w:ascii="Monaco" w:eastAsia="Times New Roman" w:hAnsi="Monaco" w:cs="Courier New"/>
+          <w:bCs w:val="0"/>
+          <w:color w:val="CCCCCC"/>
+          <w:sz w:val="18"/>
+          <w:szCs w:val="18"/>
+          <w:shd w:val="clear" w:color="auto" w:fill="auto"/>
+          <w:lang w:val="en-IE" w:bidi="ar-SA"/>
+        </w:rPr>
+      </w:pPr>
+    </w:p>
+    <w:p>
+      <w:pPr>
+        <w:shd w:val="clear" w:color="auto" w:fill="2D2D2D"/>
+        <w:tabs>
+          <w:tab w:val="left" w:pos="916"/>
+          <w:tab w:val="left" w:pos="1832"/>
+          <w:tab w:val="left" w:pos="2748"/>
+          <w:tab w:val="left" w:pos="3664"/>
+          <w:tab w:val="left" w:pos="4580"/>
+          <w:tab w:val="left" w:pos="5496"/>
+          <w:tab w:val="left" w:pos="6412"/>
+          <w:tab w:val="left" w:pos="7328"/>
+          <w:tab w:val="left" w:pos="8244"/>
+          <w:tab w:val="left" w:pos="9160"/>
+          <w:tab w:val="left" w:pos="10076"/>
+          <w:tab w:val="left" w:pos="10992"/>
+          <w:tab w:val="left" w:pos="11908"/>
+          <w:tab w:val="left" w:pos="12824"/>
+          <w:tab w:val="left" w:pos="13740"/>
+          <w:tab w:val="left" w:pos="14656"/>
+        </w:tabs>
+        <w:spacing w:line="240" w:lineRule="auto"/>
+        <w:ind w:firstLine="0"/>
+        <w:outlineLvl w:val="9"/>
+        <w:rPr>
+          <w:rFonts w:ascii="Monaco" w:eastAsia="Times New Roman" w:hAnsi="Monaco" w:cs="Courier New"/>
+          <w:bCs w:val="0"/>
+          <w:color w:val="CCCCCC"/>
+          <w:sz w:val="18"/>
+          <w:szCs w:val="18"/>
+          <w:shd w:val="clear" w:color="auto" w:fill="auto"/>
+          <w:lang w:val="en-IE" w:bidi="ar-SA"/>
+        </w:rPr>
+      </w:pPr>
+      <w:r>
+        <w:rPr>
+          <w:rFonts w:ascii="Monaco" w:eastAsia="Times New Roman" w:hAnsi="Monaco" w:cs="Courier New"/>
+          <w:bCs w:val="0"/>
+          <w:color w:val="CCCCCC"/>
+          <w:sz w:val="18"/>
+          <w:szCs w:val="18"/>
+          <w:shd w:val="clear" w:color="auto" w:fill="auto"/>
+          <w:lang w:val="en-IE" w:bidi="ar-SA"/>
+        </w:rPr>
+        <w:t xml:space="preserve">                             estimate      se     </w:t>
+      </w:r>
+      <w:proofErr w:type="spellStart"/>
+      <w:r>
+        <w:rPr>
+          <w:rFonts w:ascii="Monaco" w:eastAsia="Times New Roman" w:hAnsi="Monaco" w:cs="Courier New"/>
+          <w:bCs w:val="0"/>
+          <w:color w:val="CCCCCC"/>
+          <w:sz w:val="18"/>
+          <w:szCs w:val="18"/>
+          <w:shd w:val="clear" w:color="auto" w:fill="auto"/>
+          <w:lang w:val="en-IE" w:bidi="ar-SA"/>
+        </w:rPr>
+        <w:t>zval</w:t>
+      </w:r>
+      <w:proofErr w:type="spellEnd"/>
+      <w:r>
+        <w:rPr>
+          <w:rFonts w:ascii="Monaco" w:eastAsia="Times New Roman" w:hAnsi="Monaco" w:cs="Courier New"/>
+          <w:bCs w:val="0"/>
+          <w:color w:val="CCCCCC"/>
+          <w:sz w:val="18"/>
+          <w:szCs w:val="18"/>
+          <w:shd w:val="clear" w:color="auto" w:fill="auto"/>
+          <w:lang w:val="en-IE" w:bidi="ar-SA"/>
+        </w:rPr>
+        <w:t xml:space="preserve">    </w:t>
+      </w:r>
+      <w:proofErr w:type="spellStart"/>
+      <w:r>
+        <w:rPr>
+          <w:rFonts w:ascii="Monaco" w:eastAsia="Times New Roman" w:hAnsi="Monaco" w:cs="Courier New"/>
+          <w:bCs w:val="0"/>
+          <w:color w:val="CCCCCC"/>
+          <w:sz w:val="18"/>
+          <w:szCs w:val="18"/>
+          <w:shd w:val="clear" w:color="auto" w:fill="auto"/>
+          <w:lang w:val="en-IE" w:bidi="ar-SA"/>
+        </w:rPr>
+        <w:t>pval</w:t>
+      </w:r>
+      <w:proofErr w:type="spellEnd"/>
+      <w:r>
+        <w:rPr>
+          <w:rFonts w:ascii="Monaco" w:eastAsia="Times New Roman" w:hAnsi="Monaco" w:cs="Courier New"/>
+          <w:bCs w:val="0"/>
+          <w:color w:val="CCCCCC"/>
+          <w:sz w:val="18"/>
+          <w:szCs w:val="18"/>
+          <w:shd w:val="clear" w:color="auto" w:fill="auto"/>
+          <w:lang w:val="en-IE" w:bidi="ar-SA"/>
+        </w:rPr>
+        <w:t xml:space="preserve">    ci.lb   </w:t>
+      </w:r>
+      <w:proofErr w:type="spellStart"/>
+      <w:r>
+        <w:rPr>
+          <w:rFonts w:ascii="Monaco" w:eastAsia="Times New Roman" w:hAnsi="Monaco" w:cs="Courier New"/>
+          <w:bCs w:val="0"/>
+          <w:color w:val="CCCCCC"/>
+          <w:sz w:val="18"/>
+          <w:szCs w:val="18"/>
+          <w:shd w:val="clear" w:color="auto" w:fill="auto"/>
+          <w:lang w:val="en-IE" w:bidi="ar-SA"/>
+        </w:rPr>
+        <w:t>ci.ub</w:t>
+      </w:r>
+      <w:proofErr w:type="spellEnd"/>
+      <w:r>
+        <w:rPr>
+          <w:rFonts w:ascii="Monaco" w:eastAsia="Times New Roman" w:hAnsi="Monaco" w:cs="Courier New"/>
+          <w:bCs w:val="0"/>
+          <w:color w:val="CCCCCC"/>
+          <w:sz w:val="18"/>
+          <w:szCs w:val="18"/>
+          <w:shd w:val="clear" w:color="auto" w:fill="auto"/>
+          <w:lang w:val="en-IE" w:bidi="ar-SA"/>
+        </w:rPr>
+        <w:t xml:space="preserve"> </w:t>
+      </w:r>
+    </w:p>
+    <w:p>
+      <w:pPr>
+        <w:shd w:val="clear" w:color="auto" w:fill="2D2D2D"/>
+        <w:tabs>
+          <w:tab w:val="left" w:pos="916"/>
+          <w:tab w:val="left" w:pos="1832"/>
+          <w:tab w:val="left" w:pos="2748"/>
+          <w:tab w:val="left" w:pos="3664"/>
+          <w:tab w:val="left" w:pos="4580"/>
+          <w:tab w:val="left" w:pos="5496"/>
+          <w:tab w:val="left" w:pos="6412"/>
+          <w:tab w:val="left" w:pos="7328"/>
+          <w:tab w:val="left" w:pos="8244"/>
+          <w:tab w:val="left" w:pos="9160"/>
+          <w:tab w:val="left" w:pos="10076"/>
+          <w:tab w:val="left" w:pos="10992"/>
+          <w:tab w:val="left" w:pos="11908"/>
+          <w:tab w:val="left" w:pos="12824"/>
+          <w:tab w:val="left" w:pos="13740"/>
+          <w:tab w:val="left" w:pos="14656"/>
+        </w:tabs>
+        <w:spacing w:line="240" w:lineRule="auto"/>
+        <w:ind w:firstLine="0"/>
+        <w:outlineLvl w:val="9"/>
+        <w:rPr>
+          <w:rFonts w:ascii="Monaco" w:eastAsia="Times New Roman" w:hAnsi="Monaco" w:cs="Courier New"/>
+          <w:bCs w:val="0"/>
+          <w:color w:val="CCCCCC"/>
+          <w:sz w:val="18"/>
+          <w:szCs w:val="18"/>
+          <w:shd w:val="clear" w:color="auto" w:fill="auto"/>
+          <w:lang w:val="en-IE" w:bidi="ar-SA"/>
+        </w:rPr>
+      </w:pPr>
+      <w:proofErr w:type="spellStart"/>
+      <w:r>
+        <w:rPr>
+          <w:rFonts w:ascii="Monaco" w:eastAsia="Times New Roman" w:hAnsi="Monaco" w:cs="Courier New"/>
+          <w:bCs w:val="0"/>
+          <w:color w:val="CCCCCC"/>
+          <w:sz w:val="18"/>
+          <w:szCs w:val="18"/>
+          <w:shd w:val="clear" w:color="auto" w:fill="auto"/>
+          <w:lang w:val="en-IE" w:bidi="ar-SA"/>
+        </w:rPr>
+        <w:t>intrcpt</w:t>
+      </w:r>
+      <w:proofErr w:type="spellEnd"/>
+      <w:r>
+        <w:rPr>
+          <w:rFonts w:ascii="Monaco" w:eastAsia="Times New Roman" w:hAnsi="Monaco" w:cs="Courier New"/>
+          <w:bCs w:val="0"/>
+          <w:color w:val="CCCCCC"/>
+          <w:sz w:val="18"/>
+          <w:szCs w:val="18"/>
+          <w:shd w:val="clear" w:color="auto" w:fill="auto"/>
+          <w:lang w:val="en-IE" w:bidi="ar-SA"/>
+        </w:rPr>
+        <w:t xml:space="preserve">                        0.1240  0.0403   3.0774  0.0021   0.0450  0.2029  ** </w:t>
+      </w:r>
+    </w:p>
+    <w:p>
+      <w:pPr>
+        <w:shd w:val="clear" w:color="auto" w:fill="2D2D2D"/>
+        <w:tabs>
+          <w:tab w:val="left" w:pos="916"/>
+          <w:tab w:val="left" w:pos="1832"/>
+          <w:tab w:val="left" w:pos="2748"/>
+          <w:tab w:val="left" w:pos="3664"/>
+          <w:tab w:val="left" w:pos="4580"/>
+          <w:tab w:val="left" w:pos="5496"/>
+          <w:tab w:val="left" w:pos="6412"/>
+          <w:tab w:val="left" w:pos="7328"/>
+          <w:tab w:val="left" w:pos="8244"/>
+          <w:tab w:val="left" w:pos="9160"/>
+          <w:tab w:val="left" w:pos="10076"/>
+          <w:tab w:val="left" w:pos="10992"/>
+          <w:tab w:val="left" w:pos="11908"/>
+          <w:tab w:val="left" w:pos="12824"/>
+          <w:tab w:val="left" w:pos="13740"/>
+          <w:tab w:val="left" w:pos="14656"/>
+        </w:tabs>
+        <w:spacing w:line="240" w:lineRule="auto"/>
+        <w:ind w:firstLine="0"/>
+        <w:outlineLvl w:val="9"/>
+        <w:rPr>
+          <w:rFonts w:ascii="Monaco" w:eastAsia="Times New Roman" w:hAnsi="Monaco" w:cs="Courier New"/>
+          <w:bCs w:val="0"/>
+          <w:color w:val="CCCCCC"/>
+          <w:sz w:val="18"/>
+          <w:szCs w:val="18"/>
+          <w:shd w:val="clear" w:color="auto" w:fill="auto"/>
+          <w:lang w:val="en-IE" w:bidi="ar-SA"/>
+        </w:rPr>
+      </w:pPr>
+      <w:proofErr w:type="spellStart"/>
+      <w:r>
+        <w:rPr>
+          <w:rFonts w:ascii="Monaco" w:eastAsia="Times New Roman" w:hAnsi="Monaco" w:cs="Courier New"/>
+          <w:bCs w:val="0"/>
+          <w:color w:val="CCCCCC"/>
+          <w:sz w:val="18"/>
+          <w:szCs w:val="18"/>
+          <w:shd w:val="clear" w:color="auto" w:fill="auto"/>
+          <w:lang w:val="en-IE" w:bidi="ar-SA"/>
+        </w:rPr>
+        <w:t>awarenessO&amp;F</w:t>
+      </w:r>
+      <w:proofErr w:type="spellEnd"/>
+      <w:r>
+        <w:rPr>
+          <w:rFonts w:ascii="Monaco" w:eastAsia="Times New Roman" w:hAnsi="Monaco" w:cs="Courier New"/>
+          <w:bCs w:val="0"/>
+          <w:color w:val="CCCCCC"/>
+          <w:sz w:val="18"/>
+          <w:szCs w:val="18"/>
+          <w:shd w:val="clear" w:color="auto" w:fill="auto"/>
+          <w:lang w:val="en-IE" w:bidi="ar-SA"/>
+        </w:rPr>
+        <w:t xml:space="preserve"> modified         -0.0743  0.0586  -1.2678  0.2049  -0.1892  0.0406     </w:t>
+      </w:r>
+    </w:p>
+    <w:p>
+      <w:pPr>
+        <w:shd w:val="clear" w:color="auto" w:fill="2D2D2D"/>
+        <w:tabs>
+          <w:tab w:val="left" w:pos="916"/>
+          <w:tab w:val="left" w:pos="1832"/>
+          <w:tab w:val="left" w:pos="2748"/>
+          <w:tab w:val="left" w:pos="3664"/>
+          <w:tab w:val="left" w:pos="4580"/>
+          <w:tab w:val="left" w:pos="5496"/>
+          <w:tab w:val="left" w:pos="6412"/>
+          <w:tab w:val="left" w:pos="7328"/>
+          <w:tab w:val="left" w:pos="8244"/>
+          <w:tab w:val="left" w:pos="9160"/>
+          <w:tab w:val="left" w:pos="10076"/>
+          <w:tab w:val="left" w:pos="10992"/>
+          <w:tab w:val="left" w:pos="11908"/>
+          <w:tab w:val="left" w:pos="12824"/>
+          <w:tab w:val="left" w:pos="13740"/>
+          <w:tab w:val="left" w:pos="14656"/>
+        </w:tabs>
+        <w:spacing w:line="240" w:lineRule="auto"/>
+        <w:ind w:firstLine="0"/>
+        <w:outlineLvl w:val="9"/>
+        <w:rPr>
+          <w:rFonts w:ascii="Monaco" w:eastAsia="Times New Roman" w:hAnsi="Monaco" w:cs="Courier New"/>
+          <w:bCs w:val="0"/>
+          <w:color w:val="CCCCCC"/>
+          <w:sz w:val="18"/>
+          <w:szCs w:val="18"/>
+          <w:shd w:val="clear" w:color="auto" w:fill="auto"/>
+          <w:lang w:val="en-IE" w:bidi="ar-SA"/>
+        </w:rPr>
+      </w:pPr>
+      <w:r>
+        <w:rPr>
+          <w:rFonts w:ascii="Monaco" w:eastAsia="Times New Roman" w:hAnsi="Monaco" w:cs="Courier New"/>
+          <w:bCs w:val="0"/>
+          <w:color w:val="CCCCCC"/>
+          <w:sz w:val="18"/>
+          <w:szCs w:val="18"/>
+          <w:shd w:val="clear" w:color="auto" w:fill="auto"/>
+          <w:lang w:val="en-IE" w:bidi="ar-SA"/>
+        </w:rPr>
+        <w:t>awarenessBA,</w:t>
+      </w:r>
+      <w:proofErr w:type="spellStart"/>
+      <w:r>
+        <w:rPr>
+          <w:rFonts w:ascii="Monaco" w:eastAsia="Times New Roman" w:hAnsi="Monaco" w:cs="Courier New"/>
+          <w:bCs w:val="0"/>
+          <w:color w:val="CCCCCC"/>
+          <w:sz w:val="18"/>
+          <w:szCs w:val="18"/>
+          <w:shd w:val="clear" w:color="auto" w:fill="auto"/>
+          <w:lang w:val="en-IE" w:bidi="ar-SA"/>
+        </w:rPr>
+        <w:t>DeH</w:t>
+      </w:r>
+      <w:proofErr w:type="spellEnd"/>
+      <w:r>
+        <w:rPr>
+          <w:rFonts w:ascii="Monaco" w:eastAsia="Times New Roman" w:hAnsi="Monaco" w:cs="Courier New"/>
+          <w:bCs w:val="0"/>
+          <w:color w:val="CCCCCC"/>
+          <w:sz w:val="18"/>
+          <w:szCs w:val="18"/>
+          <w:shd w:val="clear" w:color="auto" w:fill="auto"/>
+          <w:lang w:val="en-IE" w:bidi="ar-SA"/>
+        </w:rPr>
+        <w:t xml:space="preserve">,&amp;N            -0.0872  0.0638  -1.3682  0.1712  -0.2122  0.0377     </w:t>
+      </w:r>
+    </w:p>
+    <w:p>
+      <w:pPr>
+        <w:shd w:val="clear" w:color="auto" w:fill="2D2D2D"/>
+        <w:tabs>
+          <w:tab w:val="left" w:pos="916"/>
+          <w:tab w:val="left" w:pos="1832"/>
+          <w:tab w:val="left" w:pos="2748"/>
+          <w:tab w:val="left" w:pos="3664"/>
+          <w:tab w:val="left" w:pos="4580"/>
+          <w:tab w:val="left" w:pos="5496"/>
+          <w:tab w:val="left" w:pos="6412"/>
+          <w:tab w:val="left" w:pos="7328"/>
+          <w:tab w:val="left" w:pos="8244"/>
+          <w:tab w:val="left" w:pos="9160"/>
+          <w:tab w:val="left" w:pos="10076"/>
+          <w:tab w:val="left" w:pos="10992"/>
+          <w:tab w:val="left" w:pos="11908"/>
+          <w:tab w:val="left" w:pos="12824"/>
+          <w:tab w:val="left" w:pos="13740"/>
+          <w:tab w:val="left" w:pos="14656"/>
+        </w:tabs>
+        <w:spacing w:line="240" w:lineRule="auto"/>
+        <w:ind w:firstLine="0"/>
+        <w:outlineLvl w:val="9"/>
+        <w:rPr>
+          <w:rFonts w:ascii="Monaco" w:eastAsia="Times New Roman" w:hAnsi="Monaco" w:cs="Courier New"/>
+          <w:bCs w:val="0"/>
+          <w:color w:val="CCCCCC"/>
+          <w:sz w:val="18"/>
+          <w:szCs w:val="18"/>
+          <w:shd w:val="clear" w:color="auto" w:fill="auto"/>
+          <w:lang w:val="en-IE" w:bidi="ar-SA"/>
+        </w:rPr>
+      </w:pPr>
+      <w:r>
+        <w:rPr>
+          <w:rFonts w:ascii="Monaco" w:eastAsia="Times New Roman" w:hAnsi="Monaco" w:cs="Courier New"/>
+          <w:bCs w:val="0"/>
+          <w:color w:val="CCCCCC"/>
+          <w:sz w:val="18"/>
+          <w:szCs w:val="18"/>
+          <w:shd w:val="clear" w:color="auto" w:fill="auto"/>
+          <w:lang w:val="en-IE" w:bidi="ar-SA"/>
+        </w:rPr>
+        <w:t>awarenessBA,</w:t>
+      </w:r>
+      <w:proofErr w:type="spellStart"/>
+      <w:r>
+        <w:rPr>
+          <w:rFonts w:ascii="Monaco" w:eastAsia="Times New Roman" w:hAnsi="Monaco" w:cs="Courier New"/>
+          <w:bCs w:val="0"/>
+          <w:color w:val="CCCCCC"/>
+          <w:sz w:val="18"/>
+          <w:szCs w:val="18"/>
+          <w:shd w:val="clear" w:color="auto" w:fill="auto"/>
+          <w:lang w:val="en-IE" w:bidi="ar-SA"/>
+        </w:rPr>
+        <w:t>DeH</w:t>
+      </w:r>
+      <w:proofErr w:type="spellEnd"/>
+      <w:r>
+        <w:rPr>
+          <w:rFonts w:ascii="Monaco" w:eastAsia="Times New Roman" w:hAnsi="Monaco" w:cs="Courier New"/>
+          <w:bCs w:val="0"/>
+          <w:color w:val="CCCCCC"/>
+          <w:sz w:val="18"/>
+          <w:szCs w:val="18"/>
+          <w:shd w:val="clear" w:color="auto" w:fill="auto"/>
+          <w:lang w:val="en-IE" w:bidi="ar-SA"/>
+        </w:rPr>
+        <w:t xml:space="preserve">,&amp;N modified   -0.0712  0.0577  -1.2334  0.2174  -0.1844  0.0419     </w:t>
+      </w:r>
+    </w:p>
+    <w:p>
+      <w:pPr>
+        <w:shd w:val="clear" w:color="auto" w:fill="2D2D2D"/>
+        <w:tabs>
+          <w:tab w:val="left" w:pos="916"/>
+          <w:tab w:val="left" w:pos="1832"/>
+          <w:tab w:val="left" w:pos="2748"/>
+          <w:tab w:val="left" w:pos="3664"/>
+          <w:tab w:val="left" w:pos="4580"/>
+          <w:tab w:val="left" w:pos="5496"/>
+          <w:tab w:val="left" w:pos="6412"/>
+          <w:tab w:val="left" w:pos="7328"/>
+          <w:tab w:val="left" w:pos="8244"/>
+          <w:tab w:val="left" w:pos="9160"/>
+          <w:tab w:val="left" w:pos="10076"/>
+          <w:tab w:val="left" w:pos="10992"/>
+          <w:tab w:val="left" w:pos="11908"/>
+          <w:tab w:val="left" w:pos="12824"/>
+          <w:tab w:val="left" w:pos="13740"/>
+          <w:tab w:val="left" w:pos="14656"/>
+        </w:tabs>
+        <w:spacing w:line="240" w:lineRule="auto"/>
+        <w:ind w:firstLine="0"/>
+        <w:outlineLvl w:val="9"/>
+        <w:rPr>
+          <w:rFonts w:ascii="Monaco" w:eastAsia="Times New Roman" w:hAnsi="Monaco" w:cs="Courier New"/>
+          <w:bCs w:val="0"/>
+          <w:color w:val="CCCCCC"/>
+          <w:sz w:val="18"/>
+          <w:szCs w:val="18"/>
+          <w:shd w:val="clear" w:color="auto" w:fill="auto"/>
+          <w:lang w:val="en-IE" w:bidi="ar-SA"/>
+        </w:rPr>
+      </w:pPr>
+    </w:p>
+    <w:p>
+      <w:pPr>
+        <w:shd w:val="clear" w:color="auto" w:fill="2D2D2D"/>
+        <w:tabs>
+          <w:tab w:val="left" w:pos="916"/>
+          <w:tab w:val="left" w:pos="1832"/>
+          <w:tab w:val="left" w:pos="2748"/>
+          <w:tab w:val="left" w:pos="3664"/>
+          <w:tab w:val="left" w:pos="4580"/>
+          <w:tab w:val="left" w:pos="5496"/>
+          <w:tab w:val="left" w:pos="6412"/>
+          <w:tab w:val="left" w:pos="7328"/>
+          <w:tab w:val="left" w:pos="8244"/>
+          <w:tab w:val="left" w:pos="9160"/>
+          <w:tab w:val="left" w:pos="10076"/>
+          <w:tab w:val="left" w:pos="10992"/>
+          <w:tab w:val="left" w:pos="11908"/>
+          <w:tab w:val="left" w:pos="12824"/>
+          <w:tab w:val="left" w:pos="13740"/>
+          <w:tab w:val="left" w:pos="14656"/>
+        </w:tabs>
+        <w:spacing w:line="240" w:lineRule="auto"/>
+        <w:ind w:firstLine="0"/>
+        <w:outlineLvl w:val="9"/>
+        <w:rPr>
+          <w:rFonts w:ascii="Monaco" w:eastAsia="Times New Roman" w:hAnsi="Monaco" w:cs="Courier New"/>
+          <w:bCs w:val="0"/>
+          <w:color w:val="CCCCCC"/>
+          <w:sz w:val="18"/>
+          <w:szCs w:val="18"/>
+          <w:shd w:val="clear" w:color="auto" w:fill="auto"/>
+          <w:lang w:val="en-IE" w:bidi="ar-SA"/>
+        </w:rPr>
+      </w:pPr>
+      <w:r>
+        <w:rPr>
+          <w:rFonts w:ascii="Monaco" w:eastAsia="Times New Roman" w:hAnsi="Monaco" w:cs="Courier New"/>
+          <w:bCs w:val="0"/>
+          <w:color w:val="CCCCCC"/>
+          <w:sz w:val="18"/>
+          <w:szCs w:val="18"/>
+          <w:shd w:val="clear" w:color="auto" w:fill="auto"/>
+          <w:lang w:val="en-IE" w:bidi="ar-SA"/>
+        </w:rPr>
+        <w:t>---</w:t>
+      </w:r>
+    </w:p>
+    <w:p>
+      <w:pPr>
+        <w:shd w:val="clear" w:color="auto" w:fill="2D2D2D"/>
+        <w:tabs>
+          <w:tab w:val="left" w:pos="916"/>
+          <w:tab w:val="left" w:pos="1832"/>
+          <w:tab w:val="left" w:pos="2748"/>
+          <w:tab w:val="left" w:pos="3664"/>
+          <w:tab w:val="left" w:pos="4580"/>
+          <w:tab w:val="left" w:pos="5496"/>
+          <w:tab w:val="left" w:pos="6412"/>
+          <w:tab w:val="left" w:pos="7328"/>
+          <w:tab w:val="left" w:pos="8244"/>
+          <w:tab w:val="left" w:pos="9160"/>
+          <w:tab w:val="left" w:pos="10076"/>
+          <w:tab w:val="left" w:pos="10992"/>
+          <w:tab w:val="left" w:pos="11908"/>
+          <w:tab w:val="left" w:pos="12824"/>
+          <w:tab w:val="left" w:pos="13740"/>
+          <w:tab w:val="left" w:pos="14656"/>
+        </w:tabs>
+        <w:spacing w:line="240" w:lineRule="auto"/>
+        <w:ind w:firstLine="0"/>
+        <w:outlineLvl w:val="9"/>
+        <w:rPr>
+          <w:rFonts w:ascii="Monaco" w:eastAsia="Times New Roman" w:hAnsi="Monaco" w:cs="Courier New"/>
+          <w:bCs w:val="0"/>
+          <w:color w:val="CCCCCC"/>
+          <w:sz w:val="18"/>
+          <w:szCs w:val="18"/>
+          <w:shd w:val="clear" w:color="auto" w:fill="auto"/>
+          <w:lang w:val="en-IE" w:bidi="ar-SA"/>
+        </w:rPr>
+      </w:pPr>
+      <w:proofErr w:type="spellStart"/>
+      <w:r>
+        <w:rPr>
+          <w:rFonts w:ascii="Monaco" w:eastAsia="Times New Roman" w:hAnsi="Monaco" w:cs="Courier New"/>
+          <w:bCs w:val="0"/>
+          <w:color w:val="CCCCCC"/>
+          <w:sz w:val="18"/>
+          <w:szCs w:val="18"/>
+          <w:shd w:val="clear" w:color="auto" w:fill="auto"/>
+          <w:lang w:val="en-IE" w:bidi="ar-SA"/>
+        </w:rPr>
+        <w:t>Signif</w:t>
+      </w:r>
+      <w:proofErr w:type="spellEnd"/>
+      <w:r>
+        <w:rPr>
+          <w:rFonts w:ascii="Monaco" w:eastAsia="Times New Roman" w:hAnsi="Monaco" w:cs="Courier New"/>
+          <w:bCs w:val="0"/>
+          <w:color w:val="CCCCCC"/>
+          <w:sz w:val="18"/>
+          <w:szCs w:val="18"/>
+          <w:shd w:val="clear" w:color="auto" w:fill="auto"/>
+          <w:lang w:val="en-IE" w:bidi="ar-SA"/>
+        </w:rPr>
+        <w:t>. codes:  0 ‘***’ 0.001 ‘**’ 0.01 ‘*’ 0.05 ‘.’ 0.1 ‘ ’ 1</w:t>
+      </w:r>
+    </w:p>
+    <w:p>
+      <w:pPr>
+        <w:ind w:firstLine="0"/>
+        <w:rPr>
+          <w:lang w:val="en-IE"/>
+        </w:rPr>
+      </w:pPr>
+    </w:p>
+    <w:p>
+      <w:pPr>
+        <w:ind w:firstLine="0"/>
+        <w:rPr>
+          <w:lang w:val="en-IE"/>
+        </w:rPr>
+      </w:pPr>
+      <w:r>
+        <w:rPr>
+          <w:lang w:val="en-IE"/>
+        </w:rPr>
+        <w:tab/>
+      </w:r>
+      <w:r>
+        <w:rPr>
+          <w:b/>
+          <w:lang w:val="en-IE"/>
+        </w:rPr>
+        <w:t>How did this error arise?</w:t>
+      </w:r>
+      <w:r>
+        <w:rPr>
+          <w:lang w:val="en-IE"/>
+        </w:rPr>
+        <w:t xml:space="preserve"> </w:t>
+      </w:r>
+      <w:r>
+        <w:rPr>
+          <w:lang w:val="en-IE"/>
+        </w:rPr>
+        <w:t>While we cannot fully account for this oversight, we think it is likely that this error in planned interpretation arose through an incorrect analogy with ANOVA results</w:t>
+      </w:r>
+      <w:r>
+        <w:rPr>
+          <w:lang w:val="en-IE"/>
+        </w:rPr>
+        <w:t xml:space="preserve"> when writing this section of text</w:t>
+      </w:r>
+      <w:r>
+        <w:rPr>
+          <w:lang w:val="en-IE"/>
+        </w:rPr>
+        <w:t xml:space="preserve">. Specifically, “moderation” in the context of ANOVA is typically quantified through separate “main” and “interaction” effects. Output from such tests therefore typically provides the researcher with </w:t>
+      </w:r>
+      <w:r>
+        <w:rPr>
+          <w:lang w:val="en-IE"/>
+        </w:rPr>
+        <w:t xml:space="preserve">an understanding of what could be called the ‘overall’ effect and also its moderation by another variable (i.e., in the interaction effect). </w:t>
+      </w:r>
+    </w:p>
+    <w:p>
+      <w:pPr>
+        <w:ind w:firstLine="0"/>
+        <w:rPr>
+          <w:lang w:val="en-IE"/>
+        </w:rPr>
+      </w:pPr>
+      <w:r>
+        <w:rPr>
+          <w:lang w:val="en-IE"/>
+        </w:rPr>
+        <w:tab/>
+      </w:r>
+      <w:r>
+        <w:rPr>
+          <w:b/>
+          <w:lang w:val="en-IE"/>
+        </w:rPr>
+        <w:t>What are its implications?</w:t>
+      </w:r>
+      <w:r>
+        <w:rPr>
+          <w:lang w:val="en-IE"/>
+        </w:rPr>
+        <w:t xml:space="preserve"> </w:t>
+      </w:r>
+      <w:r>
+        <w:rPr>
+          <w:lang w:val="en-IE"/>
+        </w:rPr>
+        <w:t xml:space="preserve">Two of the three combinations of outcomes from the multilevel and univariate meta-analyses referred to situations in which a “significant overall EC effect”, when in fact this meta-analysis model does not quantify any such effect. </w:t>
+      </w:r>
+      <w:r>
+        <w:rPr>
+          <w:lang w:val="en-IE"/>
+        </w:rPr>
+        <w:t>Specifically, outcome combinations 1 (</w:t>
+      </w:r>
+      <w:r>
+        <w:rPr>
+          <w:lang w:val="en-IE"/>
+        </w:rPr>
+        <w:t xml:space="preserve">significant overall EC effect </w:t>
+      </w:r>
+      <w:r>
+        <w:rPr>
+          <w:lang w:val="en-IE"/>
+        </w:rPr>
+        <w:t xml:space="preserve">&amp; </w:t>
+      </w:r>
+      <w:r>
+        <w:rPr>
+          <w:lang w:val="en-IE"/>
+        </w:rPr>
+        <w:t>non-significant moderation by criterion</w:t>
+      </w:r>
+      <w:r>
+        <w:rPr>
+          <w:lang w:val="en-IE"/>
+        </w:rPr>
+        <w:t>) and 2 (</w:t>
+      </w:r>
+      <w:r>
+        <w:rPr>
+          <w:lang w:val="en-IE"/>
+        </w:rPr>
+        <w:t>no</w:t>
+      </w:r>
+      <w:r>
+        <w:rPr>
+          <w:lang w:val="en-IE"/>
+        </w:rPr>
+        <w:t xml:space="preserve">n-significant </w:t>
+      </w:r>
+      <w:r>
+        <w:rPr>
+          <w:lang w:val="en-IE"/>
+        </w:rPr>
+        <w:t>overall EC effect &amp; non-significant moderation by criterion</w:t>
+      </w:r>
+      <w:r>
+        <w:rPr>
+          <w:lang w:val="en-IE"/>
+        </w:rPr>
+        <w:t xml:space="preserve">; see above for full quotes and p.17 of Stage 1 Accepted manuscript). These criteria could therefore not be fulfilled when interpreting the results. The third outcome </w:t>
+      </w:r>
+      <w:r>
+        <w:rPr>
+          <w:lang w:val="en-IE"/>
+        </w:rPr>
+        <w:lastRenderedPageBreak/>
+        <w:t>combination specified (</w:t>
+      </w:r>
+      <w:r>
+        <w:rPr>
+          <w:lang w:val="en-IE"/>
+        </w:rPr>
+        <w:t>significant</w:t>
+      </w:r>
+      <w:r>
+        <w:rPr>
+          <w:lang w:val="en-IE"/>
+        </w:rPr>
+        <w:t xml:space="preserve"> moderation by criterion</w:t>
+      </w:r>
+      <w:r>
+        <w:rPr>
+          <w:lang w:val="en-IE"/>
+        </w:rPr>
+        <w:t xml:space="preserve"> </w:t>
+      </w:r>
+      <w:r>
+        <w:rPr>
+          <w:lang w:val="en-IE"/>
+        </w:rPr>
+        <w:t xml:space="preserve">&amp; </w:t>
+      </w:r>
+      <w:r>
+        <w:rPr>
+          <w:lang w:val="en-IE"/>
+        </w:rPr>
+        <w:t xml:space="preserve">significant evidence </w:t>
+      </w:r>
+      <w:r>
+        <w:rPr>
+          <w:lang w:val="en-IE"/>
+        </w:rPr>
+        <w:t xml:space="preserve">for </w:t>
+      </w:r>
+      <w:r>
+        <w:rPr>
+          <w:lang w:val="en-IE"/>
+        </w:rPr>
+        <w:t xml:space="preserve">EC </w:t>
+      </w:r>
+      <w:r>
+        <w:rPr>
+          <w:lang w:val="en-IE"/>
+        </w:rPr>
+        <w:t xml:space="preserve">effect </w:t>
+      </w:r>
+      <w:r>
+        <w:rPr>
+          <w:lang w:val="en-IE"/>
+        </w:rPr>
+        <w:t xml:space="preserve">using Olson &amp; Fazio 2001 criterion and non-significant EC effect using the other </w:t>
+      </w:r>
+      <w:r>
+        <w:rPr>
+          <w:lang w:val="en-IE"/>
+        </w:rPr>
+        <w:t>three criteria</w:t>
+      </w:r>
+      <w:r>
+        <w:rPr>
+          <w:lang w:val="en-IE"/>
+        </w:rPr>
+        <w:t>) was not met by the results</w:t>
+      </w:r>
+      <w:r>
+        <w:rPr>
+          <w:lang w:val="en-IE"/>
+        </w:rPr>
+        <w:t xml:space="preserve"> (i.e., no moderation by criterion was found). </w:t>
+      </w:r>
+    </w:p>
+    <w:p>
+      <w:pPr>
+        <w:rPr>
+          <w:lang w:val="en-IE"/>
+        </w:rPr>
+      </w:pPr>
+      <w:r>
+        <w:rPr>
+          <w:b/>
+          <w:lang w:val="en-IE"/>
+        </w:rPr>
+        <w:t>What was our solution?</w:t>
+      </w:r>
+      <w:r>
+        <w:rPr>
+          <w:b/>
+          <w:lang w:val="en-IE"/>
+        </w:rPr>
+        <w:t xml:space="preserve"> </w:t>
+      </w:r>
+      <w:r>
+        <w:rPr>
+          <w:lang w:val="en-IE"/>
+        </w:rPr>
+        <w:t>Our solution was</w:t>
+      </w:r>
+      <w:r>
+        <w:rPr>
+          <w:lang w:val="en-IE"/>
+        </w:rPr>
+        <w:t xml:space="preserve"> </w:t>
+      </w:r>
+      <w:r>
+        <w:rPr>
+          <w:lang w:val="en-IE"/>
+        </w:rPr>
+        <w:t>to stick to our preregistered plan</w:t>
+      </w:r>
+      <w:r>
+        <w:rPr>
+          <w:lang w:val="en-IE"/>
+        </w:rPr>
+        <w:t>, while acknowledging its limitations</w:t>
+      </w:r>
+      <w:r>
+        <w:rPr>
+          <w:lang w:val="en-IE"/>
+        </w:rPr>
+        <w:t xml:space="preserve">. </w:t>
+      </w:r>
+      <w:r>
+        <w:rPr>
+          <w:lang w:val="en-IE"/>
+        </w:rPr>
+        <w:t xml:space="preserve">First, given the precision of our planned analyses both in terms of their written description and their code implementation, we </w:t>
+      </w:r>
+      <w:r>
+        <w:rPr>
+          <w:lang w:val="en-IE"/>
+        </w:rPr>
+        <w:t xml:space="preserve">did not change these in any way. Second, </w:t>
+      </w:r>
+      <w:r>
+        <w:rPr>
+          <w:lang w:val="en-IE"/>
+        </w:rPr>
+        <w:t>we acknowledge that the written plan on how to integrate the interpretation of the results of these tests did not correctly correspond to the output of these tests. Third, despite this mismatch, we considered it appropriate to stick to our preregistered plan: the main article therefore does not conclude in favour of any of outcome combinations 1, 2, or 3</w:t>
+      </w:r>
+      <w:r>
+        <w:rPr>
+          <w:lang w:val="en-IE"/>
+        </w:rPr>
+        <w:t xml:space="preserve"> for the secondary analyses</w:t>
+      </w:r>
+      <w:r>
+        <w:rPr>
+          <w:lang w:val="en-IE"/>
+        </w:rPr>
+        <w:t>. Instead, it notes that there is thus great uncertainty regarding whether EC effects differ between the four criteria (these points can be found on pages 22 and 26 and will not be reproduced here). It is important to note that the written plan to interpret the results of the primary analyses (i.e., whether the original effect was replicated) was unaffected here</w:t>
+      </w:r>
+      <w:r>
+        <w:rPr>
+          <w:lang w:val="en-IE"/>
+        </w:rPr>
+        <w:t>.</w:t>
+      </w:r>
+    </w:p>
+    <w:p>
+      <w:pPr>
+        <w:pStyle w:val="Heading2"/>
+      </w:pPr>
+      <w:r>
+        <w:t>Data collection stopping rule</w:t>
+      </w:r>
+    </w:p>
+    <w:p>
       <w:r>
         <w:t xml:space="preserve">Due to unforeseen delays, one site was unable to collect data from the specified planned number of participants (100 to 150 per site) within the informally agreed upon timeframe. We provided this lab will additional time insofar as was possible. However, we realized that no maximum timeframe was specified in our preregistration. In order to resolve the situation, we made an updated preregistration that modified our data collection stopping rule (see </w:t>
       </w:r>
-      <w:hyperlink r:id="rId7" w:history="1">
+      <w:hyperlink r:id="rId10" w:history="1">
         <w:r>
           <w:rPr>
             <w:rStyle w:val="Hyperlink"/>
@@ -169,7 +3041,11 @@
         <w:t>)</w:t>
       </w:r>
       <w:r>
-        <w:t>. This also accommodated sites that collected data from more participants than planned in our preregistration. This modification was deemed to be consistent with our meta analytic approach within the preregistered analyses (i.e., even small samples sizes make meaningful contributes as the estimation of the meta effect size, as the uncertainty around all effect sizes is quantified within the meta-analysis models). This decision was driven in large part by the fact that this lab was that of one of the original authors, who we felt it was therefore particularly important to include in the replication.</w:t>
+        <w:t xml:space="preserve">. This also accommodated sites that collected data from more participants than planned in our </w:t>
+      </w:r>
+      <w:r>
+        <w:lastRenderedPageBreak/>
+        <w:t>preregistration. This modification was deemed to be consistent with our meta analytic approach within the preregistered analyses (i.e., even small samples sizes make meaningful contributes as the estimation of the meta effect size, as the uncertainty around all effect sizes is quantified within the meta-analysis models). This decision was driven in large part by the fact that this lab was that of one of the original authors, who we felt it was therefore particularly important to include in the replication.</w:t>
       </w:r>
     </w:p>
     <w:p>
@@ -245,11 +3121,7 @@
         <w:t xml:space="preserve">observed to </w:t>
       </w:r>
       <w:r>
-        <w:t xml:space="preserve">computationally unstable when re-running the analysis script. For the sake of computational reproducibility, we therefore exchanged the bootstrapping method for the arithmetic method </w:t>
-      </w:r>
-      <w:r>
-        <w:lastRenderedPageBreak/>
-        <w:t xml:space="preserve">throughout. Inspection of the effect sizes and CIs suggested the impact of this decision on the </w:t>
+        <w:t xml:space="preserve">computationally unstable when re-running the analysis script. For the sake of computational reproducibility, we therefore exchanged the bootstrapping method for the arithmetic method throughout. Inspection of the effect sizes and CIs suggested the impact of this decision on the </w:t>
       </w:r>
       <w:r>
         <w:t>meta effect size estimates and its confidence intervals</w:t>
@@ -274,6 +3146,30 @@
       </w:r>
       <w:r>
         <w:t xml:space="preserve"> </w:t>
+      </w:r>
+      <w:r>
+        <w:t xml:space="preserve">We also note that the written description included in the Stage 1 Accepted manuscript implied that the </w:t>
+      </w:r>
+      <w:r>
+        <w:t>arithmetic method</w:t>
+      </w:r>
+      <w:r>
+        <w:t xml:space="preserve"> would be employed (i.e., “</w:t>
+      </w:r>
+      <w:r>
+        <w:t xml:space="preserve">we will compute the EC effect size (Hedges’ </w:t>
+      </w:r>
+      <w:r>
+        <w:rPr>
+          <w:i/>
+        </w:rPr>
+        <w:t>g</w:t>
+      </w:r>
+      <w:r>
+        <w:t>) from the mean and standard deviation</w:t>
+      </w:r>
+      <w:r>
+        <w:t>”, p.14).</w:t>
       </w:r>
     </w:p>
     <w:p>
@@ -361,7 +3257,11 @@
         <w:t>z</w:t>
       </w:r>
       <w:r>
-        <w:t xml:space="preserve"> values for this difference, but not values for each subset. While the preregistered models are fit for their primary purpose (i.e., testing moderation by awareness), our Stage 1 accepted manuscript stated that we would also report </w:t>
+        <w:t xml:space="preserve"> values for this difference, but not values for each subset. While the preregistered models are fit for their primary purpose (i.e., testing moderation by awareness), our Stage 1 accepted manuscript </w:t>
+      </w:r>
+      <w:r>
+        <w:lastRenderedPageBreak/>
+        <w:t xml:space="preserve">stated that we would also report </w:t>
       </w:r>
       <w:r>
         <w:rPr>
@@ -458,7 +3358,6 @@
         <w:pStyle w:val="Heading2"/>
       </w:pPr>
       <w:r>
-        <w:lastRenderedPageBreak/>
         <w:t xml:space="preserve">Non-preregistered analyses </w:t>
       </w:r>
     </w:p>
@@ -507,7 +3406,8 @@
     <w:p>
       <w:pPr>
         <w:sectPr>
-          <w:headerReference w:type="default" r:id="rId8"/>
+          <w:headerReference w:type="even" r:id="rId11"/>
+          <w:headerReference w:type="default" r:id="rId12"/>
           <w:pgSz w:w="11906" w:h="16838"/>
           <w:pgMar w:top="1417" w:right="1417" w:bottom="1417" w:left="1417" w:header="708" w:footer="708" w:gutter="0"/>
           <w:cols w:space="708"/>
@@ -519,7 +3419,6 @@
       <w:pPr>
         <w:ind w:firstLine="0"/>
       </w:pPr>
-      <w:bookmarkStart w:id="0" w:name="_GoBack"/>
       <w:r>
         <w:lastRenderedPageBreak/>
         <w:t>Table S1</w:t>
@@ -539,7 +3438,6 @@
         <w:t xml:space="preserve"> and percent of exclusions for each of the contingency awareness/recollective memory exclusion criteria, as a function of data-collection site.</w:t>
       </w:r>
     </w:p>
-    <w:bookmarkEnd w:id="0"/>
     <w:tbl>
       <w:tblPr>
         <w:tblStyle w:val="TableGrid"/>
@@ -7307,12 +10205,132 @@
 
 <file path=word/header1.xml><?xml version="1.0" encoding="utf-8"?>
 <w:hdr xmlns:wpc="http://schemas.microsoft.com/office/word/2010/wordprocessingCanvas" xmlns:cx="http://schemas.microsoft.com/office/drawing/2014/chartex" xmlns:cx1="http://schemas.microsoft.com/office/drawing/2015/9/8/chartex" xmlns:cx2="http://schemas.microsoft.com/office/drawing/2015/10/21/chartex" xmlns:cx3="http://schemas.microsoft.com/office/drawing/2016/5/9/chartex" xmlns:cx4="http://schemas.microsoft.com/office/drawing/2016/5/10/chartex" xmlns:cx5="http://schemas.microsoft.com/office/drawing/2016/5/11/chartex" xmlns:cx6="http://schemas.microsoft.com/office/drawing/2016/5/12/chartex" xmlns:cx7="http://schemas.microsoft.com/office/drawing/2016/5/13/chartex" xmlns:cx8="http://schemas.microsoft.com/office/drawing/2016/5/14/chartex" xmlns:mc="http://schemas.openxmlformats.org/markup-compatibility/2006" xmlns:aink="http://schemas.microsoft.com/office/drawing/2016/ink" xmlns:am3d="http://schemas.microsoft.com/office/drawing/2017/model3d" xmlns:o="urn:schemas-microsoft-com:office:office" xmlns:r="http://schemas.openxmlformats.org/officeDocument/2006/relationships" xmlns:m="http://schemas.openxmlformats.org/officeDocument/2006/math" xmlns:v="urn:schemas-microsoft-com:vml" xmlns:wp14="http://schemas.microsoft.com/office/word/2010/wordprocessingDrawing" xmlns:wp="http://schemas.openxmlformats.org/drawingml/2006/wordprocessingDrawing" xmlns:w10="urn:schemas-microsoft-com:office:word" xmlns:w="http://schemas.openxmlformats.org/wordprocessingml/2006/main" xmlns:w14="http://schemas.microsoft.com/office/word/2010/wordml" xmlns:w15="http://schemas.microsoft.com/office/word/2012/wordml" xmlns:w16cid="http://schemas.microsoft.com/office/word/2016/wordml/cid" xmlns:w16se="http://schemas.microsoft.com/office/word/2015/wordml/symex" xmlns:wpg="http://schemas.microsoft.com/office/word/2010/wordprocessingGroup" xmlns:wpi="http://schemas.microsoft.com/office/word/2010/wordprocessingInk" xmlns:wne="http://schemas.microsoft.com/office/word/2006/wordml" xmlns:wps="http://schemas.microsoft.com/office/word/2010/wordprocessingShape" mc:Ignorable="w14 w15 w16se w16cid wp14">
+  <w:sdt>
+    <w:sdtPr>
+      <w:rPr>
+        <w:rStyle w:val="PageNumber"/>
+      </w:rPr>
+      <w:id w:val="-2082660011"/>
+      <w:docPartObj>
+        <w:docPartGallery w:val="Page Numbers (Top of Page)"/>
+        <w:docPartUnique/>
+      </w:docPartObj>
+    </w:sdtPr>
+    <w:sdtEndPr>
+      <w:rPr>
+        <w:rStyle w:val="PageNumber"/>
+      </w:rPr>
+    </w:sdtEndPr>
+    <w:sdtContent>
+      <w:p>
+        <w:pPr>
+          <w:pStyle w:val="Header"/>
+          <w:framePr w:wrap="none" w:vAnchor="text" w:hAnchor="margin" w:xAlign="right" w:y="1"/>
+          <w:rPr>
+            <w:rStyle w:val="PageNumber"/>
+          </w:rPr>
+        </w:pPr>
+        <w:r>
+          <w:rPr>
+            <w:rStyle w:val="PageNumber"/>
+          </w:rPr>
+          <w:fldChar w:fldCharType="begin"/>
+        </w:r>
+        <w:r>
+          <w:rPr>
+            <w:rStyle w:val="PageNumber"/>
+          </w:rPr>
+          <w:instrText xml:space="preserve"> PAGE </w:instrText>
+        </w:r>
+        <w:r>
+          <w:rPr>
+            <w:rStyle w:val="PageNumber"/>
+          </w:rPr>
+          <w:fldChar w:fldCharType="end"/>
+        </w:r>
+      </w:p>
+    </w:sdtContent>
+  </w:sdt>
   <w:p>
     <w:pPr>
       <w:pStyle w:val="Header"/>
+      <w:ind w:right="360"/>
+    </w:pPr>
+  </w:p>
+</w:hdr>
+</file>
+
+<file path=word/header2.xml><?xml version="1.0" encoding="utf-8"?>
+<w:hdr xmlns:wpc="http://schemas.microsoft.com/office/word/2010/wordprocessingCanvas" xmlns:cx="http://schemas.microsoft.com/office/drawing/2014/chartex" xmlns:cx1="http://schemas.microsoft.com/office/drawing/2015/9/8/chartex" xmlns:cx2="http://schemas.microsoft.com/office/drawing/2015/10/21/chartex" xmlns:cx3="http://schemas.microsoft.com/office/drawing/2016/5/9/chartex" xmlns:cx4="http://schemas.microsoft.com/office/drawing/2016/5/10/chartex" xmlns:cx5="http://schemas.microsoft.com/office/drawing/2016/5/11/chartex" xmlns:cx6="http://schemas.microsoft.com/office/drawing/2016/5/12/chartex" xmlns:cx7="http://schemas.microsoft.com/office/drawing/2016/5/13/chartex" xmlns:cx8="http://schemas.microsoft.com/office/drawing/2016/5/14/chartex" xmlns:mc="http://schemas.openxmlformats.org/markup-compatibility/2006" xmlns:aink="http://schemas.microsoft.com/office/drawing/2016/ink" xmlns:am3d="http://schemas.microsoft.com/office/drawing/2017/model3d" xmlns:o="urn:schemas-microsoft-com:office:office" xmlns:r="http://schemas.openxmlformats.org/officeDocument/2006/relationships" xmlns:m="http://schemas.openxmlformats.org/officeDocument/2006/math" xmlns:v="urn:schemas-microsoft-com:vml" xmlns:wp14="http://schemas.microsoft.com/office/word/2010/wordprocessingDrawing" xmlns:wp="http://schemas.openxmlformats.org/drawingml/2006/wordprocessingDrawing" xmlns:w10="urn:schemas-microsoft-com:office:word" xmlns:w="http://schemas.openxmlformats.org/wordprocessingml/2006/main" xmlns:w14="http://schemas.microsoft.com/office/word/2010/wordml" xmlns:w15="http://schemas.microsoft.com/office/word/2012/wordml" xmlns:w16cid="http://schemas.microsoft.com/office/word/2016/wordml/cid" xmlns:w16se="http://schemas.microsoft.com/office/word/2015/wordml/symex" xmlns:wpg="http://schemas.microsoft.com/office/word/2010/wordprocessingGroup" xmlns:wpi="http://schemas.microsoft.com/office/word/2010/wordprocessingInk" xmlns:wne="http://schemas.microsoft.com/office/word/2006/wordml" xmlns:wps="http://schemas.microsoft.com/office/word/2010/wordprocessingShape" mc:Ignorable="w14 w15 w16se w16cid wp14">
+  <w:sdt>
+    <w:sdtPr>
+      <w:rPr>
+        <w:rStyle w:val="PageNumber"/>
+      </w:rPr>
+      <w:id w:val="916672054"/>
+      <w:docPartObj>
+        <w:docPartGallery w:val="Page Numbers (Top of Page)"/>
+        <w:docPartUnique/>
+      </w:docPartObj>
+    </w:sdtPr>
+    <w:sdtEndPr>
+      <w:rPr>
+        <w:rStyle w:val="PageNumber"/>
+      </w:rPr>
+    </w:sdtEndPr>
+    <w:sdtContent>
+      <w:p>
+        <w:pPr>
+          <w:pStyle w:val="Header"/>
+          <w:framePr w:wrap="none" w:vAnchor="text" w:hAnchor="margin" w:xAlign="right" w:y="1"/>
+          <w:rPr>
+            <w:rStyle w:val="PageNumber"/>
+          </w:rPr>
+        </w:pPr>
+        <w:r>
+          <w:rPr>
+            <w:rStyle w:val="PageNumber"/>
+          </w:rPr>
+          <w:fldChar w:fldCharType="begin"/>
+        </w:r>
+        <w:r>
+          <w:rPr>
+            <w:rStyle w:val="PageNumber"/>
+          </w:rPr>
+          <w:instrText xml:space="preserve"> PAGE </w:instrText>
+        </w:r>
+        <w:r>
+          <w:rPr>
+            <w:rStyle w:val="PageNumber"/>
+          </w:rPr>
+          <w:fldChar w:fldCharType="separate"/>
+        </w:r>
+        <w:r>
+          <w:rPr>
+            <w:rStyle w:val="PageNumber"/>
+            <w:noProof/>
+          </w:rPr>
+          <w:t>1</w:t>
+        </w:r>
+        <w:r>
+          <w:rPr>
+            <w:rStyle w:val="PageNumber"/>
+          </w:rPr>
+          <w:fldChar w:fldCharType="end"/>
+        </w:r>
+      </w:p>
+    </w:sdtContent>
+  </w:sdt>
+  <w:p>
+    <w:pPr>
+      <w:pStyle w:val="Header"/>
+      <w:ind w:right="360" w:firstLine="0"/>
     </w:pPr>
     <w:r>
       <w:t>SOM-R</w:t>
+    </w:r>
+    <w:r>
+      <w:t xml:space="preserve">  </w:t>
     </w:r>
   </w:p>
   <w:p>
@@ -7505,13 +10523,321 @@
       </w:pPr>
     </w:lvl>
   </w:abstractNum>
+  <w:abstractNum w:abstractNumId="2" w15:restartNumberingAfterBreak="0">
+    <w:nsid w:val="2FBB45B7"/>
+    <w:multiLevelType w:val="hybridMultilevel"/>
+    <w:tmpl w:val="6720D4EE"/>
+    <w:lvl w:ilvl="0" w:tplc="3A203920">
+      <w:start w:val="1"/>
+      <w:numFmt w:val="decimal"/>
+      <w:lvlText w:val="%1)"/>
+      <w:lvlJc w:val="left"/>
+      <w:pPr>
+        <w:ind w:left="720" w:hanging="360"/>
+      </w:pPr>
+      <w:rPr>
+        <w:rFonts w:ascii="Times New Roman" w:eastAsiaTheme="minorHAnsi" w:hAnsi="Times New Roman" w:cs="Times New Roman"/>
+      </w:rPr>
+    </w:lvl>
+    <w:lvl w:ilvl="1" w:tplc="04090019" w:tentative="1">
+      <w:start w:val="1"/>
+      <w:numFmt w:val="lowerLetter"/>
+      <w:lvlText w:val="%2."/>
+      <w:lvlJc w:val="left"/>
+      <w:pPr>
+        <w:ind w:left="1440" w:hanging="360"/>
+      </w:pPr>
+    </w:lvl>
+    <w:lvl w:ilvl="2" w:tplc="0409001B" w:tentative="1">
+      <w:start w:val="1"/>
+      <w:numFmt w:val="lowerRoman"/>
+      <w:lvlText w:val="%3."/>
+      <w:lvlJc w:val="right"/>
+      <w:pPr>
+        <w:ind w:left="2160" w:hanging="180"/>
+      </w:pPr>
+    </w:lvl>
+    <w:lvl w:ilvl="3" w:tplc="0409000F" w:tentative="1">
+      <w:start w:val="1"/>
+      <w:numFmt w:val="decimal"/>
+      <w:lvlText w:val="%4."/>
+      <w:lvlJc w:val="left"/>
+      <w:pPr>
+        <w:ind w:left="2880" w:hanging="360"/>
+      </w:pPr>
+    </w:lvl>
+    <w:lvl w:ilvl="4" w:tplc="04090019" w:tentative="1">
+      <w:start w:val="1"/>
+      <w:numFmt w:val="lowerLetter"/>
+      <w:lvlText w:val="%5."/>
+      <w:lvlJc w:val="left"/>
+      <w:pPr>
+        <w:ind w:left="3600" w:hanging="360"/>
+      </w:pPr>
+    </w:lvl>
+    <w:lvl w:ilvl="5" w:tplc="0409001B" w:tentative="1">
+      <w:start w:val="1"/>
+      <w:numFmt w:val="lowerRoman"/>
+      <w:lvlText w:val="%6."/>
+      <w:lvlJc w:val="right"/>
+      <w:pPr>
+        <w:ind w:left="4320" w:hanging="180"/>
+      </w:pPr>
+    </w:lvl>
+    <w:lvl w:ilvl="6" w:tplc="0409000F" w:tentative="1">
+      <w:start w:val="1"/>
+      <w:numFmt w:val="decimal"/>
+      <w:lvlText w:val="%7."/>
+      <w:lvlJc w:val="left"/>
+      <w:pPr>
+        <w:ind w:left="5040" w:hanging="360"/>
+      </w:pPr>
+    </w:lvl>
+    <w:lvl w:ilvl="7" w:tplc="04090019" w:tentative="1">
+      <w:start w:val="1"/>
+      <w:numFmt w:val="lowerLetter"/>
+      <w:lvlText w:val="%8."/>
+      <w:lvlJc w:val="left"/>
+      <w:pPr>
+        <w:ind w:left="5760" w:hanging="360"/>
+      </w:pPr>
+    </w:lvl>
+    <w:lvl w:ilvl="8" w:tplc="0409001B" w:tentative="1">
+      <w:start w:val="1"/>
+      <w:numFmt w:val="lowerRoman"/>
+      <w:lvlText w:val="%9."/>
+      <w:lvlJc w:val="right"/>
+      <w:pPr>
+        <w:ind w:left="6480" w:hanging="180"/>
+      </w:pPr>
+    </w:lvl>
+  </w:abstractNum>
+  <w:abstractNum w:abstractNumId="3" w15:restartNumberingAfterBreak="0">
+    <w:nsid w:val="4A51449B"/>
+    <w:multiLevelType w:val="hybridMultilevel"/>
+    <w:tmpl w:val="F95CF550"/>
+    <w:lvl w:ilvl="0" w:tplc="A5B81242">
+      <w:start w:val="1"/>
+      <w:numFmt w:val="decimal"/>
+      <w:lvlText w:val="%1)"/>
+      <w:lvlJc w:val="left"/>
+      <w:pPr>
+        <w:ind w:left="720" w:hanging="360"/>
+      </w:pPr>
+      <w:rPr>
+        <w:rFonts w:ascii="Times New Roman" w:eastAsiaTheme="minorHAnsi" w:hAnsi="Times New Roman" w:cs="Times New Roman"/>
+      </w:rPr>
+    </w:lvl>
+    <w:lvl w:ilvl="1" w:tplc="04090019" w:tentative="1">
+      <w:start w:val="1"/>
+      <w:numFmt w:val="lowerLetter"/>
+      <w:lvlText w:val="%2."/>
+      <w:lvlJc w:val="left"/>
+      <w:pPr>
+        <w:ind w:left="1440" w:hanging="360"/>
+      </w:pPr>
+    </w:lvl>
+    <w:lvl w:ilvl="2" w:tplc="0409001B" w:tentative="1">
+      <w:start w:val="1"/>
+      <w:numFmt w:val="lowerRoman"/>
+      <w:lvlText w:val="%3."/>
+      <w:lvlJc w:val="right"/>
+      <w:pPr>
+        <w:ind w:left="2160" w:hanging="180"/>
+      </w:pPr>
+    </w:lvl>
+    <w:lvl w:ilvl="3" w:tplc="0409000F" w:tentative="1">
+      <w:start w:val="1"/>
+      <w:numFmt w:val="decimal"/>
+      <w:lvlText w:val="%4."/>
+      <w:lvlJc w:val="left"/>
+      <w:pPr>
+        <w:ind w:left="2880" w:hanging="360"/>
+      </w:pPr>
+    </w:lvl>
+    <w:lvl w:ilvl="4" w:tplc="04090019" w:tentative="1">
+      <w:start w:val="1"/>
+      <w:numFmt w:val="lowerLetter"/>
+      <w:lvlText w:val="%5."/>
+      <w:lvlJc w:val="left"/>
+      <w:pPr>
+        <w:ind w:left="3600" w:hanging="360"/>
+      </w:pPr>
+    </w:lvl>
+    <w:lvl w:ilvl="5" w:tplc="0409001B" w:tentative="1">
+      <w:start w:val="1"/>
+      <w:numFmt w:val="lowerRoman"/>
+      <w:lvlText w:val="%6."/>
+      <w:lvlJc w:val="right"/>
+      <w:pPr>
+        <w:ind w:left="4320" w:hanging="180"/>
+      </w:pPr>
+    </w:lvl>
+    <w:lvl w:ilvl="6" w:tplc="0409000F" w:tentative="1">
+      <w:start w:val="1"/>
+      <w:numFmt w:val="decimal"/>
+      <w:lvlText w:val="%7."/>
+      <w:lvlJc w:val="left"/>
+      <w:pPr>
+        <w:ind w:left="5040" w:hanging="360"/>
+      </w:pPr>
+    </w:lvl>
+    <w:lvl w:ilvl="7" w:tplc="04090019" w:tentative="1">
+      <w:start w:val="1"/>
+      <w:numFmt w:val="lowerLetter"/>
+      <w:lvlText w:val="%8."/>
+      <w:lvlJc w:val="left"/>
+      <w:pPr>
+        <w:ind w:left="5760" w:hanging="360"/>
+      </w:pPr>
+    </w:lvl>
+    <w:lvl w:ilvl="8" w:tplc="0409001B" w:tentative="1">
+      <w:start w:val="1"/>
+      <w:numFmt w:val="lowerRoman"/>
+      <w:lvlText w:val="%9."/>
+      <w:lvlJc w:val="right"/>
+      <w:pPr>
+        <w:ind w:left="6480" w:hanging="180"/>
+      </w:pPr>
+    </w:lvl>
+  </w:abstractNum>
+  <w:abstractNum w:abstractNumId="4" w15:restartNumberingAfterBreak="0">
+    <w:nsid w:val="720206EB"/>
+    <w:multiLevelType w:val="hybridMultilevel"/>
+    <w:tmpl w:val="04128278"/>
+    <w:lvl w:ilvl="0" w:tplc="8F70434A">
+      <w:start w:val="1"/>
+      <w:numFmt w:val="bullet"/>
+      <w:lvlText w:val="-"/>
+      <w:lvlJc w:val="left"/>
+      <w:pPr>
+        <w:ind w:left="720" w:hanging="360"/>
+      </w:pPr>
+      <w:rPr>
+        <w:rFonts w:ascii="Times New Roman" w:eastAsiaTheme="minorHAnsi" w:hAnsi="Times New Roman" w:cs="Times New Roman" w:hint="default"/>
+      </w:rPr>
+    </w:lvl>
+    <w:lvl w:ilvl="1" w:tplc="04090003" w:tentative="1">
+      <w:start w:val="1"/>
+      <w:numFmt w:val="bullet"/>
+      <w:lvlText w:val="o"/>
+      <w:lvlJc w:val="left"/>
+      <w:pPr>
+        <w:ind w:left="1440" w:hanging="360"/>
+      </w:pPr>
+      <w:rPr>
+        <w:rFonts w:ascii="Courier New" w:hAnsi="Courier New" w:cs="Courier New" w:hint="default"/>
+      </w:rPr>
+    </w:lvl>
+    <w:lvl w:ilvl="2" w:tplc="04090005" w:tentative="1">
+      <w:start w:val="1"/>
+      <w:numFmt w:val="bullet"/>
+      <w:lvlText w:val=""/>
+      <w:lvlJc w:val="left"/>
+      <w:pPr>
+        <w:ind w:left="2160" w:hanging="360"/>
+      </w:pPr>
+      <w:rPr>
+        <w:rFonts w:ascii="Wingdings" w:hAnsi="Wingdings" w:hint="default"/>
+      </w:rPr>
+    </w:lvl>
+    <w:lvl w:ilvl="3" w:tplc="04090001" w:tentative="1">
+      <w:start w:val="1"/>
+      <w:numFmt w:val="bullet"/>
+      <w:lvlText w:val=""/>
+      <w:lvlJc w:val="left"/>
+      <w:pPr>
+        <w:ind w:left="2880" w:hanging="360"/>
+      </w:pPr>
+      <w:rPr>
+        <w:rFonts w:ascii="Symbol" w:hAnsi="Symbol" w:hint="default"/>
+      </w:rPr>
+    </w:lvl>
+    <w:lvl w:ilvl="4" w:tplc="04090003" w:tentative="1">
+      <w:start w:val="1"/>
+      <w:numFmt w:val="bullet"/>
+      <w:lvlText w:val="o"/>
+      <w:lvlJc w:val="left"/>
+      <w:pPr>
+        <w:ind w:left="3600" w:hanging="360"/>
+      </w:pPr>
+      <w:rPr>
+        <w:rFonts w:ascii="Courier New" w:hAnsi="Courier New" w:cs="Courier New" w:hint="default"/>
+      </w:rPr>
+    </w:lvl>
+    <w:lvl w:ilvl="5" w:tplc="04090005" w:tentative="1">
+      <w:start w:val="1"/>
+      <w:numFmt w:val="bullet"/>
+      <w:lvlText w:val=""/>
+      <w:lvlJc w:val="left"/>
+      <w:pPr>
+        <w:ind w:left="4320" w:hanging="360"/>
+      </w:pPr>
+      <w:rPr>
+        <w:rFonts w:ascii="Wingdings" w:hAnsi="Wingdings" w:hint="default"/>
+      </w:rPr>
+    </w:lvl>
+    <w:lvl w:ilvl="6" w:tplc="04090001" w:tentative="1">
+      <w:start w:val="1"/>
+      <w:numFmt w:val="bullet"/>
+      <w:lvlText w:val=""/>
+      <w:lvlJc w:val="left"/>
+      <w:pPr>
+        <w:ind w:left="5040" w:hanging="360"/>
+      </w:pPr>
+      <w:rPr>
+        <w:rFonts w:ascii="Symbol" w:hAnsi="Symbol" w:hint="default"/>
+      </w:rPr>
+    </w:lvl>
+    <w:lvl w:ilvl="7" w:tplc="04090003" w:tentative="1">
+      <w:start w:val="1"/>
+      <w:numFmt w:val="bullet"/>
+      <w:lvlText w:val="o"/>
+      <w:lvlJc w:val="left"/>
+      <w:pPr>
+        <w:ind w:left="5760" w:hanging="360"/>
+      </w:pPr>
+      <w:rPr>
+        <w:rFonts w:ascii="Courier New" w:hAnsi="Courier New" w:cs="Courier New" w:hint="default"/>
+      </w:rPr>
+    </w:lvl>
+    <w:lvl w:ilvl="8" w:tplc="04090005" w:tentative="1">
+      <w:start w:val="1"/>
+      <w:numFmt w:val="bullet"/>
+      <w:lvlText w:val=""/>
+      <w:lvlJc w:val="left"/>
+      <w:pPr>
+        <w:ind w:left="6480" w:hanging="360"/>
+      </w:pPr>
+      <w:rPr>
+        <w:rFonts w:ascii="Wingdings" w:hAnsi="Wingdings" w:hint="default"/>
+      </w:rPr>
+    </w:lvl>
+  </w:abstractNum>
   <w:num w:numId="1">
     <w:abstractNumId w:val="1"/>
   </w:num>
   <w:num w:numId="2">
     <w:abstractNumId w:val="0"/>
   </w:num>
+  <w:num w:numId="3">
+    <w:abstractNumId w:val="4"/>
+  </w:num>
+  <w:num w:numId="4">
+    <w:abstractNumId w:val="2"/>
+  </w:num>
+  <w:num w:numId="5">
+    <w:abstractNumId w:val="3"/>
+  </w:num>
 </w:numbering>
+</file>
+
+<file path=word/people.xml><?xml version="1.0" encoding="utf-8"?>
+<w15:people xmlns:wpc="http://schemas.microsoft.com/office/word/2010/wordprocessingCanvas" xmlns:cx="http://schemas.microsoft.com/office/drawing/2014/chartex" xmlns:cx1="http://schemas.microsoft.com/office/drawing/2015/9/8/chartex" xmlns:cx2="http://schemas.microsoft.com/office/drawing/2015/10/21/chartex" xmlns:cx3="http://schemas.microsoft.com/office/drawing/2016/5/9/chartex" xmlns:cx4="http://schemas.microsoft.com/office/drawing/2016/5/10/chartex" xmlns:cx5="http://schemas.microsoft.com/office/drawing/2016/5/11/chartex" xmlns:cx6="http://schemas.microsoft.com/office/drawing/2016/5/12/chartex" xmlns:cx7="http://schemas.microsoft.com/office/drawing/2016/5/13/chartex" xmlns:cx8="http://schemas.microsoft.com/office/drawing/2016/5/14/chartex" xmlns:mc="http://schemas.openxmlformats.org/markup-compatibility/2006" xmlns:aink="http://schemas.microsoft.com/office/drawing/2016/ink" xmlns:am3d="http://schemas.microsoft.com/office/drawing/2017/model3d" xmlns:o="urn:schemas-microsoft-com:office:office" xmlns:r="http://schemas.openxmlformats.org/officeDocument/2006/relationships" xmlns:m="http://schemas.openxmlformats.org/officeDocument/2006/math" xmlns:v="urn:schemas-microsoft-com:vml" xmlns:wp14="http://schemas.microsoft.com/office/word/2010/wordprocessingDrawing" xmlns:wp="http://schemas.openxmlformats.org/drawingml/2006/wordprocessingDrawing" xmlns:w10="urn:schemas-microsoft-com:office:word" xmlns:w="http://schemas.openxmlformats.org/wordprocessingml/2006/main" xmlns:w14="http://schemas.microsoft.com/office/word/2010/wordml" xmlns:w15="http://schemas.microsoft.com/office/word/2012/wordml" xmlns:w16cid="http://schemas.microsoft.com/office/word/2016/wordml/cid" xmlns:w16se="http://schemas.microsoft.com/office/word/2015/wordml/symex" xmlns:wpg="http://schemas.microsoft.com/office/word/2010/wordprocessingGroup" xmlns:wpi="http://schemas.microsoft.com/office/word/2010/wordprocessingInk" xmlns:wne="http://schemas.microsoft.com/office/word/2006/wordml" xmlns:wps="http://schemas.microsoft.com/office/word/2010/wordprocessingShape" mc:Ignorable="w14 w15 w16se w16cid wp14">
+  <w15:person w15:author="Ian Hussey">
+    <w15:presenceInfo w15:providerId="None" w15:userId="Ian Hussey"/>
+  </w15:person>
+</w15:people>
 </file>
 
 <file path=word/styles.xml><?xml version="1.0" encoding="utf-8"?>
@@ -8243,6 +11569,81 @@
       <w:shd w:val="clear" w:color="auto" w:fill="E1DFDD"/>
     </w:rPr>
   </w:style>
+  <w:style w:type="character" w:styleId="PageNumber">
+    <w:name w:val="page number"/>
+    <w:basedOn w:val="DefaultParagraphFont"/>
+    <w:uiPriority w:val="99"/>
+    <w:semiHidden/>
+    <w:unhideWhenUsed/>
+    <w:rsid w:val="000A4FAD"/>
+  </w:style>
+  <w:style w:type="paragraph" w:styleId="HTMLPreformatted">
+    <w:name w:val="HTML Preformatted"/>
+    <w:basedOn w:val="Normal"/>
+    <w:link w:val="HTMLPreformattedChar"/>
+    <w:uiPriority w:val="99"/>
+    <w:semiHidden/>
+    <w:unhideWhenUsed/>
+    <w:rsid w:val="00E63EAF"/>
+    <w:pPr>
+      <w:tabs>
+        <w:tab w:val="left" w:pos="916"/>
+        <w:tab w:val="left" w:pos="1832"/>
+        <w:tab w:val="left" w:pos="2748"/>
+        <w:tab w:val="left" w:pos="3664"/>
+        <w:tab w:val="left" w:pos="4580"/>
+        <w:tab w:val="left" w:pos="5496"/>
+        <w:tab w:val="left" w:pos="6412"/>
+        <w:tab w:val="left" w:pos="7328"/>
+        <w:tab w:val="left" w:pos="8244"/>
+        <w:tab w:val="left" w:pos="9160"/>
+        <w:tab w:val="left" w:pos="10076"/>
+        <w:tab w:val="left" w:pos="10992"/>
+        <w:tab w:val="left" w:pos="11908"/>
+        <w:tab w:val="left" w:pos="12824"/>
+        <w:tab w:val="left" w:pos="13740"/>
+        <w:tab w:val="left" w:pos="14656"/>
+      </w:tabs>
+      <w:spacing w:line="240" w:lineRule="auto"/>
+      <w:ind w:firstLine="0"/>
+      <w:outlineLvl w:val="9"/>
+    </w:pPr>
+    <w:rPr>
+      <w:rFonts w:ascii="Courier New" w:eastAsia="Times New Roman" w:hAnsi="Courier New" w:cs="Courier New"/>
+      <w:bCs w:val="0"/>
+      <w:color w:val="auto"/>
+      <w:sz w:val="20"/>
+      <w:szCs w:val="20"/>
+      <w:shd w:val="clear" w:color="auto" w:fill="auto"/>
+      <w:lang w:val="en-IE" w:bidi="ar-SA"/>
+    </w:rPr>
+  </w:style>
+  <w:style w:type="character" w:customStyle="1" w:styleId="HTMLPreformattedChar">
+    <w:name w:val="HTML Preformatted Char"/>
+    <w:basedOn w:val="DefaultParagraphFont"/>
+    <w:link w:val="HTMLPreformatted"/>
+    <w:uiPriority w:val="99"/>
+    <w:semiHidden/>
+    <w:rsid w:val="00E63EAF"/>
+    <w:rPr>
+      <w:rFonts w:ascii="Courier New" w:eastAsia="Times New Roman" w:hAnsi="Courier New" w:cs="Courier New"/>
+      <w:sz w:val="20"/>
+      <w:szCs w:val="20"/>
+      <w:lang w:val="en-IE" w:bidi="ar-SA"/>
+    </w:rPr>
+  </w:style>
+  <w:style w:type="character" w:customStyle="1" w:styleId="UnresolvedMention2">
+    <w:name w:val="Unresolved Mention2"/>
+    <w:basedOn w:val="DefaultParagraphFont"/>
+    <w:uiPriority w:val="99"/>
+    <w:semiHidden/>
+    <w:unhideWhenUsed/>
+    <w:rsid w:val="0016577B"/>
+    <w:rPr>
+      <w:color w:val="605E5C"/>
+      <w:shd w:val="clear" w:color="auto" w:fill="E1DFDD"/>
+    </w:rPr>
+  </w:style>
 </w:styles>
 </file>
 
@@ -8539,4 +11940,16 @@
     </a:ext>
   </a:extLst>
 </a:theme>
+</file>
+
+<file path=customXml/item1.xml><?xml version="1.0" encoding="utf-8"?>
+<b:Sources xmlns:b="http://schemas.openxmlformats.org/officeDocument/2006/bibliography" xmlns="http://schemas.openxmlformats.org/officeDocument/2006/bibliography" SelectedStyle="/APASixthEditionOfficeOnline.xsl" StyleName="APA" Version="6"/>
+</file>
+
+<file path=customXml/itemProps1.xml><?xml version="1.0" encoding="utf-8"?>
+<ds:datastoreItem xmlns:ds="http://schemas.openxmlformats.org/officeDocument/2006/customXml" ds:itemID="{DB20C8D2-CC48-2E4F-91B4-CD6D7FAA3A86}">
+  <ds:schemaRefs>
+    <ds:schemaRef ds:uri="http://schemas.openxmlformats.org/officeDocument/2006/bibliography"/>
+  </ds:schemaRefs>
+</ds:datastoreItem>
 </file>
</xml_diff>

<commit_message>
updates due to coauthor comments
</commit_message>
<xml_diff>
--- a/manuscript/Supplementary Online Materials - Reviewed.docx
+++ b/manuscript/Supplementary Online Materials - Reviewed.docx
@@ -10,32 +10,18 @@
       <w:r>
         <w:t xml:space="preserve">Incidental Attitude Formation via the Surveillance Task: A </w:t>
       </w:r>
-      <w:ins w:id="0" w:author="Ian Hussey" w:date="2020-04-03T16:13:00Z">
-        <w:r>
-          <w:t>R</w:t>
-        </w:r>
-      </w:ins>
-      <w:del w:id="1" w:author="Ian Hussey" w:date="2020-04-03T16:13:00Z">
-        <w:r>
-          <w:delText>Pre</w:delText>
-        </w:r>
-        <w:r>
-          <w:delText>r</w:delText>
-        </w:r>
-      </w:del>
+      <w:r>
+        <w:t>R</w:t>
+      </w:r>
       <w:r>
         <w:t>egistered Replication</w:t>
       </w:r>
       <w:r>
         <w:t xml:space="preserve"> </w:t>
       </w:r>
-      <w:ins w:id="2" w:author="Ian Hussey" w:date="2020-04-03T16:13:00Z">
-        <w:r>
-          <w:t xml:space="preserve">Report </w:t>
-        </w:r>
-      </w:ins>
-      <w:bookmarkStart w:id="3" w:name="_GoBack"/>
-      <w:bookmarkEnd w:id="3"/>
+      <w:r>
+        <w:t xml:space="preserve">Report </w:t>
+      </w:r>
       <w:r>
         <w:t>of Olson and Fazio (2001)</w:t>
       </w:r>
@@ -79,7 +65,12 @@
         <w:t xml:space="preserve">preregistration/Stage 1 accepted manuscript </w:t>
       </w:r>
       <w:r>
-        <w:t xml:space="preserve">to Stage 2 manuscript </w:t>
+        <w:t>to S</w:t>
+      </w:r>
+      <w:bookmarkStart w:id="0" w:name="_GoBack"/>
+      <w:bookmarkEnd w:id="0"/>
+      <w:r>
+        <w:t xml:space="preserve">tage 2 manuscript </w:t>
       </w:r>
       <w:r>
         <w:t>below.</w:t>
@@ -665,7 +656,6 @@
           <w:lang w:val="en-IE" w:bidi="ar-SA"/>
         </w:rPr>
       </w:pPr>
-      <w:proofErr w:type="spellStart"/>
       <w:r>
         <w:rPr>
           <w:rFonts w:ascii="Monaco" w:eastAsia="Times New Roman" w:hAnsi="Monaco" w:cs="Courier New"/>
@@ -676,20 +666,7 @@
           <w:shd w:val="clear" w:color="auto" w:fill="auto"/>
           <w:lang w:val="en-IE" w:bidi="ar-SA"/>
         </w:rPr>
-        <w:t>fitted_model</w:t>
-      </w:r>
-      <w:proofErr w:type="spellEnd"/>
-      <w:r>
-        <w:rPr>
-          <w:rFonts w:ascii="Monaco" w:eastAsia="Times New Roman" w:hAnsi="Monaco" w:cs="Courier New"/>
-          <w:bCs w:val="0"/>
-          <w:color w:val="CCCCCC"/>
-          <w:sz w:val="18"/>
-          <w:szCs w:val="18"/>
-          <w:shd w:val="clear" w:color="auto" w:fill="auto"/>
-          <w:lang w:val="en-IE" w:bidi="ar-SA"/>
-        </w:rPr>
-        <w:t xml:space="preserve"> &lt;- </w:t>
+        <w:t xml:space="preserve">fitted_model &lt;- </w:t>
       </w:r>
     </w:p>
     <w:p>
@@ -736,85 +713,7 @@
           <w:shd w:val="clear" w:color="auto" w:fill="auto"/>
           <w:lang w:val="en-IE" w:bidi="ar-SA"/>
         </w:rPr>
-        <w:t xml:space="preserve">    </w:t>
-      </w:r>
-      <w:proofErr w:type="spellStart"/>
-      <w:r>
-        <w:rPr>
-          <w:rFonts w:ascii="Monaco" w:eastAsia="Times New Roman" w:hAnsi="Monaco" w:cs="Courier New"/>
-          <w:bCs w:val="0"/>
-          <w:color w:val="CCCCCC"/>
-          <w:sz w:val="18"/>
-          <w:szCs w:val="18"/>
-          <w:shd w:val="clear" w:color="auto" w:fill="auto"/>
-          <w:lang w:val="en-IE" w:bidi="ar-SA"/>
-        </w:rPr>
-        <w:t>rma</w:t>
-      </w:r>
-      <w:proofErr w:type="spellEnd"/>
-      <w:r>
-        <w:rPr>
-          <w:rFonts w:ascii="Monaco" w:eastAsia="Times New Roman" w:hAnsi="Monaco" w:cs="Courier New"/>
-          <w:bCs w:val="0"/>
-          <w:color w:val="CCCCCC"/>
-          <w:sz w:val="18"/>
-          <w:szCs w:val="18"/>
-          <w:shd w:val="clear" w:color="auto" w:fill="auto"/>
-          <w:lang w:val="en-IE" w:bidi="ar-SA"/>
-        </w:rPr>
-        <w:t>(</w:t>
-      </w:r>
-      <w:proofErr w:type="spellStart"/>
-      <w:r>
-        <w:rPr>
-          <w:rFonts w:ascii="Monaco" w:eastAsia="Times New Roman" w:hAnsi="Monaco" w:cs="Courier New"/>
-          <w:bCs w:val="0"/>
-          <w:color w:val="CCCCCC"/>
-          <w:sz w:val="18"/>
-          <w:szCs w:val="18"/>
-          <w:shd w:val="clear" w:color="auto" w:fill="auto"/>
-          <w:lang w:val="en-IE" w:bidi="ar-SA"/>
-        </w:rPr>
-        <w:t>yi</w:t>
-      </w:r>
-      <w:proofErr w:type="spellEnd"/>
-      <w:r>
-        <w:rPr>
-          <w:rFonts w:ascii="Monaco" w:eastAsia="Times New Roman" w:hAnsi="Monaco" w:cs="Courier New"/>
-          <w:bCs w:val="0"/>
-          <w:color w:val="CCCCCC"/>
-          <w:sz w:val="18"/>
-          <w:szCs w:val="18"/>
-          <w:shd w:val="clear" w:color="auto" w:fill="auto"/>
-          <w:lang w:val="en-IE" w:bidi="ar-SA"/>
-        </w:rPr>
-        <w:t xml:space="preserve">   = </w:t>
-      </w:r>
-      <w:proofErr w:type="spellStart"/>
-      <w:r>
-        <w:rPr>
-          <w:rFonts w:ascii="Monaco" w:eastAsia="Times New Roman" w:hAnsi="Monaco" w:cs="Courier New"/>
-          <w:bCs w:val="0"/>
-          <w:color w:val="CCCCCC"/>
-          <w:sz w:val="18"/>
-          <w:szCs w:val="18"/>
-          <w:shd w:val="clear" w:color="auto" w:fill="auto"/>
-          <w:lang w:val="en-IE" w:bidi="ar-SA"/>
-        </w:rPr>
-        <w:t>hedges_g</w:t>
-      </w:r>
-      <w:proofErr w:type="spellEnd"/>
-      <w:r>
-        <w:rPr>
-          <w:rFonts w:ascii="Monaco" w:eastAsia="Times New Roman" w:hAnsi="Monaco" w:cs="Courier New"/>
-          <w:bCs w:val="0"/>
-          <w:color w:val="CCCCCC"/>
-          <w:sz w:val="18"/>
-          <w:szCs w:val="18"/>
-          <w:shd w:val="clear" w:color="auto" w:fill="auto"/>
-          <w:lang w:val="en-IE" w:bidi="ar-SA"/>
-        </w:rPr>
-        <w:t>,</w:t>
+        <w:t xml:space="preserve">    rma(yi   = hedges_g,</w:t>
       </w:r>
     </w:p>
     <w:p>
@@ -861,59 +760,7 @@
           <w:shd w:val="clear" w:color="auto" w:fill="auto"/>
           <w:lang w:val="en-IE" w:bidi="ar-SA"/>
         </w:rPr>
-        <w:t xml:space="preserve">        </w:t>
-      </w:r>
-      <w:proofErr w:type="spellStart"/>
-      <w:r>
-        <w:rPr>
-          <w:rFonts w:ascii="Monaco" w:eastAsia="Times New Roman" w:hAnsi="Monaco" w:cs="Courier New"/>
-          <w:bCs w:val="0"/>
-          <w:color w:val="CCCCCC"/>
-          <w:sz w:val="18"/>
-          <w:szCs w:val="18"/>
-          <w:shd w:val="clear" w:color="auto" w:fill="auto"/>
-          <w:lang w:val="en-IE" w:bidi="ar-SA"/>
-        </w:rPr>
-        <w:t>sei</w:t>
-      </w:r>
-      <w:proofErr w:type="spellEnd"/>
-      <w:r>
-        <w:rPr>
-          <w:rFonts w:ascii="Monaco" w:eastAsia="Times New Roman" w:hAnsi="Monaco" w:cs="Courier New"/>
-          <w:bCs w:val="0"/>
-          <w:color w:val="CCCCCC"/>
-          <w:sz w:val="18"/>
-          <w:szCs w:val="18"/>
-          <w:shd w:val="clear" w:color="auto" w:fill="auto"/>
-          <w:lang w:val="en-IE" w:bidi="ar-SA"/>
-        </w:rPr>
-        <w:t xml:space="preserve">  = </w:t>
-      </w:r>
-      <w:proofErr w:type="spellStart"/>
-      <w:r>
-        <w:rPr>
-          <w:rFonts w:ascii="Monaco" w:eastAsia="Times New Roman" w:hAnsi="Monaco" w:cs="Courier New"/>
-          <w:bCs w:val="0"/>
-          <w:color w:val="CCCCCC"/>
-          <w:sz w:val="18"/>
-          <w:szCs w:val="18"/>
-          <w:shd w:val="clear" w:color="auto" w:fill="auto"/>
-          <w:lang w:val="en-IE" w:bidi="ar-SA"/>
-        </w:rPr>
-        <w:t>hedges_g_se</w:t>
-      </w:r>
-      <w:proofErr w:type="spellEnd"/>
-      <w:r>
-        <w:rPr>
-          <w:rFonts w:ascii="Monaco" w:eastAsia="Times New Roman" w:hAnsi="Monaco" w:cs="Courier New"/>
-          <w:bCs w:val="0"/>
-          <w:color w:val="CCCCCC"/>
-          <w:sz w:val="18"/>
-          <w:szCs w:val="18"/>
-          <w:shd w:val="clear" w:color="auto" w:fill="auto"/>
-          <w:lang w:val="en-IE" w:bidi="ar-SA"/>
-        </w:rPr>
-        <w:t>,</w:t>
+        <w:t xml:space="preserve">        sei  = hedges_g_se,</w:t>
       </w:r>
     </w:p>
     <w:p>
@@ -960,33 +807,7 @@
           <w:shd w:val="clear" w:color="auto" w:fill="auto"/>
           <w:lang w:val="en-IE" w:bidi="ar-SA"/>
         </w:rPr>
-        <w:t xml:space="preserve">        data = </w:t>
-      </w:r>
-      <w:proofErr w:type="spellStart"/>
-      <w:r>
-        <w:rPr>
-          <w:rFonts w:ascii="Monaco" w:eastAsia="Times New Roman" w:hAnsi="Monaco" w:cs="Courier New"/>
-          <w:bCs w:val="0"/>
-          <w:color w:val="CCCCCC"/>
-          <w:sz w:val="18"/>
-          <w:szCs w:val="18"/>
-          <w:shd w:val="clear" w:color="auto" w:fill="auto"/>
-          <w:lang w:val="en-IE" w:bidi="ar-SA"/>
-        </w:rPr>
-        <w:t>data_effect_sizes</w:t>
-      </w:r>
-      <w:proofErr w:type="spellEnd"/>
-      <w:r>
-        <w:rPr>
-          <w:rFonts w:ascii="Monaco" w:eastAsia="Times New Roman" w:hAnsi="Monaco" w:cs="Courier New"/>
-          <w:bCs w:val="0"/>
-          <w:color w:val="CCCCCC"/>
-          <w:sz w:val="18"/>
-          <w:szCs w:val="18"/>
-          <w:shd w:val="clear" w:color="auto" w:fill="auto"/>
-          <w:lang w:val="en-IE" w:bidi="ar-SA"/>
-        </w:rPr>
-        <w:t>,</w:t>
+        <w:t xml:space="preserve">        data = data_effect_sizes,</w:t>
       </w:r>
     </w:p>
     <w:p>
@@ -1033,33 +854,7 @@
           <w:shd w:val="clear" w:color="auto" w:fill="auto"/>
           <w:lang w:val="en-IE" w:bidi="ar-SA"/>
         </w:rPr>
-        <w:t xml:space="preserve">        slab = </w:t>
-      </w:r>
-      <w:proofErr w:type="spellStart"/>
-      <w:r>
-        <w:rPr>
-          <w:rFonts w:ascii="Monaco" w:eastAsia="Times New Roman" w:hAnsi="Monaco" w:cs="Courier New"/>
-          <w:bCs w:val="0"/>
-          <w:color w:val="CCCCCC"/>
-          <w:sz w:val="18"/>
-          <w:szCs w:val="18"/>
-          <w:shd w:val="clear" w:color="auto" w:fill="auto"/>
-          <w:lang w:val="en-IE" w:bidi="ar-SA"/>
-        </w:rPr>
-        <w:t>data_collection_site</w:t>
-      </w:r>
-      <w:proofErr w:type="spellEnd"/>
-      <w:r>
-        <w:rPr>
-          <w:rFonts w:ascii="Monaco" w:eastAsia="Times New Roman" w:hAnsi="Monaco" w:cs="Courier New"/>
-          <w:bCs w:val="0"/>
-          <w:color w:val="CCCCCC"/>
-          <w:sz w:val="18"/>
-          <w:szCs w:val="18"/>
-          <w:shd w:val="clear" w:color="auto" w:fill="auto"/>
-          <w:lang w:val="en-IE" w:bidi="ar-SA"/>
-        </w:rPr>
-        <w:t>)</w:t>
+        <w:t xml:space="preserve">        slab = data_collection_site)</w:t>
       </w:r>
     </w:p>
     <w:p>
@@ -1310,7 +1105,6 @@
           <w:lang w:val="en-IE" w:bidi="ar-SA"/>
         </w:rPr>
       </w:pPr>
-      <w:proofErr w:type="spellStart"/>
       <w:r>
         <w:rPr>
           <w:rFonts w:ascii="Monaco" w:eastAsia="Times New Roman" w:hAnsi="Monaco" w:cs="Courier New"/>
@@ -1321,20 +1115,7 @@
           <w:shd w:val="clear" w:color="auto" w:fill="auto"/>
           <w:lang w:val="en-IE" w:bidi="ar-SA"/>
         </w:rPr>
-        <w:t>fitted_model</w:t>
-      </w:r>
-      <w:proofErr w:type="spellEnd"/>
-      <w:r>
-        <w:rPr>
-          <w:rFonts w:ascii="Monaco" w:eastAsia="Times New Roman" w:hAnsi="Monaco" w:cs="Courier New"/>
-          <w:bCs w:val="0"/>
-          <w:color w:val="CCCCCC"/>
-          <w:sz w:val="18"/>
-          <w:szCs w:val="18"/>
-          <w:shd w:val="clear" w:color="auto" w:fill="auto"/>
-          <w:lang w:val="en-IE" w:bidi="ar-SA"/>
-        </w:rPr>
-        <w:t xml:space="preserve"> &lt;- </w:t>
+        <w:t xml:space="preserve">fitted_model &lt;- </w:t>
       </w:r>
     </w:p>
     <w:p>
@@ -1382,59 +1163,7 @@
           <w:lang w:val="en-IE" w:bidi="ar-SA"/>
         </w:rPr>
         <w:lastRenderedPageBreak/>
-        <w:t xml:space="preserve">    rma.mv(</w:t>
-      </w:r>
-      <w:proofErr w:type="spellStart"/>
-      <w:r>
-        <w:rPr>
-          <w:rFonts w:ascii="Monaco" w:eastAsia="Times New Roman" w:hAnsi="Monaco" w:cs="Courier New"/>
-          <w:bCs w:val="0"/>
-          <w:color w:val="CCCCCC"/>
-          <w:sz w:val="18"/>
-          <w:szCs w:val="18"/>
-          <w:shd w:val="clear" w:color="auto" w:fill="auto"/>
-          <w:lang w:val="en-IE" w:bidi="ar-SA"/>
-        </w:rPr>
-        <w:t>yi</w:t>
-      </w:r>
-      <w:proofErr w:type="spellEnd"/>
-      <w:r>
-        <w:rPr>
-          <w:rFonts w:ascii="Monaco" w:eastAsia="Times New Roman" w:hAnsi="Monaco" w:cs="Courier New"/>
-          <w:bCs w:val="0"/>
-          <w:color w:val="CCCCCC"/>
-          <w:sz w:val="18"/>
-          <w:szCs w:val="18"/>
-          <w:shd w:val="clear" w:color="auto" w:fill="auto"/>
-          <w:lang w:val="en-IE" w:bidi="ar-SA"/>
-        </w:rPr>
-        <w:t xml:space="preserve">     = </w:t>
-      </w:r>
-      <w:proofErr w:type="spellStart"/>
-      <w:r>
-        <w:rPr>
-          <w:rFonts w:ascii="Monaco" w:eastAsia="Times New Roman" w:hAnsi="Monaco" w:cs="Courier New"/>
-          <w:bCs w:val="0"/>
-          <w:color w:val="CCCCCC"/>
-          <w:sz w:val="18"/>
-          <w:szCs w:val="18"/>
-          <w:shd w:val="clear" w:color="auto" w:fill="auto"/>
-          <w:lang w:val="en-IE" w:bidi="ar-SA"/>
-        </w:rPr>
-        <w:t>hedges_g</w:t>
-      </w:r>
-      <w:proofErr w:type="spellEnd"/>
-      <w:r>
-        <w:rPr>
-          <w:rFonts w:ascii="Monaco" w:eastAsia="Times New Roman" w:hAnsi="Monaco" w:cs="Courier New"/>
-          <w:bCs w:val="0"/>
-          <w:color w:val="CCCCCC"/>
-          <w:sz w:val="18"/>
-          <w:szCs w:val="18"/>
-          <w:shd w:val="clear" w:color="auto" w:fill="auto"/>
-          <w:lang w:val="en-IE" w:bidi="ar-SA"/>
-        </w:rPr>
-        <w:t>,</w:t>
+        <w:t xml:space="preserve">    rma.mv(yi     = hedges_g,</w:t>
       </w:r>
     </w:p>
     <w:p>
@@ -1575,33 +1304,7 @@
           <w:shd w:val="clear" w:color="auto" w:fill="auto"/>
           <w:lang w:val="en-IE" w:bidi="ar-SA"/>
         </w:rPr>
-        <w:t xml:space="preserve">           random = ~ 1 | </w:t>
-      </w:r>
-      <w:proofErr w:type="spellStart"/>
-      <w:r>
-        <w:rPr>
-          <w:rFonts w:ascii="Monaco" w:eastAsia="Times New Roman" w:hAnsi="Monaco" w:cs="Courier New"/>
-          <w:bCs w:val="0"/>
-          <w:color w:val="CCCCCC"/>
-          <w:sz w:val="18"/>
-          <w:szCs w:val="18"/>
-          <w:shd w:val="clear" w:color="auto" w:fill="auto"/>
-          <w:lang w:val="en-IE" w:bidi="ar-SA"/>
-        </w:rPr>
-        <w:t>data_collection_site</w:t>
-      </w:r>
-      <w:proofErr w:type="spellEnd"/>
-      <w:r>
-        <w:rPr>
-          <w:rFonts w:ascii="Monaco" w:eastAsia="Times New Roman" w:hAnsi="Monaco" w:cs="Courier New"/>
-          <w:bCs w:val="0"/>
-          <w:color w:val="CCCCCC"/>
-          <w:sz w:val="18"/>
-          <w:szCs w:val="18"/>
-          <w:shd w:val="clear" w:color="auto" w:fill="auto"/>
-          <w:lang w:val="en-IE" w:bidi="ar-SA"/>
-        </w:rPr>
-        <w:t>,</w:t>
+        <w:t xml:space="preserve">           random = ~ 1 | data_collection_site,</w:t>
       </w:r>
     </w:p>
     <w:p>
@@ -1648,33 +1351,7 @@
           <w:shd w:val="clear" w:color="auto" w:fill="auto"/>
           <w:lang w:val="en-IE" w:bidi="ar-SA"/>
         </w:rPr>
-        <w:t xml:space="preserve">           data   = </w:t>
-      </w:r>
-      <w:proofErr w:type="spellStart"/>
-      <w:r>
-        <w:rPr>
-          <w:rFonts w:ascii="Monaco" w:eastAsia="Times New Roman" w:hAnsi="Monaco" w:cs="Courier New"/>
-          <w:bCs w:val="0"/>
-          <w:color w:val="CCCCCC"/>
-          <w:sz w:val="18"/>
-          <w:szCs w:val="18"/>
-          <w:shd w:val="clear" w:color="auto" w:fill="auto"/>
-          <w:lang w:val="en-IE" w:bidi="ar-SA"/>
-        </w:rPr>
-        <w:t>data_effect_sizes</w:t>
-      </w:r>
-      <w:proofErr w:type="spellEnd"/>
-      <w:r>
-        <w:rPr>
-          <w:rFonts w:ascii="Monaco" w:eastAsia="Times New Roman" w:hAnsi="Monaco" w:cs="Courier New"/>
-          <w:bCs w:val="0"/>
-          <w:color w:val="CCCCCC"/>
-          <w:sz w:val="18"/>
-          <w:szCs w:val="18"/>
-          <w:shd w:val="clear" w:color="auto" w:fill="auto"/>
-          <w:lang w:val="en-IE" w:bidi="ar-SA"/>
-        </w:rPr>
-        <w:t>,</w:t>
+        <w:t xml:space="preserve">           data   = data_effect_sizes,</w:t>
       </w:r>
     </w:p>
     <w:p>
@@ -1721,33 +1398,7 @@
           <w:shd w:val="clear" w:color="auto" w:fill="auto"/>
           <w:lang w:val="en-IE" w:bidi="ar-SA"/>
         </w:rPr>
-        <w:t xml:space="preserve">           slab   = </w:t>
-      </w:r>
-      <w:proofErr w:type="spellStart"/>
-      <w:r>
-        <w:rPr>
-          <w:rFonts w:ascii="Monaco" w:eastAsia="Times New Roman" w:hAnsi="Monaco" w:cs="Courier New"/>
-          <w:bCs w:val="0"/>
-          <w:color w:val="CCCCCC"/>
-          <w:sz w:val="18"/>
-          <w:szCs w:val="18"/>
-          <w:shd w:val="clear" w:color="auto" w:fill="auto"/>
-          <w:lang w:val="en-IE" w:bidi="ar-SA"/>
-        </w:rPr>
-        <w:t>data_collection_site</w:t>
-      </w:r>
-      <w:proofErr w:type="spellEnd"/>
-      <w:r>
-        <w:rPr>
-          <w:rFonts w:ascii="Monaco" w:eastAsia="Times New Roman" w:hAnsi="Monaco" w:cs="Courier New"/>
-          <w:bCs w:val="0"/>
-          <w:color w:val="CCCCCC"/>
-          <w:sz w:val="18"/>
-          <w:szCs w:val="18"/>
-          <w:shd w:val="clear" w:color="auto" w:fill="auto"/>
-          <w:lang w:val="en-IE" w:bidi="ar-SA"/>
-        </w:rPr>
-        <w:t>)</w:t>
+        <w:t xml:space="preserve">           slab   = data_collection_site)</w:t>
       </w:r>
     </w:p>
     <w:p>
@@ -2192,85 +1843,7 @@
           <w:shd w:val="clear" w:color="auto" w:fill="auto"/>
           <w:lang w:val="en-IE" w:bidi="ar-SA"/>
         </w:rPr>
-        <w:t xml:space="preserve">                             estimate      se     </w:t>
-      </w:r>
-      <w:proofErr w:type="spellStart"/>
-      <w:r>
-        <w:rPr>
-          <w:rFonts w:ascii="Monaco" w:eastAsia="Times New Roman" w:hAnsi="Monaco" w:cs="Courier New"/>
-          <w:bCs w:val="0"/>
-          <w:color w:val="CCCCCC"/>
-          <w:sz w:val="18"/>
-          <w:szCs w:val="18"/>
-          <w:shd w:val="clear" w:color="auto" w:fill="auto"/>
-          <w:lang w:val="en-IE" w:bidi="ar-SA"/>
-        </w:rPr>
-        <w:t>zval</w:t>
-      </w:r>
-      <w:proofErr w:type="spellEnd"/>
-      <w:r>
-        <w:rPr>
-          <w:rFonts w:ascii="Monaco" w:eastAsia="Times New Roman" w:hAnsi="Monaco" w:cs="Courier New"/>
-          <w:bCs w:val="0"/>
-          <w:color w:val="CCCCCC"/>
-          <w:sz w:val="18"/>
-          <w:szCs w:val="18"/>
-          <w:shd w:val="clear" w:color="auto" w:fill="auto"/>
-          <w:lang w:val="en-IE" w:bidi="ar-SA"/>
-        </w:rPr>
-        <w:t xml:space="preserve">    </w:t>
-      </w:r>
-      <w:proofErr w:type="spellStart"/>
-      <w:r>
-        <w:rPr>
-          <w:rFonts w:ascii="Monaco" w:eastAsia="Times New Roman" w:hAnsi="Monaco" w:cs="Courier New"/>
-          <w:bCs w:val="0"/>
-          <w:color w:val="CCCCCC"/>
-          <w:sz w:val="18"/>
-          <w:szCs w:val="18"/>
-          <w:shd w:val="clear" w:color="auto" w:fill="auto"/>
-          <w:lang w:val="en-IE" w:bidi="ar-SA"/>
-        </w:rPr>
-        <w:t>pval</w:t>
-      </w:r>
-      <w:proofErr w:type="spellEnd"/>
-      <w:r>
-        <w:rPr>
-          <w:rFonts w:ascii="Monaco" w:eastAsia="Times New Roman" w:hAnsi="Monaco" w:cs="Courier New"/>
-          <w:bCs w:val="0"/>
-          <w:color w:val="CCCCCC"/>
-          <w:sz w:val="18"/>
-          <w:szCs w:val="18"/>
-          <w:shd w:val="clear" w:color="auto" w:fill="auto"/>
-          <w:lang w:val="en-IE" w:bidi="ar-SA"/>
-        </w:rPr>
-        <w:t xml:space="preserve">    ci.lb   </w:t>
-      </w:r>
-      <w:proofErr w:type="spellStart"/>
-      <w:r>
-        <w:rPr>
-          <w:rFonts w:ascii="Monaco" w:eastAsia="Times New Roman" w:hAnsi="Monaco" w:cs="Courier New"/>
-          <w:bCs w:val="0"/>
-          <w:color w:val="CCCCCC"/>
-          <w:sz w:val="18"/>
-          <w:szCs w:val="18"/>
-          <w:shd w:val="clear" w:color="auto" w:fill="auto"/>
-          <w:lang w:val="en-IE" w:bidi="ar-SA"/>
-        </w:rPr>
-        <w:t>ci.ub</w:t>
-      </w:r>
-      <w:proofErr w:type="spellEnd"/>
-      <w:r>
-        <w:rPr>
-          <w:rFonts w:ascii="Monaco" w:eastAsia="Times New Roman" w:hAnsi="Monaco" w:cs="Courier New"/>
-          <w:bCs w:val="0"/>
-          <w:color w:val="CCCCCC"/>
-          <w:sz w:val="18"/>
-          <w:szCs w:val="18"/>
-          <w:shd w:val="clear" w:color="auto" w:fill="auto"/>
-          <w:lang w:val="en-IE" w:bidi="ar-SA"/>
-        </w:rPr>
-        <w:t xml:space="preserve"> </w:t>
+        <w:t xml:space="preserve">                             estimate      se     zval    pval    ci.lb   ci.ub </w:t>
       </w:r>
     </w:p>
     <w:p>
@@ -2307,7 +1880,6 @@
           <w:lang w:val="en-IE" w:bidi="ar-SA"/>
         </w:rPr>
       </w:pPr>
-      <w:proofErr w:type="spellStart"/>
       <w:r>
         <w:rPr>
           <w:rFonts w:ascii="Monaco" w:eastAsia="Times New Roman" w:hAnsi="Monaco" w:cs="Courier New"/>
@@ -2318,20 +1890,7 @@
           <w:shd w:val="clear" w:color="auto" w:fill="auto"/>
           <w:lang w:val="en-IE" w:bidi="ar-SA"/>
         </w:rPr>
-        <w:t>intrcpt</w:t>
-      </w:r>
-      <w:proofErr w:type="spellEnd"/>
-      <w:r>
-        <w:rPr>
-          <w:rFonts w:ascii="Monaco" w:eastAsia="Times New Roman" w:hAnsi="Monaco" w:cs="Courier New"/>
-          <w:bCs w:val="0"/>
-          <w:color w:val="CCCCCC"/>
-          <w:sz w:val="18"/>
-          <w:szCs w:val="18"/>
-          <w:shd w:val="clear" w:color="auto" w:fill="auto"/>
-          <w:lang w:val="en-IE" w:bidi="ar-SA"/>
-        </w:rPr>
-        <w:t xml:space="preserve">                        0.1240  0.0403   3.0774  0.0021   0.0450  0.2029  ** </w:t>
+        <w:t xml:space="preserve">intrcpt                        0.1240  0.0403   3.0774  0.0021   0.0450  0.2029  ** </w:t>
       </w:r>
     </w:p>
     <w:p>
@@ -2368,7 +1927,6 @@
           <w:lang w:val="en-IE" w:bidi="ar-SA"/>
         </w:rPr>
       </w:pPr>
-      <w:proofErr w:type="spellStart"/>
       <w:r>
         <w:rPr>
           <w:rFonts w:ascii="Monaco" w:eastAsia="Times New Roman" w:hAnsi="Monaco" w:cs="Courier New"/>
@@ -2379,20 +1937,7 @@
           <w:shd w:val="clear" w:color="auto" w:fill="auto"/>
           <w:lang w:val="en-IE" w:bidi="ar-SA"/>
         </w:rPr>
-        <w:t>awarenessO&amp;F</w:t>
-      </w:r>
-      <w:proofErr w:type="spellEnd"/>
-      <w:r>
-        <w:rPr>
-          <w:rFonts w:ascii="Monaco" w:eastAsia="Times New Roman" w:hAnsi="Monaco" w:cs="Courier New"/>
-          <w:bCs w:val="0"/>
-          <w:color w:val="CCCCCC"/>
-          <w:sz w:val="18"/>
-          <w:szCs w:val="18"/>
-          <w:shd w:val="clear" w:color="auto" w:fill="auto"/>
-          <w:lang w:val="en-IE" w:bidi="ar-SA"/>
-        </w:rPr>
-        <w:t xml:space="preserve"> modified         -0.0743  0.0586  -1.2678  0.2049  -0.1892  0.0406     </w:t>
+        <w:t xml:space="preserve">awarenessO&amp;F modified         -0.0743  0.0586  -1.2678  0.2049  -0.1892  0.0406     </w:t>
       </w:r>
     </w:p>
     <w:p>
@@ -2439,33 +1984,7 @@
           <w:shd w:val="clear" w:color="auto" w:fill="auto"/>
           <w:lang w:val="en-IE" w:bidi="ar-SA"/>
         </w:rPr>
-        <w:t>awarenessBA,</w:t>
-      </w:r>
-      <w:proofErr w:type="spellStart"/>
-      <w:r>
-        <w:rPr>
-          <w:rFonts w:ascii="Monaco" w:eastAsia="Times New Roman" w:hAnsi="Monaco" w:cs="Courier New"/>
-          <w:bCs w:val="0"/>
-          <w:color w:val="CCCCCC"/>
-          <w:sz w:val="18"/>
-          <w:szCs w:val="18"/>
-          <w:shd w:val="clear" w:color="auto" w:fill="auto"/>
-          <w:lang w:val="en-IE" w:bidi="ar-SA"/>
-        </w:rPr>
-        <w:t>DeH</w:t>
-      </w:r>
-      <w:proofErr w:type="spellEnd"/>
-      <w:r>
-        <w:rPr>
-          <w:rFonts w:ascii="Monaco" w:eastAsia="Times New Roman" w:hAnsi="Monaco" w:cs="Courier New"/>
-          <w:bCs w:val="0"/>
-          <w:color w:val="CCCCCC"/>
-          <w:sz w:val="18"/>
-          <w:szCs w:val="18"/>
-          <w:shd w:val="clear" w:color="auto" w:fill="auto"/>
-          <w:lang w:val="en-IE" w:bidi="ar-SA"/>
-        </w:rPr>
-        <w:t xml:space="preserve">,&amp;N            -0.0872  0.0638  -1.3682  0.1712  -0.2122  0.0377     </w:t>
+        <w:t xml:space="preserve">awarenessBA,DeH,&amp;N            -0.0872  0.0638  -1.3682  0.1712  -0.2122  0.0377     </w:t>
       </w:r>
     </w:p>
     <w:p>
@@ -2512,33 +2031,7 @@
           <w:shd w:val="clear" w:color="auto" w:fill="auto"/>
           <w:lang w:val="en-IE" w:bidi="ar-SA"/>
         </w:rPr>
-        <w:t>awarenessBA,</w:t>
-      </w:r>
-      <w:proofErr w:type="spellStart"/>
-      <w:r>
-        <w:rPr>
-          <w:rFonts w:ascii="Monaco" w:eastAsia="Times New Roman" w:hAnsi="Monaco" w:cs="Courier New"/>
-          <w:bCs w:val="0"/>
-          <w:color w:val="CCCCCC"/>
-          <w:sz w:val="18"/>
-          <w:szCs w:val="18"/>
-          <w:shd w:val="clear" w:color="auto" w:fill="auto"/>
-          <w:lang w:val="en-IE" w:bidi="ar-SA"/>
-        </w:rPr>
-        <w:t>DeH</w:t>
-      </w:r>
-      <w:proofErr w:type="spellEnd"/>
-      <w:r>
-        <w:rPr>
-          <w:rFonts w:ascii="Monaco" w:eastAsia="Times New Roman" w:hAnsi="Monaco" w:cs="Courier New"/>
-          <w:bCs w:val="0"/>
-          <w:color w:val="CCCCCC"/>
-          <w:sz w:val="18"/>
-          <w:szCs w:val="18"/>
-          <w:shd w:val="clear" w:color="auto" w:fill="auto"/>
-          <w:lang w:val="en-IE" w:bidi="ar-SA"/>
-        </w:rPr>
-        <w:t xml:space="preserve">,&amp;N modified   -0.0712  0.0577  -1.2334  0.2174  -0.1844  0.0419     </w:t>
+        <w:t xml:space="preserve">awarenessBA,DeH,&amp;N modified   -0.0712  0.0577  -1.2334  0.2174  -0.1844  0.0419     </w:t>
       </w:r>
     </w:p>
     <w:p>
@@ -2657,7 +2150,6 @@
           <w:lang w:val="en-IE" w:bidi="ar-SA"/>
         </w:rPr>
       </w:pPr>
-      <w:proofErr w:type="spellStart"/>
       <w:r>
         <w:rPr>
           <w:rFonts w:ascii="Monaco" w:eastAsia="Times New Roman" w:hAnsi="Monaco" w:cs="Courier New"/>
@@ -2668,20 +2160,7 @@
           <w:shd w:val="clear" w:color="auto" w:fill="auto"/>
           <w:lang w:val="en-IE" w:bidi="ar-SA"/>
         </w:rPr>
-        <w:t>Signif</w:t>
-      </w:r>
-      <w:proofErr w:type="spellEnd"/>
-      <w:r>
-        <w:rPr>
-          <w:rFonts w:ascii="Monaco" w:eastAsia="Times New Roman" w:hAnsi="Monaco" w:cs="Courier New"/>
-          <w:bCs w:val="0"/>
-          <w:color w:val="CCCCCC"/>
-          <w:sz w:val="18"/>
-          <w:szCs w:val="18"/>
-          <w:shd w:val="clear" w:color="auto" w:fill="auto"/>
-          <w:lang w:val="en-IE" w:bidi="ar-SA"/>
-        </w:rPr>
-        <w:t>. codes:  0 ‘***’ 0.001 ‘**’ 0.01 ‘*’ 0.05 ‘.’ 0.1 ‘ ’ 1</w:t>
+        <w:t>Signif. codes:  0 ‘***’ 0.001 ‘**’ 0.01 ‘*’ 0.05 ‘.’ 0.1 ‘ ’ 1</w:t>
       </w:r>
     </w:p>
     <w:p>
@@ -4660,7 +4139,6 @@
                 <w:shd w:val="clear" w:color="auto" w:fill="FFFFFF"/>
               </w:rPr>
             </w:pPr>
-            <w:proofErr w:type="spellStart"/>
             <w:r>
               <w:rPr>
                 <w:rFonts w:ascii="Times New Roman" w:eastAsia="Times New Roman" w:hAnsi="Times New Roman" w:cs="Times New Roman"/>
@@ -4672,7 +4150,6 @@
               </w:rPr>
               <w:t>Mierop</w:t>
             </w:r>
-            <w:proofErr w:type="spellEnd"/>
           </w:p>
         </w:tc>
         <w:tc>
@@ -9813,7 +9290,6 @@
         </w:rPr>
         <w:t xml:space="preserve">site, 2 cases at </w:t>
       </w:r>
-      <w:proofErr w:type="spellStart"/>
       <w:r>
         <w:rPr>
           <w:sz w:val="16"/>
@@ -9828,7 +9304,6 @@
         </w:rPr>
         <w:t>’s</w:t>
       </w:r>
-      <w:proofErr w:type="spellEnd"/>
       <w:r>
         <w:rPr>
           <w:sz w:val="16"/>
@@ -9871,7 +9346,6 @@
         </w:rPr>
         <w:t xml:space="preserve">at </w:t>
       </w:r>
-      <w:proofErr w:type="spellStart"/>
       <w:r>
         <w:rPr>
           <w:sz w:val="16"/>
@@ -9886,7 +9360,6 @@
         </w:rPr>
         <w:t>s</w:t>
       </w:r>
-      <w:proofErr w:type="spellEnd"/>
       <w:r>
         <w:rPr>
           <w:sz w:val="16"/>
@@ -9964,88 +9437,47 @@
         </w:rPr>
         <w:t xml:space="preserve">at </w:t>
       </w:r>
-      <w:proofErr w:type="spellStart"/>
       <w:r>
         <w:rPr>
           <w:sz w:val="16"/>
           <w:szCs w:val="16"/>
         </w:rPr>
-        <w:t>Balas’s</w:t>
-      </w:r>
-      <w:proofErr w:type="spellEnd"/>
+        <w:t xml:space="preserve">Balas’s </w:t>
+      </w:r>
       <w:r>
         <w:rPr>
           <w:sz w:val="16"/>
           <w:szCs w:val="16"/>
         </w:rPr>
-        <w:t xml:space="preserve"> </w:t>
+        <w:t>site</w:t>
       </w:r>
       <w:r>
         <w:rPr>
           <w:sz w:val="16"/>
           <w:szCs w:val="16"/>
         </w:rPr>
-        <w:t>site</w:t>
+        <w:t>)</w:t>
       </w:r>
       <w:r>
         <w:rPr>
           <w:sz w:val="16"/>
           <w:szCs w:val="16"/>
         </w:rPr>
-        <w:t>)</w:t>
+        <w:t xml:space="preserve">, participant </w:t>
       </w:r>
       <w:r>
         <w:rPr>
           <w:sz w:val="16"/>
           <w:szCs w:val="16"/>
         </w:rPr>
-        <w:t xml:space="preserve">, participant </w:t>
+        <w:t>eligibility</w:t>
       </w:r>
       <w:r>
         <w:rPr>
           <w:sz w:val="16"/>
           <w:szCs w:val="16"/>
         </w:rPr>
-        <w:t>eligibility</w:t>
-      </w:r>
-      <w:r>
-        <w:rPr>
-          <w:sz w:val="16"/>
-          <w:szCs w:val="16"/>
-        </w:rPr>
-        <w:t xml:space="preserve"> (1 case at </w:t>
-      </w:r>
-      <w:proofErr w:type="spellStart"/>
-      <w:r>
-        <w:rPr>
-          <w:sz w:val="16"/>
-          <w:szCs w:val="16"/>
-        </w:rPr>
-        <w:t>Balas’s</w:t>
-      </w:r>
-      <w:proofErr w:type="spellEnd"/>
-      <w:r>
-        <w:rPr>
-          <w:sz w:val="16"/>
-          <w:szCs w:val="16"/>
-        </w:rPr>
-        <w:t xml:space="preserve"> site), and data recoding issues (1 case at </w:t>
-      </w:r>
-      <w:proofErr w:type="spellStart"/>
-      <w:r>
-        <w:rPr>
-          <w:sz w:val="16"/>
-          <w:szCs w:val="16"/>
-        </w:rPr>
-        <w:t>Mierop’s</w:t>
-      </w:r>
-      <w:proofErr w:type="spellEnd"/>
-      <w:r>
-        <w:rPr>
-          <w:sz w:val="16"/>
-          <w:szCs w:val="16"/>
-        </w:rPr>
-        <w:t xml:space="preserve"> site)</w:t>
+        <w:t xml:space="preserve"> (1 case at Balas’s site), and data recoding issues (1 case at Mierop’s site)</w:t>
       </w:r>
       <w:r>
         <w:rPr>
@@ -10830,14 +10262,6 @@
     <w:abstractNumId w:val="3"/>
   </w:num>
 </w:numbering>
-</file>
-
-<file path=word/people.xml><?xml version="1.0" encoding="utf-8"?>
-<w15:people xmlns:wpc="http://schemas.microsoft.com/office/word/2010/wordprocessingCanvas" xmlns:cx="http://schemas.microsoft.com/office/drawing/2014/chartex" xmlns:cx1="http://schemas.microsoft.com/office/drawing/2015/9/8/chartex" xmlns:cx2="http://schemas.microsoft.com/office/drawing/2015/10/21/chartex" xmlns:cx3="http://schemas.microsoft.com/office/drawing/2016/5/9/chartex" xmlns:cx4="http://schemas.microsoft.com/office/drawing/2016/5/10/chartex" xmlns:cx5="http://schemas.microsoft.com/office/drawing/2016/5/11/chartex" xmlns:cx6="http://schemas.microsoft.com/office/drawing/2016/5/12/chartex" xmlns:cx7="http://schemas.microsoft.com/office/drawing/2016/5/13/chartex" xmlns:cx8="http://schemas.microsoft.com/office/drawing/2016/5/14/chartex" xmlns:mc="http://schemas.openxmlformats.org/markup-compatibility/2006" xmlns:aink="http://schemas.microsoft.com/office/drawing/2016/ink" xmlns:am3d="http://schemas.microsoft.com/office/drawing/2017/model3d" xmlns:o="urn:schemas-microsoft-com:office:office" xmlns:r="http://schemas.openxmlformats.org/officeDocument/2006/relationships" xmlns:m="http://schemas.openxmlformats.org/officeDocument/2006/math" xmlns:v="urn:schemas-microsoft-com:vml" xmlns:wp14="http://schemas.microsoft.com/office/word/2010/wordprocessingDrawing" xmlns:wp="http://schemas.openxmlformats.org/drawingml/2006/wordprocessingDrawing" xmlns:w10="urn:schemas-microsoft-com:office:word" xmlns:w="http://schemas.openxmlformats.org/wordprocessingml/2006/main" xmlns:w14="http://schemas.microsoft.com/office/word/2010/wordml" xmlns:w15="http://schemas.microsoft.com/office/word/2012/wordml" xmlns:w16cid="http://schemas.microsoft.com/office/word/2016/wordml/cid" xmlns:w16se="http://schemas.microsoft.com/office/word/2015/wordml/symex" xmlns:wpg="http://schemas.microsoft.com/office/word/2010/wordprocessingGroup" xmlns:wpi="http://schemas.microsoft.com/office/word/2010/wordprocessingInk" xmlns:wne="http://schemas.microsoft.com/office/word/2006/wordml" xmlns:wps="http://schemas.microsoft.com/office/word/2010/wordprocessingShape" mc:Ignorable="w14 w15 w16se w16cid wp14">
-  <w15:person w15:author="Ian Hussey">
-    <w15:presenceInfo w15:providerId="None" w15:userId="Ian Hussey"/>
-  </w15:person>
-</w15:people>
 </file>
 
 <file path=word/styles.xml><?xml version="1.0" encoding="utf-8"?>
@@ -11947,7 +11371,7 @@
 </file>
 
 <file path=customXml/itemProps1.xml><?xml version="1.0" encoding="utf-8"?>
-<ds:datastoreItem xmlns:ds="http://schemas.openxmlformats.org/officeDocument/2006/customXml" ds:itemID="{DB20C8D2-CC48-2E4F-91B4-CD6D7FAA3A86}">
+<ds:datastoreItem xmlns:ds="http://schemas.openxmlformats.org/officeDocument/2006/customXml" ds:itemID="{FF55FF93-A056-A444-9556-6068077F997C}">
   <ds:schemaRefs>
     <ds:schemaRef ds:uri="http://schemas.openxmlformats.org/officeDocument/2006/bibliography"/>
   </ds:schemaRefs>

</xml_diff>